<commit_message>
update writing on IELTS
</commit_message>
<xml_diff>
--- a/BBC Learning English/Notes on Learning BBC course.docx
+++ b/BBC Learning English/Notes on Learning BBC course.docx
@@ -11,6 +11,42 @@
       </w:r>
       <w:r>
         <w:t>AbilityNet Tech Conference; Love on the Run</w:t>
+      </w:r>
+    </w:p>
+    <w:p>
+      <w:pPr>
+        <w:jc w:val="left"/>
+      </w:pPr>
+      <w:r>
+        <w:rPr>
+          <w:b/>
+          <w:bCs/>
+        </w:rPr>
+        <w:t xml:space="preserve">live up to </w:t>
+      </w:r>
+      <w:r>
+        <w:t>(phrasal verb) to do as well as or be as good as other people expect you to</w:t>
+      </w:r>
+    </w:p>
+    <w:p>
+      <w:pPr>
+        <w:jc w:val="left"/>
+      </w:pPr>
+      <w:r>
+        <w:t xml:space="preserve">Could it live up to </w:t>
+      </w:r>
+      <w:r>
+        <w:t xml:space="preserve">its </w:t>
+      </w:r>
+      <w:r>
+        <w:t>billing</w:t>
+      </w:r>
+      <w:r>
+        <w:t xml:space="preserve">? </w:t>
+      </w:r>
+      <w:r>
+        <w:br/>
+        <w:t>= Could it fulfill the expections or meet the standard that was advertiseed or announced?</w:t>
       </w:r>
     </w:p>
     <w:p>
@@ -805,7 +841,7 @@
     <w:lsdException w:name="Unresolved Mention" w:semiHidden="1" w:unhideWhenUsed="1"/>
     <w:lsdException w:name="Smart Link" w:semiHidden="1" w:unhideWhenUsed="1"/>
   </w:latentStyles>
-  <w:style w:type="paragraph" w:default="1" w:styleId="a">
+  <w:style w:type="paragraph" w:default="1" w:styleId="Normal">
     <w:name w:val="Normal"/>
     <w:qFormat/>
     <w:pPr>
@@ -813,13 +849,13 @@
       <w:jc w:val="both"/>
     </w:pPr>
   </w:style>
-  <w:style w:type="character" w:default="1" w:styleId="a0">
+  <w:style w:type="character" w:default="1" w:styleId="DefaultParagraphFont">
     <w:name w:val="Default Paragraph Font"/>
     <w:uiPriority w:val="1"/>
     <w:semiHidden/>
     <w:unhideWhenUsed/>
   </w:style>
-  <w:style w:type="table" w:default="1" w:styleId="a1">
+  <w:style w:type="table" w:default="1" w:styleId="TableNormal">
     <w:name w:val="Normal Table"/>
     <w:uiPriority w:val="99"/>
     <w:semiHidden/>
@@ -834,16 +870,16 @@
       </w:tblCellMar>
     </w:tblPr>
   </w:style>
-  <w:style w:type="numbering" w:default="1" w:styleId="a2">
+  <w:style w:type="numbering" w:default="1" w:styleId="NoList">
     <w:name w:val="No List"/>
     <w:uiPriority w:val="99"/>
     <w:semiHidden/>
     <w:unhideWhenUsed/>
   </w:style>
-  <w:style w:type="paragraph" w:styleId="a3">
+  <w:style w:type="paragraph" w:styleId="Header">
     <w:name w:val="header"/>
-    <w:basedOn w:val="a"/>
-    <w:link w:val="a4"/>
+    <w:basedOn w:val="Normal"/>
+    <w:link w:val="HeaderChar"/>
     <w:uiPriority w:val="99"/>
     <w:unhideWhenUsed/>
     <w:rsid w:val="005B100A"/>
@@ -855,17 +891,17 @@
       <w:spacing w:after="0" w:line="240" w:lineRule="auto"/>
     </w:pPr>
   </w:style>
-  <w:style w:type="character" w:customStyle="1" w:styleId="a4">
-    <w:name w:val="页眉 字符"/>
-    <w:basedOn w:val="a0"/>
-    <w:link w:val="a3"/>
+  <w:style w:type="character" w:customStyle="1" w:styleId="HeaderChar">
+    <w:name w:val="Header Char"/>
+    <w:basedOn w:val="DefaultParagraphFont"/>
+    <w:link w:val="Header"/>
     <w:uiPriority w:val="99"/>
     <w:rsid w:val="005B100A"/>
   </w:style>
-  <w:style w:type="paragraph" w:styleId="a5">
+  <w:style w:type="paragraph" w:styleId="Footer">
     <w:name w:val="footer"/>
-    <w:basedOn w:val="a"/>
-    <w:link w:val="a6"/>
+    <w:basedOn w:val="Normal"/>
+    <w:link w:val="FooterChar"/>
     <w:uiPriority w:val="99"/>
     <w:unhideWhenUsed/>
     <w:rsid w:val="005B100A"/>
@@ -877,10 +913,10 @@
       <w:spacing w:after="0" w:line="240" w:lineRule="auto"/>
     </w:pPr>
   </w:style>
-  <w:style w:type="character" w:customStyle="1" w:styleId="a6">
-    <w:name w:val="页脚 字符"/>
-    <w:basedOn w:val="a0"/>
-    <w:link w:val="a5"/>
+  <w:style w:type="character" w:customStyle="1" w:styleId="FooterChar">
+    <w:name w:val="Footer Char"/>
+    <w:basedOn w:val="DefaultParagraphFont"/>
+    <w:link w:val="Footer"/>
     <w:uiPriority w:val="99"/>
     <w:rsid w:val="005B100A"/>
   </w:style>

</xml_diff>

<commit_message>
update note of English
</commit_message>
<xml_diff>
--- a/BBC Learning English/Notes on Learning BBC course.docx
+++ b/BBC Learning English/Notes on Learning BBC course.docx
@@ -5,12 +5,24 @@
     <w:p>
       <w:pPr>
         <w:jc w:val="left"/>
-      </w:pPr>
-      <w:r>
-        <w:t>1,  In Touch-</w:t>
-      </w:r>
-      <w:r>
-        <w:t>AbilityNet Tech Conference; Love on the Run</w:t>
+        <w:outlineLvl w:val="0"/>
+        <w:rPr>
+          <w:rFonts w:ascii="Arial Rounded MT Bold" w:hAnsi="Arial Rounded MT Bold"/>
+          <w:b/>
+          <w:bCs/>
+          <w:sz w:val="24"/>
+          <w:szCs w:val="24"/>
+        </w:rPr>
+      </w:pPr>
+      <w:r>
+        <w:rPr>
+          <w:rFonts w:ascii="Arial Rounded MT Bold" w:hAnsi="Arial Rounded MT Bold"/>
+          <w:b/>
+          <w:bCs/>
+          <w:sz w:val="24"/>
+          <w:szCs w:val="24"/>
+        </w:rPr>
+        <w:t>1,  In Touch-AbilityNet Tech Conference; Love on the Run</w:t>
       </w:r>
     </w:p>
     <w:p>
@@ -375,6 +387,575 @@
         </w:rPr>
         <w:t xml:space="preserve"> [vt.] to emphasize or show that something is important or true.</w:t>
       </w:r>
+    </w:p>
+    <w:p>
+      <w:pPr>
+        <w:jc w:val="left"/>
+        <w:rPr>
+          <w:rFonts w:ascii="Arial" w:hAnsi="Arial" w:cs="Arial"/>
+        </w:rPr>
+      </w:pPr>
+    </w:p>
+    <w:p>
+      <w:pPr>
+        <w:jc w:val="left"/>
+        <w:outlineLvl w:val="0"/>
+        <w:rPr>
+          <w:rFonts w:ascii="Arial" w:hAnsi="Arial" w:cs="Arial"/>
+          <w:b/>
+          <w:bCs/>
+          <w:sz w:val="24"/>
+          <w:szCs w:val="24"/>
+        </w:rPr>
+      </w:pPr>
+      <w:r>
+        <w:rPr>
+          <w:rFonts w:ascii="Arial" w:hAnsi="Arial" w:cs="Arial"/>
+          <w:b/>
+          <w:bCs/>
+          <w:sz w:val="24"/>
+          <w:szCs w:val="24"/>
+        </w:rPr>
+        <w:t xml:space="preserve">2, </w:t>
+      </w:r>
+      <w:r>
+        <w:rPr>
+          <w:rFonts w:ascii="Arial" w:hAnsi="Arial" w:cs="Arial"/>
+          <w:b/>
+          <w:bCs/>
+          <w:sz w:val="24"/>
+          <w:szCs w:val="24"/>
+        </w:rPr>
+        <w:t>In touch-</w:t>
+      </w:r>
+      <w:r>
+        <w:rPr>
+          <w:rFonts w:ascii="Arial" w:hAnsi="Arial" w:cs="Arial"/>
+          <w:b/>
+          <w:bCs/>
+          <w:sz w:val="24"/>
+          <w:szCs w:val="24"/>
+        </w:rPr>
+        <w:t>All The Light We Cannot See</w:t>
+      </w:r>
+    </w:p>
+    <w:p>
+      <w:pPr>
+        <w:jc w:val="left"/>
+        <w:rPr>
+          <w:rFonts w:ascii="Arial" w:hAnsi="Arial" w:cs="Arial"/>
+        </w:rPr>
+      </w:pPr>
+      <w:r>
+        <w:rPr>
+          <w:rFonts w:ascii="Arial" w:hAnsi="Arial" w:cs="Arial"/>
+          <w:b/>
+          <w:bCs/>
+        </w:rPr>
+        <w:t>tantamount</w:t>
+      </w:r>
+      <w:r>
+        <w:rPr>
+          <w:rFonts w:ascii="Arial" w:hAnsi="Arial" w:cs="Arial"/>
+        </w:rPr>
+        <w:t xml:space="preserve"> /</w:t>
+      </w:r>
+      <w:r>
+        <w:rPr>
+          <w:rFonts w:ascii="GWIPA" w:hAnsi="GWIPA" w:cs="Arial"/>
+        </w:rPr>
+        <w:t>'tQ</w:t>
+      </w:r>
+      <w:r>
+        <w:rPr>
+          <w:rFonts w:ascii="GWIPA" w:hAnsi="GWIPA" w:cs="Arial"/>
+        </w:rPr>
+        <w:t>n</w:t>
+      </w:r>
+      <w:r>
+        <w:rPr>
+          <w:rFonts w:ascii="GWIPA" w:hAnsi="GWIPA" w:cs="Arial"/>
+        </w:rPr>
+        <w:t>tEmaUnt</w:t>
+      </w:r>
+      <w:r>
+        <w:rPr>
+          <w:rFonts w:ascii="Arial" w:hAnsi="Arial" w:cs="Arial"/>
+        </w:rPr>
+        <w:t>/ [adj.]</w:t>
+      </w:r>
+      <w:r>
+        <w:rPr>
+          <w:rFonts w:ascii="Arial" w:hAnsi="Arial" w:cs="Arial"/>
+        </w:rPr>
+        <w:br/>
+      </w:r>
+      <w:r>
+        <w:rPr>
+          <w:rFonts w:ascii="Arial" w:hAnsi="Arial" w:cs="Arial"/>
+          <w:i/>
+          <w:iCs/>
+        </w:rPr>
+        <w:t>tantamount to something</w:t>
+      </w:r>
+      <w:r>
+        <w:rPr>
+          <w:rFonts w:ascii="Arial" w:hAnsi="Arial" w:cs="Arial"/>
+        </w:rPr>
+        <w:t xml:space="preserve"> </w:t>
+      </w:r>
+      <w:r>
+        <w:rPr>
+          <w:rFonts w:ascii="Arial" w:hAnsi="Arial" w:cs="Arial"/>
+        </w:rPr>
+        <w:t>: (formal) having the same bad effect as something else.</w:t>
+      </w:r>
+      <w:r>
+        <w:rPr>
+          <w:rFonts w:ascii="Arial" w:hAnsi="Arial" w:cs="Arial"/>
+        </w:rPr>
+        <w:br/>
+        <w:t>e.g. If he resigned it would be tantamount to admitting that he was guilty.</w:t>
+      </w:r>
+    </w:p>
+    <w:p>
+      <w:pPr>
+        <w:jc w:val="left"/>
+        <w:rPr>
+          <w:rFonts w:ascii="Arial" w:hAnsi="Arial" w:cs="Arial"/>
+        </w:rPr>
+      </w:pPr>
+      <w:r>
+        <w:rPr>
+          <w:rFonts w:ascii="Arial" w:hAnsi="Arial" w:cs="Arial"/>
+          <w:b/>
+          <w:bCs/>
+        </w:rPr>
+        <w:t>rave</w:t>
+      </w:r>
+      <w:r>
+        <w:rPr>
+          <w:rFonts w:ascii="Arial" w:hAnsi="Arial" w:cs="Arial"/>
+        </w:rPr>
+        <w:t xml:space="preserve"> [vt.] </w:t>
+      </w:r>
+      <w:r>
+        <w:rPr>
+          <w:rFonts w:ascii="Arial" w:hAnsi="Arial" w:cs="Arial"/>
+        </w:rPr>
+        <w:br/>
+        <w:t>(rave about sb./sth.) to talk or write about something in a very enthusiastic way.</w:t>
+      </w:r>
+    </w:p>
+    <w:p>
+      <w:pPr>
+        <w:jc w:val="left"/>
+        <w:rPr>
+          <w:rFonts w:ascii="Arial" w:hAnsi="Arial" w:cs="Arial"/>
+        </w:rPr>
+      </w:pPr>
+      <w:r>
+        <w:rPr>
+          <w:rFonts w:ascii="Arial" w:hAnsi="Arial" w:cs="Arial"/>
+          <w:b/>
+          <w:bCs/>
+        </w:rPr>
+        <w:t>intimidate</w:t>
+      </w:r>
+      <w:r>
+        <w:rPr>
+          <w:rFonts w:ascii="Arial" w:hAnsi="Arial" w:cs="Arial"/>
+        </w:rPr>
+        <w:t xml:space="preserve"> /</w:t>
+      </w:r>
+      <w:r>
+        <w:rPr>
+          <w:rFonts w:ascii="GWIPA" w:hAnsi="GWIPA" w:cs="Arial"/>
+        </w:rPr>
+        <w:t>I'tIMIdeIt</w:t>
+      </w:r>
+      <w:r>
+        <w:rPr>
+          <w:rFonts w:ascii="Arial" w:hAnsi="Arial" w:cs="Arial"/>
+        </w:rPr>
+        <w:t xml:space="preserve">/ vt. </w:t>
+      </w:r>
+      <w:r>
+        <w:rPr>
+          <w:rFonts w:ascii="Arial" w:hAnsi="Arial" w:cs="Arial"/>
+        </w:rPr>
+        <w:br/>
+        <w:t>intimidate sb. into sth./doing sth.  to frighten or threaten somebody so that they will do what you want.</w:t>
+      </w:r>
+    </w:p>
+    <w:p>
+      <w:pPr>
+        <w:jc w:val="left"/>
+        <w:rPr>
+          <w:rFonts w:ascii="Arial" w:hAnsi="Arial" w:cs="Arial"/>
+        </w:rPr>
+      </w:pPr>
+      <w:r>
+        <w:rPr>
+          <w:rFonts w:ascii="Arial" w:hAnsi="Arial" w:cs="Arial"/>
+        </w:rPr>
+        <w:lastRenderedPageBreak/>
+        <w:t>They were accused of intimidating people into voting for them.</w:t>
+      </w:r>
+    </w:p>
+    <w:p>
+      <w:pPr>
+        <w:jc w:val="left"/>
+        <w:rPr>
+          <w:rFonts w:ascii="Arial" w:hAnsi="Arial" w:cs="Arial"/>
+        </w:rPr>
+      </w:pPr>
+      <w:r>
+        <w:rPr>
+          <w:rFonts w:ascii="Arial" w:hAnsi="Arial" w:cs="Arial"/>
+          <w:b/>
+          <w:bCs/>
+        </w:rPr>
+        <w:t>portrayal</w:t>
+      </w:r>
+      <w:r>
+        <w:rPr>
+          <w:rFonts w:ascii="Arial" w:hAnsi="Arial" w:cs="Arial"/>
+        </w:rPr>
+        <w:t xml:space="preserve"> /</w:t>
+      </w:r>
+      <w:r>
+        <w:rPr>
+          <w:rFonts w:ascii="GWIPA" w:hAnsi="GWIPA" w:cs="Arial"/>
+        </w:rPr>
+        <w:t>pE'treIEl</w:t>
+      </w:r>
+      <w:r>
+        <w:rPr>
+          <w:rFonts w:ascii="Arial" w:hAnsi="Arial" w:cs="Arial"/>
+        </w:rPr>
+        <w:t xml:space="preserve">/ </w:t>
+      </w:r>
+      <w:r>
+        <w:rPr>
+          <w:rFonts w:ascii="Arial" w:hAnsi="Arial" w:cs="Arial"/>
+        </w:rPr>
+        <w:br/>
+      </w:r>
+      <w:r>
+        <w:rPr>
+          <w:rFonts w:ascii="Arial" w:hAnsi="Arial" w:cs="Arial"/>
+        </w:rPr>
+        <w:t>[C.]</w:t>
+      </w:r>
+      <w:r>
+        <w:rPr>
+          <w:rFonts w:ascii="Arial" w:hAnsi="Arial" w:cs="Arial"/>
+        </w:rPr>
+        <w:t xml:space="preserve"> the act of showing/describing sb./sth. in a picture, play, book, etc;</w:t>
+      </w:r>
+      <w:r>
+        <w:rPr>
+          <w:rFonts w:ascii="Arial" w:hAnsi="Arial" w:cs="Arial"/>
+        </w:rPr>
+        <w:br/>
+        <w:t>The article examines the portrayal of gay men in the media.</w:t>
+      </w:r>
+      <w:r>
+        <w:rPr>
+          <w:rFonts w:ascii="Arial" w:hAnsi="Arial" w:cs="Arial"/>
+        </w:rPr>
+        <w:br/>
+        <w:t>(</w:t>
+      </w:r>
+      <w:r>
+        <w:rPr>
+          <w:rStyle w:val="Strong"/>
+          <w:rFonts w:ascii="Arial" w:hAnsi="Arial" w:cs="Arial"/>
+          <w:b w:val="0"/>
+          <w:bCs w:val="0"/>
+          <w:color w:val="1F1F1F"/>
+          <w:shd w:val="clear" w:color="auto" w:fill="FFFFFF"/>
+        </w:rPr>
+        <w:t>The article takes a close look at how gay men are shown in movies, TV shows, advertisements, and other media.</w:t>
+      </w:r>
+      <w:r>
+        <w:rPr>
+          <w:rFonts w:ascii="Arial" w:hAnsi="Arial" w:cs="Arial"/>
+          <w:color w:val="1F1F1F"/>
+          <w:shd w:val="clear" w:color="auto" w:fill="FFFFFF"/>
+        </w:rPr>
+        <w:t xml:space="preserve"> It investigates whether these portrayals are accurate, fair, and inclusive.</w:t>
+      </w:r>
+      <w:r>
+        <w:rPr>
+          <w:rFonts w:ascii="Arial" w:hAnsi="Arial" w:cs="Arial"/>
+        </w:rPr>
+        <w:t>)</w:t>
+      </w:r>
+      <w:r>
+        <w:rPr>
+          <w:rFonts w:ascii="Arial" w:hAnsi="Arial" w:cs="Arial"/>
+        </w:rPr>
+        <w:br/>
+        <w:t>[U.] a particular way in which this is done</w:t>
+      </w:r>
+    </w:p>
+    <w:p>
+      <w:pPr>
+        <w:jc w:val="left"/>
+        <w:rPr>
+          <w:rFonts w:ascii="Arial" w:hAnsi="Arial" w:cs="Arial"/>
+        </w:rPr>
+      </w:pPr>
+      <w:r>
+        <w:rPr>
+          <w:rFonts w:ascii="Arial" w:hAnsi="Arial" w:cs="Arial"/>
+          <w:b/>
+          <w:bCs/>
+        </w:rPr>
+        <w:t>habitual</w:t>
+      </w:r>
+      <w:r>
+        <w:rPr>
+          <w:rFonts w:ascii="Arial" w:hAnsi="Arial" w:cs="Arial"/>
+        </w:rPr>
+        <w:t xml:space="preserve"> /</w:t>
+      </w:r>
+      <w:r>
+        <w:rPr>
+          <w:rFonts w:ascii="GWIPA" w:hAnsi="GWIPA" w:cs="Arial"/>
+        </w:rPr>
+        <w:t>HE'bItSuEl</w:t>
+      </w:r>
+      <w:r>
+        <w:rPr>
+          <w:rFonts w:ascii="Arial" w:hAnsi="Arial" w:cs="Arial"/>
+        </w:rPr>
+        <w:t>/ [adj.]</w:t>
+      </w:r>
+      <w:r>
+        <w:rPr>
+          <w:rFonts w:ascii="Arial" w:hAnsi="Arial" w:cs="Arial"/>
+        </w:rPr>
+        <w:br/>
+        <w:t xml:space="preserve">usual or typical of somebody or something. </w:t>
+      </w:r>
+      <w:r>
+        <w:rPr>
+          <w:rFonts w:ascii="Arial" w:hAnsi="Arial" w:cs="Arial"/>
+        </w:rPr>
+        <w:br/>
+        <w:t>They waited for his habitual response.</w:t>
+      </w:r>
+    </w:p>
+    <w:p>
+      <w:pPr>
+        <w:jc w:val="left"/>
+        <w:rPr>
+          <w:rFonts w:ascii="Arial" w:eastAsia="Times New Roman" w:hAnsi="Arial" w:cs="Arial"/>
+          <w:color w:val="000000"/>
+          <w:kern w:val="0"/>
+          <w:sz w:val="21"/>
+          <w:szCs w:val="21"/>
+          <w14:ligatures w14:val="none"/>
+        </w:rPr>
+      </w:pPr>
+      <w:r>
+        <w:rPr>
+          <w:rFonts w:ascii="Arial" w:eastAsia="Times New Roman" w:hAnsi="Arial" w:cs="Arial"/>
+          <w:color w:val="000000"/>
+          <w:kern w:val="0"/>
+          <w:sz w:val="21"/>
+          <w:szCs w:val="21"/>
+          <w14:ligatures w14:val="none"/>
+        </w:rPr>
+        <w:t xml:space="preserve">... </w:t>
+      </w:r>
+      <w:r>
+        <w:rPr>
+          <w:rFonts w:ascii="Arial" w:eastAsia="Times New Roman" w:hAnsi="Arial" w:cs="Arial"/>
+          <w:color w:val="000000"/>
+          <w:kern w:val="0"/>
+          <w:sz w:val="21"/>
+          <w:szCs w:val="21"/>
+          <w14:ligatures w14:val="none"/>
+        </w:rPr>
+        <w:t xml:space="preserve">is there a risk of us </w:t>
+      </w:r>
+      <w:r>
+        <w:rPr>
+          <w:rFonts w:ascii="Arial" w:eastAsia="Times New Roman" w:hAnsi="Arial" w:cs="Arial"/>
+          <w:color w:val="000000"/>
+          <w:kern w:val="0"/>
+          <w:sz w:val="21"/>
+          <w:szCs w:val="21"/>
+          <w14:ligatures w14:val="none"/>
+        </w:rPr>
+        <w:br/>
+      </w:r>
+      <w:r>
+        <w:rPr>
+          <w:rFonts w:ascii="Arial" w:eastAsia="Times New Roman" w:hAnsi="Arial" w:cs="Arial"/>
+          <w:color w:val="000000"/>
+          <w:kern w:val="0"/>
+          <w:sz w:val="21"/>
+          <w:szCs w:val="21"/>
+          <w14:ligatures w14:val="none"/>
+        </w:rPr>
+        <w:t xml:space="preserve">going </w:t>
+      </w:r>
+      <w:r>
+        <w:rPr>
+          <w:rFonts w:ascii="Arial" w:eastAsia="Times New Roman" w:hAnsi="Arial" w:cs="Arial"/>
+          <w:color w:val="000000"/>
+          <w:kern w:val="0"/>
+          <w:sz w:val="21"/>
+          <w:szCs w:val="21"/>
+          <w:highlight w:val="green"/>
+          <w14:ligatures w14:val="none"/>
+        </w:rPr>
+        <w:t>from</w:t>
+      </w:r>
+      <w:r>
+        <w:rPr>
+          <w:rFonts w:ascii="Arial" w:eastAsia="Times New Roman" w:hAnsi="Arial" w:cs="Arial"/>
+          <w:color w:val="000000"/>
+          <w:kern w:val="0"/>
+          <w:sz w:val="21"/>
+          <w:szCs w:val="21"/>
+          <w14:ligatures w14:val="none"/>
+        </w:rPr>
+        <w:t xml:space="preserve"> blind characters </w:t>
+      </w:r>
+      <w:r>
+        <w:rPr>
+          <w:rFonts w:ascii="Arial" w:eastAsia="Times New Roman" w:hAnsi="Arial" w:cs="Arial"/>
+          <w:color w:val="000000"/>
+          <w:kern w:val="0"/>
+          <w:sz w:val="21"/>
+          <w:szCs w:val="21"/>
+          <w14:ligatures w14:val="none"/>
+        </w:rPr>
+        <w:t>habitually</w:t>
+      </w:r>
+      <w:r>
+        <w:rPr>
+          <w:rFonts w:ascii="Arial" w:eastAsia="Times New Roman" w:hAnsi="Arial" w:cs="Arial"/>
+          <w:color w:val="000000"/>
+          <w:kern w:val="0"/>
+          <w:sz w:val="21"/>
+          <w:szCs w:val="21"/>
+          <w14:ligatures w14:val="none"/>
+        </w:rPr>
+        <w:t xml:space="preserve"> being the victims in the films and the recipients of pity </w:t>
+      </w:r>
+      <w:r>
+        <w:rPr>
+          <w:rFonts w:ascii="Arial" w:eastAsia="Times New Roman" w:hAnsi="Arial" w:cs="Arial"/>
+          <w:color w:val="000000"/>
+          <w:kern w:val="0"/>
+          <w:sz w:val="21"/>
+          <w:szCs w:val="21"/>
+          <w14:ligatures w14:val="none"/>
+        </w:rPr>
+        <w:t xml:space="preserve"> </w:t>
+      </w:r>
+      <w:r>
+        <w:rPr>
+          <w:rFonts w:ascii="Arial" w:eastAsia="Times New Roman" w:hAnsi="Arial" w:cs="Arial"/>
+          <w:color w:val="000000"/>
+          <w:kern w:val="0"/>
+          <w:sz w:val="21"/>
+          <w:szCs w:val="21"/>
+          <w:highlight w:val="green"/>
+          <w14:ligatures w14:val="none"/>
+        </w:rPr>
+        <w:t>to</w:t>
+      </w:r>
+      <w:r>
+        <w:rPr>
+          <w:rFonts w:ascii="Arial" w:eastAsia="Times New Roman" w:hAnsi="Arial" w:cs="Arial"/>
+          <w:color w:val="000000"/>
+          <w:kern w:val="0"/>
+          <w:sz w:val="21"/>
+          <w:szCs w:val="21"/>
+          <w14:ligatures w14:val="none"/>
+        </w:rPr>
+        <w:t xml:space="preserve"> being almost super heroes?</w:t>
+      </w:r>
+    </w:p>
+    <w:p>
+      <w:pPr>
+        <w:jc w:val="left"/>
+        <w:rPr>
+          <w:rFonts w:ascii="Arial" w:hAnsi="Arial" w:cs="Arial"/>
+        </w:rPr>
+      </w:pPr>
+      <w:r>
+        <w:rPr>
+          <w:rFonts w:ascii="Arial" w:eastAsia="Times New Roman" w:hAnsi="Arial" w:cs="Arial"/>
+          <w:color w:val="000000"/>
+          <w:kern w:val="0"/>
+          <w:sz w:val="21"/>
+          <w:szCs w:val="21"/>
+          <w14:ligatures w14:val="none"/>
+        </w:rPr>
+        <w:t>Explanation:</w:t>
+      </w:r>
+      <w:r>
+        <w:rPr>
+          <w:rFonts w:ascii="Arial" w:eastAsia="Times New Roman" w:hAnsi="Arial" w:cs="Arial"/>
+          <w:color w:val="000000"/>
+          <w:kern w:val="0"/>
+          <w:sz w:val="21"/>
+          <w:szCs w:val="21"/>
+          <w14:ligatures w14:val="none"/>
+        </w:rPr>
+        <w:br/>
+        <w:t>In essence, the sentence is asking if there is a danger of going overboard with the positive portrayal of blind characters, creating unrealistic and potentially harmful stereotypes on their capabilities.</w:t>
+      </w:r>
+      <w:r>
+        <w:rPr>
+          <w:rFonts w:ascii="Arial" w:eastAsia="Times New Roman" w:hAnsi="Arial" w:cs="Arial"/>
+          <w:color w:val="000000"/>
+          <w:kern w:val="0"/>
+          <w:sz w:val="21"/>
+          <w:szCs w:val="21"/>
+          <w14:ligatures w14:val="none"/>
+        </w:rPr>
+        <w:t xml:space="preserve"> (from Bard)</w:t>
+      </w:r>
+      <w:r>
+        <w:rPr>
+          <w:rFonts w:ascii="Arial" w:eastAsia="Times New Roman" w:hAnsi="Arial" w:cs="Arial"/>
+          <w:color w:val="000000"/>
+          <w:kern w:val="0"/>
+          <w:sz w:val="21"/>
+          <w:szCs w:val="21"/>
+          <w14:ligatures w14:val="none"/>
+        </w:rPr>
+        <w:t xml:space="preserve"> </w:t>
+      </w:r>
+      <w:r>
+        <w:rPr>
+          <w:rFonts w:ascii="Arial" w:eastAsia="Times New Roman" w:hAnsi="Arial" w:cs="Arial"/>
+          <w:color w:val="000000"/>
+          <w:kern w:val="0"/>
+          <w:sz w:val="21"/>
+          <w:szCs w:val="21"/>
+          <w14:ligatures w14:val="none"/>
+        </w:rPr>
+        <w:br/>
+      </w:r>
+    </w:p>
+    <w:p>
+      <w:pPr>
+        <w:jc w:val="left"/>
+        <w:rPr>
+          <w:rFonts w:ascii="Arial" w:hAnsi="Arial" w:cs="Arial"/>
+        </w:rPr>
+      </w:pPr>
     </w:p>
     <w:p>
       <w:pPr>
@@ -920,6 +1501,17 @@
     <w:uiPriority w:val="99"/>
     <w:rsid w:val="005B100A"/>
   </w:style>
+  <w:style w:type="character" w:styleId="Strong">
+    <w:name w:val="Strong"/>
+    <w:basedOn w:val="DefaultParagraphFont"/>
+    <w:uiPriority w:val="22"/>
+    <w:qFormat/>
+    <w:rsid w:val="005F53CC"/>
+    <w:rPr>
+      <w:b/>
+      <w:bCs/>
+    </w:rPr>
+  </w:style>
 </w:styles>
 </file>
 

</xml_diff>

<commit_message>
update note on learning English
</commit_message>
<xml_diff>
--- a/BBC Learning English/Notes on Learning BBC course.docx
+++ b/BBC Learning English/Notes on Learning BBC course.docx
@@ -212,6 +212,24 @@
           <w:b/>
           <w:bCs/>
         </w:rPr>
+        <w:t xml:space="preserve">step change </w:t>
+      </w:r>
+      <w:r>
+        <w:t xml:space="preserve">(BrE) </w:t>
+      </w:r>
+      <w:r>
+        <w:t>a big change or improvement in something</w:t>
+      </w:r>
+    </w:p>
+    <w:p>
+      <w:pPr>
+        <w:jc w:val="left"/>
+      </w:pPr>
+      <w:r>
+        <w:rPr>
+          <w:b/>
+          <w:bCs/>
+        </w:rPr>
         <w:t>daunt</w:t>
       </w:r>
       <w:r>
@@ -585,6 +603,12 @@
           <w:rFonts w:ascii="Arial" w:hAnsi="Arial" w:cs="Arial"/>
         </w:rPr>
         <w:br/>
+      </w:r>
+      <w:r>
+        <w:rPr>
+          <w:rFonts w:ascii="Arial" w:hAnsi="Arial" w:cs="Arial"/>
+        </w:rPr>
+        <w:lastRenderedPageBreak/>
         <w:t>intimidate sb. into sth./doing sth.  to frighten or threaten somebody so that they will do what you want.</w:t>
       </w:r>
     </w:p>
@@ -599,7 +623,6 @@
         <w:rPr>
           <w:rFonts w:ascii="Arial" w:hAnsi="Arial" w:cs="Arial"/>
         </w:rPr>
-        <w:lastRenderedPageBreak/>
         <w:t>They were accused of intimidating people into voting for them.</w:t>
       </w:r>
     </w:p>
@@ -641,18 +664,7 @@
           <w:rFonts w:ascii="Arial" w:hAnsi="Arial" w:cs="Arial"/>
         </w:rPr>
         <w:br/>
-      </w:r>
-      <w:r>
-        <w:rPr>
-          <w:rFonts w:ascii="Arial" w:hAnsi="Arial" w:cs="Arial"/>
-        </w:rPr>
-        <w:t>[C.]</w:t>
-      </w:r>
-      <w:r>
-        <w:rPr>
-          <w:rFonts w:ascii="Arial" w:hAnsi="Arial" w:cs="Arial"/>
-        </w:rPr>
-        <w:t xml:space="preserve"> the act of showing/describing sb./sth. in a picture, play, book, etc;</w:t>
+        <w:t>[C.] the act of showing/describing sb./sth. in a picture, play, book, etc;</w:t>
       </w:r>
       <w:r>
         <w:rPr>
@@ -764,6 +776,56 @@
       <w:r>
         <w:rPr>
           <w:rFonts w:ascii="Arial" w:eastAsia="Times New Roman" w:hAnsi="Arial" w:cs="Arial"/>
+          <w:b/>
+          <w:bCs/>
+          <w:color w:val="000000"/>
+          <w:kern w:val="0"/>
+          <w:sz w:val="21"/>
+          <w:szCs w:val="21"/>
+          <w14:ligatures w14:val="none"/>
+        </w:rPr>
+        <w:t>S</w:t>
+      </w:r>
+      <w:r>
+        <w:rPr>
+          <w:rFonts w:ascii="Arial" w:eastAsia="Times New Roman" w:hAnsi="Arial" w:cs="Arial"/>
+          <w:b/>
+          <w:bCs/>
+          <w:color w:val="000000"/>
+          <w:kern w:val="0"/>
+          <w:sz w:val="21"/>
+          <w:szCs w:val="21"/>
+          <w14:ligatures w14:val="none"/>
+        </w:rPr>
+        <w:t>entence</w:t>
+      </w:r>
+      <w:r>
+        <w:rPr>
+          <w:rFonts w:ascii="Arial" w:eastAsia="Times New Roman" w:hAnsi="Arial" w:cs="Arial"/>
+          <w:b/>
+          <w:bCs/>
+          <w:color w:val="000000"/>
+          <w:kern w:val="0"/>
+          <w:sz w:val="21"/>
+          <w:szCs w:val="21"/>
+          <w14:ligatures w14:val="none"/>
+        </w:rPr>
+        <w:t>:</w:t>
+      </w:r>
+      <w:r>
+        <w:rPr>
+          <w:rFonts w:ascii="Arial" w:eastAsia="Times New Roman" w:hAnsi="Arial" w:cs="Arial"/>
+          <w:color w:val="000000"/>
+          <w:kern w:val="0"/>
+          <w:sz w:val="21"/>
+          <w:szCs w:val="21"/>
+          <w14:ligatures w14:val="none"/>
+        </w:rPr>
+        <w:br/>
+      </w:r>
+      <w:r>
+        <w:rPr>
+          <w:rFonts w:ascii="Arial" w:eastAsia="Times New Roman" w:hAnsi="Arial" w:cs="Arial"/>
           <w:color w:val="000000"/>
           <w:kern w:val="0"/>
           <w:sz w:val="21"/>
@@ -781,29 +843,7 @@
           <w:szCs w:val="21"/>
           <w14:ligatures w14:val="none"/>
         </w:rPr>
-        <w:t xml:space="preserve">is there a risk of us </w:t>
-      </w:r>
-      <w:r>
-        <w:rPr>
-          <w:rFonts w:ascii="Arial" w:eastAsia="Times New Roman" w:hAnsi="Arial" w:cs="Arial"/>
-          <w:color w:val="000000"/>
-          <w:kern w:val="0"/>
-          <w:sz w:val="21"/>
-          <w:szCs w:val="21"/>
-          <w14:ligatures w14:val="none"/>
-        </w:rPr>
-        <w:br/>
-      </w:r>
-      <w:r>
-        <w:rPr>
-          <w:rFonts w:ascii="Arial" w:eastAsia="Times New Roman" w:hAnsi="Arial" w:cs="Arial"/>
-          <w:color w:val="000000"/>
-          <w:kern w:val="0"/>
-          <w:sz w:val="21"/>
-          <w:szCs w:val="21"/>
-          <w14:ligatures w14:val="none"/>
-        </w:rPr>
-        <w:t xml:space="preserve">going </w:t>
+        <w:t xml:space="preserve">is there a risk of us going </w:t>
       </w:r>
       <w:r>
         <w:rPr>
@@ -889,7 +929,12 @@
       <w:pPr>
         <w:jc w:val="left"/>
         <w:rPr>
-          <w:rFonts w:ascii="Arial" w:hAnsi="Arial" w:cs="Arial"/>
+          <w:rFonts w:ascii="Arial" w:eastAsia="Times New Roman" w:hAnsi="Arial" w:cs="Arial"/>
+          <w:color w:val="000000"/>
+          <w:kern w:val="0"/>
+          <w:sz w:val="21"/>
+          <w:szCs w:val="21"/>
+          <w14:ligatures w14:val="none"/>
         </w:rPr>
       </w:pPr>
       <w:r>
@@ -937,33 +982,238 @@
         </w:rPr>
         <w:t xml:space="preserve"> </w:t>
       </w:r>
-      <w:r>
-        <w:rPr>
-          <w:rFonts w:ascii="Arial" w:eastAsia="Times New Roman" w:hAnsi="Arial" w:cs="Arial"/>
-          <w:color w:val="000000"/>
-          <w:kern w:val="0"/>
-          <w:sz w:val="21"/>
-          <w:szCs w:val="21"/>
-          <w14:ligatures w14:val="none"/>
-        </w:rPr>
-        <w:br/>
-      </w:r>
-    </w:p>
-    <w:p>
-      <w:pPr>
-        <w:jc w:val="left"/>
-        <w:rPr>
-          <w:rFonts w:ascii="Arial" w:hAnsi="Arial" w:cs="Arial"/>
-        </w:rPr>
-      </w:pPr>
-    </w:p>
-    <w:p>
-      <w:pPr>
-        <w:jc w:val="left"/>
-        <w:rPr>
-          <w:rFonts w:ascii="Arial" w:hAnsi="Arial" w:cs="Arial"/>
-        </w:rPr>
-      </w:pPr>
+    </w:p>
+    <w:p>
+      <w:pPr>
+        <w:jc w:val="left"/>
+        <w:rPr>
+          <w:rFonts w:ascii="Arial" w:eastAsia="Times New Roman" w:hAnsi="Arial" w:cs="Arial"/>
+          <w:color w:val="000000"/>
+          <w:kern w:val="0"/>
+          <w:sz w:val="21"/>
+          <w:szCs w:val="21"/>
+          <w14:ligatures w14:val="none"/>
+        </w:rPr>
+      </w:pPr>
+      <w:r>
+        <w:rPr>
+          <w:rFonts w:ascii="Arial" w:eastAsia="Times New Roman" w:hAnsi="Arial" w:cs="Arial"/>
+          <w:b/>
+          <w:bCs/>
+          <w:color w:val="000000"/>
+          <w:kern w:val="0"/>
+          <w:sz w:val="21"/>
+          <w:szCs w:val="21"/>
+          <w14:ligatures w14:val="none"/>
+        </w:rPr>
+        <w:t>res</w:t>
+      </w:r>
+      <w:r>
+        <w:rPr>
+          <w:rFonts w:ascii="Arial" w:eastAsia="Times New Roman" w:hAnsi="Arial" w:cs="Arial"/>
+          <w:b/>
+          <w:bCs/>
+          <w:color w:val="000000"/>
+          <w:kern w:val="0"/>
+          <w:sz w:val="21"/>
+          <w:szCs w:val="21"/>
+          <w14:ligatures w14:val="none"/>
+        </w:rPr>
+        <w:t>i</w:t>
+      </w:r>
+      <w:r>
+        <w:rPr>
+          <w:rFonts w:ascii="Arial" w:eastAsia="Times New Roman" w:hAnsi="Arial" w:cs="Arial"/>
+          <w:b/>
+          <w:bCs/>
+          <w:color w:val="000000"/>
+          <w:kern w:val="0"/>
+          <w:sz w:val="21"/>
+          <w:szCs w:val="21"/>
+          <w14:ligatures w14:val="none"/>
+        </w:rPr>
+        <w:t>dual</w:t>
+      </w:r>
+      <w:r>
+        <w:rPr>
+          <w:rFonts w:ascii="Arial" w:eastAsia="Times New Roman" w:hAnsi="Arial" w:cs="Arial"/>
+          <w:color w:val="000000"/>
+          <w:kern w:val="0"/>
+          <w:sz w:val="21"/>
+          <w:szCs w:val="21"/>
+          <w14:ligatures w14:val="none"/>
+        </w:rPr>
+        <w:t xml:space="preserve"> /</w:t>
+      </w:r>
+      <w:r>
+        <w:rPr>
+          <w:rFonts w:ascii="GWIPA" w:eastAsia="Times New Roman" w:hAnsi="GWIPA" w:cs="Arial"/>
+          <w:color w:val="000000"/>
+          <w:kern w:val="0"/>
+          <w:sz w:val="21"/>
+          <w:szCs w:val="21"/>
+          <w14:ligatures w14:val="none"/>
+        </w:rPr>
+        <w:t>rI'zIdjuEl</w:t>
+      </w:r>
+      <w:r>
+        <w:rPr>
+          <w:rFonts w:ascii="Arial" w:eastAsia="Times New Roman" w:hAnsi="Arial" w:cs="Arial"/>
+          <w:color w:val="000000"/>
+          <w:kern w:val="0"/>
+          <w:sz w:val="21"/>
+          <w:szCs w:val="21"/>
+          <w14:ligatures w14:val="none"/>
+        </w:rPr>
+        <w:t>/ [adj.] (only befor noun)(formal)</w:t>
+      </w:r>
+      <w:r>
+        <w:rPr>
+          <w:rFonts w:ascii="Arial" w:eastAsia="Times New Roman" w:hAnsi="Arial" w:cs="Arial"/>
+          <w:color w:val="000000"/>
+          <w:kern w:val="0"/>
+          <w:sz w:val="21"/>
+          <w:szCs w:val="21"/>
+          <w14:ligatures w14:val="none"/>
+        </w:rPr>
+        <w:br/>
+        <w:t>remaining at the end of a process</w:t>
+      </w:r>
+      <w:r>
+        <w:rPr>
+          <w:rFonts w:ascii="Arial" w:eastAsia="Times New Roman" w:hAnsi="Arial" w:cs="Arial"/>
+          <w:color w:val="000000"/>
+          <w:kern w:val="0"/>
+          <w:sz w:val="21"/>
+          <w:szCs w:val="21"/>
+          <w14:ligatures w14:val="none"/>
+        </w:rPr>
+        <w:br/>
+        <w:t>There are still a few residual problems with the computer program.</w:t>
+      </w:r>
+      <w:r>
+        <w:rPr>
+          <w:rFonts w:ascii="Arial" w:eastAsia="Times New Roman" w:hAnsi="Arial" w:cs="Arial"/>
+          <w:color w:val="000000"/>
+          <w:kern w:val="0"/>
+          <w:sz w:val="21"/>
+          <w:szCs w:val="21"/>
+          <w14:ligatures w14:val="none"/>
+        </w:rPr>
+        <w:br/>
+        <w:t>residual inco</w:t>
+      </w:r>
+      <w:r>
+        <w:rPr>
+          <w:rFonts w:ascii="Arial" w:eastAsia="Times New Roman" w:hAnsi="Arial" w:cs="Arial"/>
+          <w:color w:val="000000"/>
+          <w:kern w:val="0"/>
+          <w:sz w:val="21"/>
+          <w:szCs w:val="21"/>
+          <w14:ligatures w14:val="none"/>
+        </w:rPr>
+        <w:t>me</w:t>
+      </w:r>
+      <w:r>
+        <w:rPr>
+          <w:rFonts w:ascii="Arial" w:eastAsia="Times New Roman" w:hAnsi="Arial" w:cs="Arial"/>
+          <w:color w:val="000000"/>
+          <w:kern w:val="0"/>
+          <w:sz w:val="21"/>
+          <w:szCs w:val="21"/>
+          <w14:ligatures w14:val="none"/>
+        </w:rPr>
+        <w:t>.</w:t>
+      </w:r>
+      <w:r>
+        <w:rPr>
+          <w:rFonts w:ascii="Arial" w:eastAsia="Times New Roman" w:hAnsi="Arial" w:cs="Arial"/>
+          <w:color w:val="000000"/>
+          <w:kern w:val="0"/>
+          <w:sz w:val="21"/>
+          <w:szCs w:val="21"/>
+          <w14:ligatures w14:val="none"/>
+        </w:rPr>
+        <w:t xml:space="preserve"> </w:t>
+      </w:r>
+    </w:p>
+    <w:p>
+      <w:pPr>
+        <w:jc w:val="left"/>
+        <w:rPr>
+          <w:rFonts w:ascii="Arial" w:hAnsi="Arial" w:cs="Arial"/>
+        </w:rPr>
+      </w:pPr>
+      <w:r>
+        <w:rPr>
+          <w:rFonts w:ascii="Arial" w:eastAsia="Times New Roman" w:hAnsi="Arial" w:cs="Arial"/>
+          <w:b/>
+          <w:bCs/>
+          <w:color w:val="000000"/>
+          <w:kern w:val="0"/>
+          <w:sz w:val="21"/>
+          <w:szCs w:val="21"/>
+          <w14:ligatures w14:val="none"/>
+        </w:rPr>
+        <w:t>squadron</w:t>
+      </w:r>
+      <w:r>
+        <w:rPr>
+          <w:rFonts w:ascii="Arial" w:eastAsia="Times New Roman" w:hAnsi="Arial" w:cs="Arial"/>
+          <w:color w:val="000000"/>
+          <w:kern w:val="0"/>
+          <w:sz w:val="21"/>
+          <w:szCs w:val="21"/>
+          <w14:ligatures w14:val="none"/>
+        </w:rPr>
+        <w:t xml:space="preserve"> /</w:t>
+      </w:r>
+      <w:r>
+        <w:rPr>
+          <w:rFonts w:ascii="GWIPA" w:eastAsia="Times New Roman" w:hAnsi="GWIPA" w:cs="Arial"/>
+          <w:color w:val="000000"/>
+          <w:kern w:val="0"/>
+          <w:sz w:val="21"/>
+          <w:szCs w:val="21"/>
+          <w14:ligatures w14:val="none"/>
+        </w:rPr>
+        <w:t>'skwOdrEn</w:t>
+      </w:r>
+      <w:r>
+        <w:rPr>
+          <w:rFonts w:ascii="Arial" w:eastAsia="Times New Roman" w:hAnsi="Arial" w:cs="Arial"/>
+          <w:color w:val="000000"/>
+          <w:kern w:val="0"/>
+          <w:sz w:val="21"/>
+          <w:szCs w:val="21"/>
+          <w14:ligatures w14:val="none"/>
+        </w:rPr>
+        <w:t xml:space="preserve">/ n. </w:t>
+      </w:r>
+      <w:r>
+        <w:rPr>
+          <w:rFonts w:ascii="Arial" w:eastAsia="Times New Roman" w:hAnsi="Arial" w:cs="Arial"/>
+          <w:color w:val="000000"/>
+          <w:kern w:val="0"/>
+          <w:sz w:val="21"/>
+          <w:szCs w:val="21"/>
+          <w14:ligatures w14:val="none"/>
+        </w:rPr>
+        <w:br/>
+        <w:t>a group of military aircraft or ships forming a section of military force.</w:t>
+      </w:r>
+      <w:r>
+        <w:rPr>
+          <w:rFonts w:ascii="Arial" w:eastAsia="Times New Roman" w:hAnsi="Arial" w:cs="Arial"/>
+          <w:color w:val="000000"/>
+          <w:kern w:val="0"/>
+          <w:sz w:val="21"/>
+          <w:szCs w:val="21"/>
+          <w14:ligatures w14:val="none"/>
+        </w:rPr>
+        <w:br/>
+        <w:t>e.g. a bomber/fighter squadron.</w:t>
+      </w:r>
     </w:p>
     <w:sectPr>
       <w:pgSz w:w="11906" w:h="16838"/>

</xml_diff>

<commit_message>
add note on 'In Touch'
</commit_message>
<xml_diff>
--- a/BBC Learning English/Notes on Learning BBC course.docx
+++ b/BBC Learning English/Notes on Learning BBC course.docx
@@ -22,421 +22,451 @@
           <w:sz w:val="24"/>
           <w:szCs w:val="24"/>
         </w:rPr>
-        <w:t>1,  In Touch-AbilityNet Tech Conference; Love on the Run</w:t>
-      </w:r>
-    </w:p>
-    <w:p>
-      <w:pPr>
-        <w:jc w:val="left"/>
-      </w:pPr>
-      <w:r>
-        <w:rPr>
-          <w:b/>
-          <w:bCs/>
-        </w:rPr>
-        <w:t xml:space="preserve">live up to </w:t>
-      </w:r>
-      <w:r>
-        <w:t>(phrasal verb) to do as well as or be as good as other people expect you to</w:t>
-      </w:r>
-    </w:p>
-    <w:p>
-      <w:pPr>
-        <w:jc w:val="left"/>
-      </w:pPr>
-      <w:r>
-        <w:t xml:space="preserve">Could it live up to </w:t>
-      </w:r>
-      <w:r>
-        <w:t xml:space="preserve">its </w:t>
-      </w:r>
-      <w:r>
-        <w:t>billing</w:t>
-      </w:r>
-      <w:r>
-        <w:t xml:space="preserve">? </w:t>
-      </w:r>
-      <w:r>
-        <w:br/>
-        <w:t>= Could it fulfill the expections or meet the standard that was advertiseed or announced?</w:t>
-      </w:r>
-    </w:p>
-    <w:p>
-      <w:pPr>
-        <w:jc w:val="left"/>
-      </w:pPr>
-      <w:r>
-        <w:rPr>
-          <w:b/>
-          <w:bCs/>
-        </w:rPr>
-        <w:t xml:space="preserve">benefit </w:t>
-      </w:r>
-      <w:r>
-        <w:rPr>
-          <w:b/>
-          <w:bCs/>
-        </w:rPr>
-        <w:br/>
-      </w:r>
-      <w:r>
-        <w:t xml:space="preserve">1, </w:t>
-      </w:r>
-      <w:r>
-        <w:t>[vt.]</w:t>
-      </w:r>
-      <w:r>
-        <w:t xml:space="preserve"> to be useful to sb or improve their life in some way.</w:t>
-      </w:r>
-      <w:r>
-        <w:br/>
-        <w:t xml:space="preserve">AI benefits blind and partially sighted people. </w:t>
-      </w:r>
-      <w:r>
-        <w:br/>
-      </w:r>
-      <w:r>
-        <w:t xml:space="preserve">2, </w:t>
-      </w:r>
-      <w:r>
-        <w:t xml:space="preserve">[C. U.]  </w:t>
-      </w:r>
-      <w:r>
-        <w:t>an advantages that something gives you</w:t>
-      </w:r>
-      <w:r>
-        <w:t>; a helpful or useful effect that sth has.</w:t>
-      </w:r>
-      <w:r>
-        <w:br/>
-        <w:t>I have had the benefit of good education.</w:t>
-      </w:r>
-    </w:p>
-    <w:p>
-      <w:pPr>
-        <w:jc w:val="left"/>
-      </w:pPr>
-      <w:r>
-        <w:rPr>
-          <w:b/>
-          <w:bCs/>
-        </w:rPr>
-        <w:t xml:space="preserve">VI : </w:t>
-      </w:r>
-      <w:r>
-        <w:t>visually impaired</w:t>
-      </w:r>
-      <w:r>
-        <w:rPr>
-          <w:b/>
-          <w:bCs/>
-        </w:rPr>
-        <w:br/>
-      </w:r>
-      <w:r>
-        <w:rPr>
-          <w:b/>
-          <w:bCs/>
-        </w:rPr>
-        <w:t>accessibility</w:t>
-      </w:r>
-      <w:r>
-        <w:t xml:space="preserve"> [n. U.]</w:t>
-      </w:r>
-      <w:r>
-        <w:t xml:space="preserve">: </w:t>
-      </w:r>
-      <w:r>
-        <w:t xml:space="preserve"> it means designing products, services, and environments so that people with disablity can use them.</w:t>
-      </w:r>
-    </w:p>
-    <w:p>
-      <w:pPr>
-        <w:jc w:val="left"/>
-      </w:pPr>
-      <w:r>
-        <w:rPr>
-          <w:b/>
-          <w:bCs/>
-        </w:rPr>
-        <w:t>inclusive</w:t>
-      </w:r>
-      <w:r>
-        <w:t xml:space="preserve"> [adj.]</w:t>
-      </w:r>
-      <w:r>
-        <w:br/>
-      </w:r>
-      <w:r>
-        <w:rPr>
-          <w:b/>
-          <w:bCs/>
-        </w:rPr>
-        <w:t>inclusivity</w:t>
-      </w:r>
-      <w:r>
-        <w:t xml:space="preserve"> [n. U.]</w:t>
-      </w:r>
-      <w:r>
-        <w:t xml:space="preserve"> making sure that everyone feels welcome and respected, regardless of their differences.</w:t>
-      </w:r>
-    </w:p>
-    <w:p>
-      <w:pPr>
-        <w:jc w:val="left"/>
-      </w:pPr>
-      <w:r>
-        <w:rPr>
-          <w:b/>
-          <w:bCs/>
-        </w:rPr>
-        <w:t>enable</w:t>
-      </w:r>
-      <w:r>
-        <w:t xml:space="preserve"> [vt.]</w:t>
-      </w:r>
-      <w:r>
-        <w:t xml:space="preserve"> enable sb. to do sth.</w:t>
-      </w:r>
-      <w:r>
-        <w:br/>
-        <w:t>The software enables you to create your own DVDs.</w:t>
-      </w:r>
-    </w:p>
-    <w:p>
-      <w:pPr>
-        <w:jc w:val="left"/>
-      </w:pPr>
-      <w:r>
-        <w:rPr>
-          <w:b/>
-          <w:bCs/>
-        </w:rPr>
-        <w:t xml:space="preserve">step change </w:t>
-      </w:r>
-      <w:r>
-        <w:t xml:space="preserve">(BrE) </w:t>
-      </w:r>
-      <w:r>
-        <w:t>a big change or improvement in something</w:t>
-      </w:r>
-    </w:p>
-    <w:p>
-      <w:pPr>
-        <w:jc w:val="left"/>
-      </w:pPr>
-      <w:r>
-        <w:rPr>
-          <w:b/>
-          <w:bCs/>
-        </w:rPr>
-        <w:t>daunt</w:t>
-      </w:r>
-      <w:r>
-        <w:t xml:space="preserve"> </w:t>
-      </w:r>
-      <w:r>
-        <w:rPr>
-          <w:rFonts w:ascii="GWIPA" w:hAnsi="GWIPA"/>
-        </w:rPr>
-        <w:t>/</w:t>
-      </w:r>
-      <w:r>
-        <w:rPr>
-          <w:rFonts w:ascii="GWIPA" w:hAnsi="GWIPA"/>
-        </w:rPr>
-        <w:t>dO:nt</w:t>
-      </w:r>
-      <w:r>
-        <w:rPr>
-          <w:rFonts w:ascii="GWIPA" w:hAnsi="GWIPA"/>
-        </w:rPr>
-        <w:t>/</w:t>
-      </w:r>
-      <w:r>
-        <w:t xml:space="preserve"> vt. to make sb. feel nervous </w:t>
-      </w:r>
-      <w:r>
-        <w:t>and less confident about doing sth.</w:t>
-      </w:r>
-    </w:p>
-    <w:p>
-      <w:pPr>
-        <w:jc w:val="left"/>
-        <w:rPr>
-          <w:rFonts w:ascii="Arial" w:hAnsi="Arial" w:cs="Arial"/>
-        </w:rPr>
-      </w:pPr>
-      <w:r>
-        <w:rPr>
-          <w:b/>
-          <w:bCs/>
-        </w:rPr>
-        <w:t>itinerary</w:t>
-      </w:r>
-      <w:r>
-        <w:t xml:space="preserve"> </w:t>
-      </w:r>
-      <w:r>
-        <w:rPr>
-          <w:rFonts w:ascii="GWIPA" w:hAnsi="GWIPA"/>
-        </w:rPr>
-        <w:t xml:space="preserve">/aI'tInEREri/ </w:t>
-      </w:r>
-      <w:r>
-        <w:rPr>
-          <w:rFonts w:ascii="GWIPA" w:hAnsi="GWIPA"/>
-        </w:rPr>
-        <w:br/>
-      </w:r>
-      <w:r>
-        <w:rPr>
-          <w:rFonts w:ascii="Arial" w:hAnsi="Arial" w:cs="Arial"/>
-        </w:rPr>
-        <w:t xml:space="preserve">[n. C.] </w:t>
-      </w:r>
-      <w:r>
-        <w:rPr>
-          <w:rFonts w:ascii="Arial" w:hAnsi="Arial" w:cs="Arial"/>
-        </w:rPr>
-        <w:t xml:space="preserve"> a plan of a journey, including the places and the route that you visit</w:t>
-      </w:r>
-      <w:r>
-        <w:rPr>
-          <w:rFonts w:ascii="Arial" w:hAnsi="Arial" w:cs="Arial"/>
-        </w:rPr>
-        <w:t>.</w:t>
-      </w:r>
-      <w:r>
-        <w:rPr>
-          <w:rFonts w:ascii="Arial" w:hAnsi="Arial" w:cs="Arial"/>
-        </w:rPr>
-        <w:br/>
-        <w:t>a detailed itinerary.</w:t>
-      </w:r>
-    </w:p>
-    <w:p>
-      <w:pPr>
-        <w:jc w:val="left"/>
-        <w:rPr>
-          <w:rFonts w:ascii="Arial" w:hAnsi="Arial" w:cs="Arial"/>
-        </w:rPr>
-      </w:pPr>
-      <w:r>
-        <w:rPr>
-          <w:rFonts w:ascii="Arial" w:hAnsi="Arial" w:cs="Arial"/>
-          <w:b/>
-          <w:bCs/>
-        </w:rPr>
-        <w:t>champion</w:t>
-      </w:r>
-      <w:r>
-        <w:rPr>
-          <w:rFonts w:ascii="Arial" w:hAnsi="Arial" w:cs="Arial"/>
-        </w:rPr>
-        <w:t xml:space="preserve"> [vt.] </w:t>
-      </w:r>
-      <w:r>
-        <w:rPr>
-          <w:rFonts w:ascii="Arial" w:hAnsi="Arial" w:cs="Arial"/>
-        </w:rPr>
-        <w:t>to fight or speak in support for a group of people or a belief.</w:t>
-      </w:r>
-      <w:r>
-        <w:rPr>
-          <w:rFonts w:ascii="Arial" w:hAnsi="Arial" w:cs="Arial"/>
-        </w:rPr>
-        <w:br/>
-        <w:t>He has always championed the cause of women rights.</w:t>
-      </w:r>
-    </w:p>
-    <w:p>
-      <w:pPr>
-        <w:jc w:val="left"/>
-        <w:rPr>
-          <w:rFonts w:ascii="Arial" w:hAnsi="Arial" w:cs="Arial"/>
-        </w:rPr>
-      </w:pPr>
-      <w:r>
-        <w:rPr>
-          <w:rFonts w:ascii="Arial" w:hAnsi="Arial" w:cs="Arial"/>
-          <w:b/>
-          <w:bCs/>
-        </w:rPr>
-        <w:t>one-off</w:t>
-      </w:r>
-      <w:r>
-        <w:rPr>
-          <w:rFonts w:ascii="Arial" w:hAnsi="Arial" w:cs="Arial"/>
-        </w:rPr>
-        <w:t xml:space="preserve"> [n.]</w:t>
-      </w:r>
-      <w:r>
-        <w:rPr>
-          <w:rFonts w:ascii="Arial" w:hAnsi="Arial" w:cs="Arial"/>
-        </w:rPr>
-        <w:t>(BrE.)</w:t>
-      </w:r>
-      <w:r>
-        <w:rPr>
-          <w:rFonts w:ascii="Arial" w:hAnsi="Arial" w:cs="Arial"/>
-        </w:rPr>
-        <w:t xml:space="preserve"> a thing that is made or happens only once and not regularly.</w:t>
-      </w:r>
-    </w:p>
-    <w:p>
-      <w:pPr>
-        <w:jc w:val="left"/>
-        <w:rPr>
-          <w:rFonts w:ascii="Arial" w:hAnsi="Arial" w:cs="Arial"/>
-        </w:rPr>
-      </w:pPr>
-      <w:r>
-        <w:rPr>
-          <w:rFonts w:ascii="Arial" w:hAnsi="Arial" w:cs="Arial"/>
-          <w:b/>
-          <w:bCs/>
-        </w:rPr>
-        <w:t>underline</w:t>
-      </w:r>
-      <w:r>
-        <w:rPr>
-          <w:rFonts w:ascii="Arial" w:hAnsi="Arial" w:cs="Arial"/>
-        </w:rPr>
-        <w:t xml:space="preserve"> [vt.] to emphasize or show that something is important or true.</w:t>
-      </w:r>
-    </w:p>
-    <w:p>
-      <w:pPr>
-        <w:jc w:val="left"/>
-        <w:rPr>
-          <w:rFonts w:ascii="Arial" w:hAnsi="Arial" w:cs="Arial"/>
-        </w:rPr>
-      </w:pPr>
-    </w:p>
-    <w:p>
-      <w:pPr>
-        <w:jc w:val="left"/>
-        <w:outlineLvl w:val="0"/>
-        <w:rPr>
-          <w:rFonts w:ascii="Arial" w:hAnsi="Arial" w:cs="Arial"/>
+        <w:t>1,  In Touch-Ability</w:t>
+      </w:r>
+      <w:r>
+        <w:rPr>
+          <w:rFonts w:ascii="Arial Rounded MT Bold" w:hAnsi="Arial Rounded MT Bold"/>
           <w:b/>
           <w:bCs/>
           <w:sz w:val="24"/>
           <w:szCs w:val="24"/>
         </w:rPr>
-      </w:pPr>
-      <w:r>
-        <w:rPr>
-          <w:rFonts w:ascii="Arial" w:hAnsi="Arial" w:cs="Arial"/>
+        <w:t xml:space="preserve"> </w:t>
+      </w:r>
+      <w:r>
+        <w:rPr>
+          <w:rFonts w:ascii="Arial Rounded MT Bold" w:hAnsi="Arial Rounded MT Bold"/>
           <w:b/>
           <w:bCs/>
           <w:sz w:val="24"/>
           <w:szCs w:val="24"/>
         </w:rPr>
+        <w:t>Net Tech Conference; Love on the Run</w:t>
+      </w:r>
+    </w:p>
+    <w:p>
+      <w:pPr>
+        <w:jc w:val="left"/>
+      </w:pPr>
+      <w:r>
+        <w:rPr>
+          <w:b/>
+          <w:bCs/>
+        </w:rPr>
+        <w:t xml:space="preserve">vouch for something: </w:t>
+      </w:r>
+      <w:r>
+        <w:rPr>
+          <w:b/>
+          <w:bCs/>
+        </w:rPr>
+        <w:br/>
+      </w:r>
+      <w:r>
+        <w:t>(formal) to say that you believe something is true or good because you have evidence for it.</w:t>
+      </w:r>
+      <w:r>
+        <w:rPr>
+          <w:b/>
+          <w:bCs/>
+        </w:rPr>
+        <w:t xml:space="preserve"> </w:t>
+      </w:r>
+    </w:p>
+    <w:p>
+      <w:pPr>
+        <w:jc w:val="left"/>
+      </w:pPr>
+      <w:r>
+        <w:rPr>
+          <w:b/>
+          <w:bCs/>
+        </w:rPr>
+        <w:t xml:space="preserve">live up to </w:t>
+      </w:r>
+      <w:r>
+        <w:t>(phrasal verb) to do as well as or be as good as other people expect you to</w:t>
+      </w:r>
+    </w:p>
+    <w:p>
+      <w:pPr>
+        <w:jc w:val="left"/>
+      </w:pPr>
+      <w:r>
+        <w:t xml:space="preserve">Could it live up to </w:t>
+      </w:r>
+      <w:r>
+        <w:t xml:space="preserve">its </w:t>
+      </w:r>
+      <w:r>
+        <w:t>billing</w:t>
+      </w:r>
+      <w:r>
+        <w:t xml:space="preserve">? </w:t>
+      </w:r>
+      <w:r>
+        <w:br/>
+        <w:t>= Could it fulfill the expections or meet the standard that was advertiseed or announced?</w:t>
+      </w:r>
+    </w:p>
+    <w:p>
+      <w:pPr>
+        <w:jc w:val="left"/>
+      </w:pPr>
+      <w:r>
+        <w:rPr>
+          <w:b/>
+          <w:bCs/>
+        </w:rPr>
+        <w:t xml:space="preserve">benefit </w:t>
+      </w:r>
+      <w:r>
+        <w:rPr>
+          <w:b/>
+          <w:bCs/>
+        </w:rPr>
+        <w:br/>
+      </w:r>
+      <w:r>
+        <w:t xml:space="preserve">1, </w:t>
+      </w:r>
+      <w:r>
+        <w:t>[vt.]</w:t>
+      </w:r>
+      <w:r>
+        <w:t xml:space="preserve"> to be useful to sb or improve their life in some way.</w:t>
+      </w:r>
+      <w:r>
+        <w:br/>
+        <w:t xml:space="preserve">AI benefits blind and partially sighted people. </w:t>
+      </w:r>
+      <w:r>
+        <w:br/>
+      </w:r>
+      <w:r>
         <w:t xml:space="preserve">2, </w:t>
       </w:r>
       <w:r>
+        <w:t xml:space="preserve">[C. U.]  </w:t>
+      </w:r>
+      <w:r>
+        <w:t>an advantages that something gives you</w:t>
+      </w:r>
+      <w:r>
+        <w:t>; a helpful or useful effect that sth has.</w:t>
+      </w:r>
+      <w:r>
+        <w:br/>
+        <w:t>I have had the benefit of good education.</w:t>
+      </w:r>
+    </w:p>
+    <w:p>
+      <w:pPr>
+        <w:jc w:val="left"/>
+      </w:pPr>
+      <w:r>
+        <w:rPr>
+          <w:b/>
+          <w:bCs/>
+        </w:rPr>
+        <w:t xml:space="preserve">VI : </w:t>
+      </w:r>
+      <w:r>
+        <w:t>visually impaired</w:t>
+      </w:r>
+      <w:r>
+        <w:rPr>
+          <w:b/>
+          <w:bCs/>
+        </w:rPr>
+        <w:br/>
+      </w:r>
+      <w:r>
+        <w:rPr>
+          <w:b/>
+          <w:bCs/>
+        </w:rPr>
+        <w:t>accessibility</w:t>
+      </w:r>
+      <w:r>
+        <w:t xml:space="preserve"> [n. U.]</w:t>
+      </w:r>
+      <w:r>
+        <w:t xml:space="preserve">: </w:t>
+      </w:r>
+      <w:r>
+        <w:t xml:space="preserve"> it means designing products, services, and environments so that people with disablity can use them.</w:t>
+      </w:r>
+    </w:p>
+    <w:p>
+      <w:pPr>
+        <w:jc w:val="left"/>
+      </w:pPr>
+      <w:r>
+        <w:rPr>
+          <w:b/>
+          <w:bCs/>
+        </w:rPr>
+        <w:t>inclusive</w:t>
+      </w:r>
+      <w:r>
+        <w:t xml:space="preserve"> [adj.]</w:t>
+      </w:r>
+      <w:r>
+        <w:br/>
+      </w:r>
+      <w:r>
+        <w:rPr>
+          <w:b/>
+          <w:bCs/>
+        </w:rPr>
+        <w:t>inclusivity</w:t>
+      </w:r>
+      <w:r>
+        <w:t xml:space="preserve"> [n. U.]</w:t>
+      </w:r>
+      <w:r>
+        <w:t xml:space="preserve"> making sure that everyone feels welcome and respected, regardless of their differences.</w:t>
+      </w:r>
+    </w:p>
+    <w:p>
+      <w:pPr>
+        <w:jc w:val="left"/>
+      </w:pPr>
+      <w:r>
+        <w:rPr>
+          <w:b/>
+          <w:bCs/>
+        </w:rPr>
+        <w:t>enable</w:t>
+      </w:r>
+      <w:r>
+        <w:t xml:space="preserve"> [vt.]</w:t>
+      </w:r>
+      <w:r>
+        <w:t xml:space="preserve"> enable sb. to do sth.</w:t>
+      </w:r>
+      <w:r>
+        <w:br/>
+        <w:t>The software enables you to create your own DVDs.</w:t>
+      </w:r>
+    </w:p>
+    <w:p>
+      <w:pPr>
+        <w:jc w:val="left"/>
+      </w:pPr>
+      <w:r>
+        <w:rPr>
+          <w:b/>
+          <w:bCs/>
+        </w:rPr>
+        <w:t xml:space="preserve">step change </w:t>
+      </w:r>
+      <w:r>
+        <w:t xml:space="preserve">(BrE) </w:t>
+      </w:r>
+      <w:r>
+        <w:t>a big change or improvement in something</w:t>
+      </w:r>
+    </w:p>
+    <w:p>
+      <w:pPr>
+        <w:jc w:val="left"/>
+      </w:pPr>
+      <w:r>
+        <w:rPr>
+          <w:b/>
+          <w:bCs/>
+        </w:rPr>
+        <w:t>daunt</w:t>
+      </w:r>
+      <w:r>
+        <w:t xml:space="preserve"> </w:t>
+      </w:r>
+      <w:r>
+        <w:rPr>
+          <w:rFonts w:ascii="GWIPA" w:hAnsi="GWIPA"/>
+        </w:rPr>
+        <w:t>/</w:t>
+      </w:r>
+      <w:r>
+        <w:rPr>
+          <w:rFonts w:ascii="GWIPA" w:hAnsi="GWIPA"/>
+        </w:rPr>
+        <w:t>dO:nt</w:t>
+      </w:r>
+      <w:r>
+        <w:rPr>
+          <w:rFonts w:ascii="GWIPA" w:hAnsi="GWIPA"/>
+        </w:rPr>
+        <w:t>/</w:t>
+      </w:r>
+      <w:r>
+        <w:t xml:space="preserve"> vt. to make sb. feel nervous </w:t>
+      </w:r>
+      <w:r>
+        <w:t>and less confident about doing sth.</w:t>
+      </w:r>
+    </w:p>
+    <w:p>
+      <w:pPr>
+        <w:jc w:val="left"/>
+        <w:rPr>
+          <w:rFonts w:ascii="Arial" w:hAnsi="Arial" w:cs="Arial"/>
+        </w:rPr>
+      </w:pPr>
+      <w:r>
+        <w:rPr>
+          <w:b/>
+          <w:bCs/>
+        </w:rPr>
+        <w:t>itinerary</w:t>
+      </w:r>
+      <w:r>
+        <w:t xml:space="preserve"> </w:t>
+      </w:r>
+      <w:r>
+        <w:rPr>
+          <w:rFonts w:ascii="GWIPA" w:hAnsi="GWIPA"/>
+        </w:rPr>
+        <w:t xml:space="preserve">/aI'tInEREri/ </w:t>
+      </w:r>
+      <w:r>
+        <w:rPr>
+          <w:rFonts w:ascii="GWIPA" w:hAnsi="GWIPA"/>
+        </w:rPr>
+        <w:br/>
+      </w:r>
+      <w:r>
+        <w:rPr>
+          <w:rFonts w:ascii="Arial" w:hAnsi="Arial" w:cs="Arial"/>
+        </w:rPr>
+        <w:t xml:space="preserve">[n. C.] </w:t>
+      </w:r>
+      <w:r>
+        <w:rPr>
+          <w:rFonts w:ascii="Arial" w:hAnsi="Arial" w:cs="Arial"/>
+        </w:rPr>
+        <w:t xml:space="preserve"> a plan of a journey, including the places and the route that you visit</w:t>
+      </w:r>
+      <w:r>
+        <w:rPr>
+          <w:rFonts w:ascii="Arial" w:hAnsi="Arial" w:cs="Arial"/>
+        </w:rPr>
+        <w:t>.</w:t>
+      </w:r>
+      <w:r>
+        <w:rPr>
+          <w:rFonts w:ascii="Arial" w:hAnsi="Arial" w:cs="Arial"/>
+        </w:rPr>
+        <w:br/>
+        <w:t>a detailed itinerary.</w:t>
+      </w:r>
+    </w:p>
+    <w:p>
+      <w:pPr>
+        <w:jc w:val="left"/>
+        <w:rPr>
+          <w:rFonts w:ascii="Arial" w:hAnsi="Arial" w:cs="Arial"/>
+        </w:rPr>
+      </w:pPr>
+      <w:r>
+        <w:rPr>
+          <w:rFonts w:ascii="Arial" w:hAnsi="Arial" w:cs="Arial"/>
+          <w:b/>
+          <w:bCs/>
+        </w:rPr>
+        <w:t>champion</w:t>
+      </w:r>
+      <w:r>
+        <w:rPr>
+          <w:rFonts w:ascii="Arial" w:hAnsi="Arial" w:cs="Arial"/>
+        </w:rPr>
+        <w:t xml:space="preserve"> [vt.] </w:t>
+      </w:r>
+      <w:r>
+        <w:rPr>
+          <w:rFonts w:ascii="Arial" w:hAnsi="Arial" w:cs="Arial"/>
+        </w:rPr>
+        <w:t>to fight or speak in support for a group of people or a belief.</w:t>
+      </w:r>
+      <w:r>
+        <w:rPr>
+          <w:rFonts w:ascii="Arial" w:hAnsi="Arial" w:cs="Arial"/>
+        </w:rPr>
+        <w:br/>
+        <w:t>He has always championed the cause of women rights.</w:t>
+      </w:r>
+    </w:p>
+    <w:p>
+      <w:pPr>
+        <w:jc w:val="left"/>
+        <w:rPr>
+          <w:rFonts w:ascii="Arial" w:hAnsi="Arial" w:cs="Arial"/>
+        </w:rPr>
+      </w:pPr>
+      <w:r>
+        <w:rPr>
+          <w:rFonts w:ascii="Arial" w:hAnsi="Arial" w:cs="Arial"/>
+          <w:b/>
+          <w:bCs/>
+        </w:rPr>
+        <w:t>one-off</w:t>
+      </w:r>
+      <w:r>
+        <w:rPr>
+          <w:rFonts w:ascii="Arial" w:hAnsi="Arial" w:cs="Arial"/>
+        </w:rPr>
+        <w:t xml:space="preserve"> [n.]</w:t>
+      </w:r>
+      <w:r>
+        <w:rPr>
+          <w:rFonts w:ascii="Arial" w:hAnsi="Arial" w:cs="Arial"/>
+        </w:rPr>
+        <w:t>(BrE.)</w:t>
+      </w:r>
+      <w:r>
+        <w:rPr>
+          <w:rFonts w:ascii="Arial" w:hAnsi="Arial" w:cs="Arial"/>
+        </w:rPr>
+        <w:t xml:space="preserve"> a thing that is made or happens only once and not regularly.</w:t>
+      </w:r>
+    </w:p>
+    <w:p>
+      <w:pPr>
+        <w:jc w:val="left"/>
+        <w:rPr>
+          <w:rFonts w:ascii="Arial" w:hAnsi="Arial" w:cs="Arial"/>
+        </w:rPr>
+      </w:pPr>
+      <w:r>
+        <w:rPr>
+          <w:rFonts w:ascii="Arial" w:hAnsi="Arial" w:cs="Arial"/>
+          <w:b/>
+          <w:bCs/>
+        </w:rPr>
+        <w:t>underline</w:t>
+      </w:r>
+      <w:r>
+        <w:rPr>
+          <w:rFonts w:ascii="Arial" w:hAnsi="Arial" w:cs="Arial"/>
+        </w:rPr>
+        <w:t xml:space="preserve"> [vt.] to emphasize or show that something is important or true.</w:t>
+      </w:r>
+    </w:p>
+    <w:p>
+      <w:pPr>
+        <w:jc w:val="left"/>
+        <w:rPr>
+          <w:rFonts w:ascii="Arial" w:hAnsi="Arial" w:cs="Arial"/>
+        </w:rPr>
+      </w:pPr>
+    </w:p>
+    <w:p>
+      <w:pPr>
+        <w:jc w:val="left"/>
+        <w:outlineLvl w:val="0"/>
         <w:rPr>
           <w:rFonts w:ascii="Arial" w:hAnsi="Arial" w:cs="Arial"/>
           <w:b/>
@@ -444,8 +474,7 @@
           <w:sz w:val="24"/>
           <w:szCs w:val="24"/>
         </w:rPr>
-        <w:t>In touch-</w:t>
-      </w:r>
+      </w:pPr>
       <w:r>
         <w:rPr>
           <w:rFonts w:ascii="Arial" w:hAnsi="Arial" w:cs="Arial"/>
@@ -454,6 +483,26 @@
           <w:sz w:val="24"/>
           <w:szCs w:val="24"/>
         </w:rPr>
+        <w:t xml:space="preserve">2, </w:t>
+      </w:r>
+      <w:r>
+        <w:rPr>
+          <w:rFonts w:ascii="Arial" w:hAnsi="Arial" w:cs="Arial"/>
+          <w:b/>
+          <w:bCs/>
+          <w:sz w:val="24"/>
+          <w:szCs w:val="24"/>
+        </w:rPr>
+        <w:t>In touch-</w:t>
+      </w:r>
+      <w:r>
+        <w:rPr>
+          <w:rFonts w:ascii="Arial" w:hAnsi="Arial" w:cs="Arial"/>
+          <w:b/>
+          <w:bCs/>
+          <w:sz w:val="24"/>
+          <w:szCs w:val="24"/>
+        </w:rPr>
         <w:t>All The Light We Cannot See</w:t>
       </w:r>
     </w:p>
@@ -549,6 +598,7 @@
           <w:b/>
           <w:bCs/>
         </w:rPr>
+        <w:lastRenderedPageBreak/>
         <w:t>rave</w:t>
       </w:r>
       <w:r>
@@ -603,12 +653,6 @@
           <w:rFonts w:ascii="Arial" w:hAnsi="Arial" w:cs="Arial"/>
         </w:rPr>
         <w:br/>
-      </w:r>
-      <w:r>
-        <w:rPr>
-          <w:rFonts w:ascii="Arial" w:hAnsi="Arial" w:cs="Arial"/>
-        </w:rPr>
-        <w:lastRenderedPageBreak/>
         <w:t>intimidate sb. into sth./doing sth.  to frighten or threaten somebody so that they will do what you want.</w:t>
       </w:r>
     </w:p>
@@ -1141,7 +1185,12 @@
       <w:pPr>
         <w:jc w:val="left"/>
         <w:rPr>
-          <w:rFonts w:ascii="Arial" w:hAnsi="Arial" w:cs="Arial"/>
+          <w:rFonts w:ascii="Arial" w:eastAsia="Times New Roman" w:hAnsi="Arial" w:cs="Arial"/>
+          <w:color w:val="000000"/>
+          <w:kern w:val="0"/>
+          <w:sz w:val="21"/>
+          <w:szCs w:val="21"/>
+          <w14:ligatures w14:val="none"/>
         </w:rPr>
       </w:pPr>
       <w:r>
@@ -1213,6 +1262,1305 @@
         </w:rPr>
         <w:br/>
         <w:t>e.g. a bomber/fighter squadron.</w:t>
+      </w:r>
+    </w:p>
+    <w:p>
+      <w:pPr>
+        <w:jc w:val="left"/>
+        <w:rPr>
+          <w:rFonts w:ascii="Arial" w:eastAsia="Times New Roman" w:hAnsi="Arial" w:cs="Arial"/>
+          <w:color w:val="000000"/>
+          <w:kern w:val="0"/>
+          <w:sz w:val="21"/>
+          <w:szCs w:val="21"/>
+          <w14:ligatures w14:val="none"/>
+        </w:rPr>
+      </w:pPr>
+    </w:p>
+    <w:p>
+      <w:pPr>
+        <w:jc w:val="left"/>
+        <w:outlineLvl w:val="0"/>
+        <w:rPr>
+          <w:rFonts w:ascii="Arial Rounded MT Bold" w:hAnsi="Arial Rounded MT Bold"/>
+          <w:b/>
+          <w:bCs/>
+          <w:sz w:val="24"/>
+          <w:szCs w:val="24"/>
+        </w:rPr>
+      </w:pPr>
+      <w:r>
+        <w:rPr>
+          <w:rFonts w:ascii="Arial Rounded MT Bold" w:hAnsi="Arial Rounded MT Bold"/>
+          <w:b/>
+          <w:bCs/>
+          <w:sz w:val="24"/>
+          <w:szCs w:val="24"/>
+        </w:rPr>
+        <w:t xml:space="preserve">3, </w:t>
+      </w:r>
+      <w:r>
+        <w:rPr>
+          <w:rFonts w:ascii="Arial Rounded MT Bold" w:hAnsi="Arial Rounded MT Bold"/>
+          <w:b/>
+          <w:bCs/>
+          <w:sz w:val="24"/>
+          <w:szCs w:val="24"/>
+        </w:rPr>
+        <w:t>Christmas Time at New College</w:t>
+      </w:r>
+    </w:p>
+    <w:p>
+      <w:pPr>
+        <w:jc w:val="left"/>
+        <w:rPr>
+          <w:rFonts w:ascii="Arial" w:eastAsia="Times New Roman" w:hAnsi="Arial" w:cs="Arial"/>
+          <w:color w:val="000000"/>
+          <w:kern w:val="0"/>
+          <w:sz w:val="21"/>
+          <w:szCs w:val="21"/>
+          <w14:ligatures w14:val="none"/>
+        </w:rPr>
+      </w:pPr>
+      <w:r>
+        <w:rPr>
+          <w:rFonts w:ascii="Arial" w:eastAsia="Times New Roman" w:hAnsi="Arial" w:cs="Arial"/>
+          <w:b/>
+          <w:bCs/>
+          <w:color w:val="000000"/>
+          <w:kern w:val="0"/>
+          <w:sz w:val="21"/>
+          <w:szCs w:val="21"/>
+          <w14:ligatures w14:val="none"/>
+        </w:rPr>
+        <w:t>festival</w:t>
+      </w:r>
+      <w:r>
+        <w:rPr>
+          <w:rFonts w:ascii="Arial" w:eastAsia="Times New Roman" w:hAnsi="Arial" w:cs="Arial"/>
+          <w:color w:val="000000"/>
+          <w:kern w:val="0"/>
+          <w:sz w:val="21"/>
+          <w:szCs w:val="21"/>
+          <w14:ligatures w14:val="none"/>
+        </w:rPr>
+        <w:t xml:space="preserve"> /</w:t>
+      </w:r>
+      <w:r>
+        <w:rPr>
+          <w:rFonts w:ascii="GWIPA" w:eastAsia="Times New Roman" w:hAnsi="GWIPA" w:cs="Arial"/>
+          <w:color w:val="000000"/>
+          <w:kern w:val="0"/>
+          <w:sz w:val="21"/>
+          <w:szCs w:val="21"/>
+          <w14:ligatures w14:val="none"/>
+        </w:rPr>
+        <w:t>'festIvl</w:t>
+      </w:r>
+      <w:r>
+        <w:rPr>
+          <w:rFonts w:ascii="Arial" w:eastAsia="Times New Roman" w:hAnsi="Arial" w:cs="Arial"/>
+          <w:color w:val="000000"/>
+          <w:kern w:val="0"/>
+          <w:sz w:val="21"/>
+          <w:szCs w:val="21"/>
+          <w14:ligatures w14:val="none"/>
+        </w:rPr>
+        <w:t>/ n.</w:t>
+      </w:r>
+      <w:r>
+        <w:rPr>
+          <w:rFonts w:ascii="Arial" w:eastAsia="Times New Roman" w:hAnsi="Arial" w:cs="Arial"/>
+          <w:color w:val="000000"/>
+          <w:kern w:val="0"/>
+          <w:sz w:val="21"/>
+          <w:szCs w:val="21"/>
+          <w14:ligatures w14:val="none"/>
+        </w:rPr>
+        <w:br/>
+      </w:r>
+      <w:r>
+        <w:rPr>
+          <w:rFonts w:ascii="Arial" w:eastAsia="Times New Roman" w:hAnsi="Arial" w:cs="Arial"/>
+          <w:b/>
+          <w:bCs/>
+          <w:color w:val="000000"/>
+          <w:kern w:val="0"/>
+          <w:sz w:val="21"/>
+          <w:szCs w:val="21"/>
+          <w14:ligatures w14:val="none"/>
+        </w:rPr>
+        <w:t>festive</w:t>
+      </w:r>
+      <w:r>
+        <w:rPr>
+          <w:rFonts w:ascii="Arial" w:eastAsia="Times New Roman" w:hAnsi="Arial" w:cs="Arial"/>
+          <w:color w:val="000000"/>
+          <w:kern w:val="0"/>
+          <w:sz w:val="21"/>
+          <w:szCs w:val="21"/>
+          <w14:ligatures w14:val="none"/>
+        </w:rPr>
+        <w:t xml:space="preserve"> /</w:t>
+      </w:r>
+      <w:r>
+        <w:rPr>
+          <w:rFonts w:ascii="GWIPA" w:hAnsi="GWIPA" w:cs="Arial"/>
+          <w:color w:val="000000"/>
+          <w:kern w:val="0"/>
+          <w:sz w:val="21"/>
+          <w:szCs w:val="21"/>
+          <w14:ligatures w14:val="none"/>
+        </w:rPr>
+        <w:t>'festIv</w:t>
+      </w:r>
+      <w:r>
+        <w:rPr>
+          <w:rFonts w:ascii="Arial" w:eastAsia="Times New Roman" w:hAnsi="Arial" w:cs="Arial"/>
+          <w:color w:val="000000"/>
+          <w:kern w:val="0"/>
+          <w:sz w:val="21"/>
+          <w:szCs w:val="21"/>
+          <w14:ligatures w14:val="none"/>
+        </w:rPr>
+        <w:t>/ adj.</w:t>
+      </w:r>
+      <w:r>
+        <w:rPr>
+          <w:rFonts w:ascii="Arial" w:eastAsia="Times New Roman" w:hAnsi="Arial" w:cs="Arial"/>
+          <w:color w:val="000000"/>
+          <w:kern w:val="0"/>
+          <w:sz w:val="21"/>
+          <w:szCs w:val="21"/>
+          <w14:ligatures w14:val="none"/>
+        </w:rPr>
+        <w:t xml:space="preserve"> </w:t>
+      </w:r>
+      <w:r>
+        <w:rPr>
+          <w:rFonts w:ascii="Arial" w:eastAsia="Times New Roman" w:hAnsi="Arial" w:cs="Arial"/>
+          <w:color w:val="000000"/>
+          <w:kern w:val="0"/>
+          <w:sz w:val="21"/>
+          <w:szCs w:val="21"/>
+          <w14:ligatures w14:val="none"/>
+        </w:rPr>
+        <w:br/>
+        <w:t xml:space="preserve">1, </w:t>
+      </w:r>
+      <w:r>
+        <w:rPr>
+          <w:rFonts w:ascii="Arial" w:eastAsia="Times New Roman" w:hAnsi="Arial" w:cs="Arial"/>
+          <w:color w:val="000000"/>
+          <w:kern w:val="0"/>
+          <w:sz w:val="21"/>
+          <w:szCs w:val="21"/>
+          <w14:ligatures w14:val="none"/>
+        </w:rPr>
+        <w:t>typical of a special event or celebration</w:t>
+      </w:r>
+      <w:r>
+        <w:rPr>
+          <w:rFonts w:ascii="Arial" w:eastAsia="Times New Roman" w:hAnsi="Arial" w:cs="Arial"/>
+          <w:color w:val="000000"/>
+          <w:kern w:val="0"/>
+          <w:sz w:val="21"/>
+          <w:szCs w:val="21"/>
+          <w14:ligatures w14:val="none"/>
+        </w:rPr>
+        <w:t>.</w:t>
+      </w:r>
+      <w:r>
+        <w:rPr>
+          <w:rFonts w:ascii="Arial" w:eastAsia="Times New Roman" w:hAnsi="Arial" w:cs="Arial"/>
+          <w:color w:val="000000"/>
+          <w:kern w:val="0"/>
+          <w:sz w:val="21"/>
+          <w:szCs w:val="21"/>
+          <w14:ligatures w14:val="none"/>
+        </w:rPr>
+        <w:br/>
+        <w:t>a festive occasion</w:t>
+      </w:r>
+      <w:r>
+        <w:rPr>
+          <w:rFonts w:ascii="Arial" w:eastAsia="Times New Roman" w:hAnsi="Arial" w:cs="Arial"/>
+          <w:color w:val="000000"/>
+          <w:kern w:val="0"/>
+          <w:sz w:val="21"/>
+          <w:szCs w:val="21"/>
+          <w14:ligatures w14:val="none"/>
+        </w:rPr>
+        <w:t xml:space="preserve"> </w:t>
+      </w:r>
+      <w:r>
+        <w:rPr>
+          <w:rFonts w:ascii="Arial" w:eastAsia="Times New Roman" w:hAnsi="Arial" w:cs="Arial"/>
+          <w:color w:val="000000"/>
+          <w:kern w:val="0"/>
+          <w:sz w:val="21"/>
+          <w:szCs w:val="21"/>
+          <w14:ligatures w14:val="none"/>
+        </w:rPr>
+        <w:br/>
+        <w:t>2, (British English) connected with the period when people celebrate Christmas</w:t>
+      </w:r>
+      <w:r>
+        <w:rPr>
+          <w:rFonts w:ascii="Arial" w:eastAsia="Times New Roman" w:hAnsi="Arial" w:cs="Arial"/>
+          <w:color w:val="000000"/>
+          <w:kern w:val="0"/>
+          <w:sz w:val="21"/>
+          <w:szCs w:val="21"/>
+          <w14:ligatures w14:val="none"/>
+        </w:rPr>
+        <w:t>.</w:t>
+      </w:r>
+    </w:p>
+    <w:p>
+      <w:pPr>
+        <w:jc w:val="left"/>
+        <w:rPr>
+          <w:rFonts w:ascii="Arial" w:eastAsia="Times New Roman" w:hAnsi="Arial" w:cs="Arial"/>
+          <w:color w:val="000000"/>
+          <w:kern w:val="0"/>
+          <w:sz w:val="21"/>
+          <w:szCs w:val="21"/>
+          <w14:ligatures w14:val="none"/>
+        </w:rPr>
+      </w:pPr>
+      <w:r>
+        <w:rPr>
+          <w:rFonts w:asciiTheme="minorEastAsia" w:hAnsiTheme="minorEastAsia" w:cs="Arial" w:hint="eastAsia"/>
+          <w:b/>
+          <w:bCs/>
+          <w:color w:val="000000"/>
+          <w:kern w:val="0"/>
+          <w:sz w:val="21"/>
+          <w:szCs w:val="21"/>
+          <w14:ligatures w14:val="none"/>
+        </w:rPr>
+        <w:t>house</w:t>
+      </w:r>
+      <w:r>
+        <w:rPr>
+          <w:rFonts w:ascii="Arial" w:eastAsia="Times New Roman" w:hAnsi="Arial" w:cs="Arial"/>
+          <w:color w:val="000000"/>
+          <w:kern w:val="0"/>
+          <w:sz w:val="21"/>
+          <w:szCs w:val="21"/>
+          <w14:ligatures w14:val="none"/>
+        </w:rPr>
+        <w:t xml:space="preserve"> [vt.] to be the place where something is kept or where something operates from</w:t>
+      </w:r>
+      <w:r>
+        <w:rPr>
+          <w:rFonts w:ascii="Arial" w:eastAsia="Times New Roman" w:hAnsi="Arial" w:cs="Arial"/>
+          <w:color w:val="000000"/>
+          <w:kern w:val="0"/>
+          <w:sz w:val="21"/>
+          <w:szCs w:val="21"/>
+          <w14:ligatures w14:val="none"/>
+        </w:rPr>
+        <w:t>.</w:t>
+      </w:r>
+      <w:r>
+        <w:rPr>
+          <w:rFonts w:ascii="Arial" w:eastAsia="Times New Roman" w:hAnsi="Arial" w:cs="Arial"/>
+          <w:color w:val="000000"/>
+          <w:kern w:val="0"/>
+          <w:sz w:val="21"/>
+          <w:szCs w:val="21"/>
+          <w14:ligatures w14:val="none"/>
+        </w:rPr>
+        <w:br/>
+      </w:r>
+      <w:r>
+        <w:rPr>
+          <w:rFonts w:ascii="Times New Roman" w:eastAsia="Times New Roman" w:hAnsi="Times New Roman" w:cs="Times New Roman"/>
+          <w:kern w:val="0"/>
+          <w:sz w:val="24"/>
+          <w:szCs w:val="24"/>
+          <w14:ligatures w14:val="none"/>
+        </w:rPr>
+        <w:t>T</w:t>
+      </w:r>
+      <w:r>
+        <w:rPr>
+          <w:rFonts w:ascii="Times New Roman" w:eastAsia="Times New Roman" w:hAnsi="Times New Roman" w:cs="Times New Roman"/>
+          <w:kern w:val="0"/>
+          <w:sz w:val="24"/>
+          <w:szCs w:val="24"/>
+          <w14:ligatures w14:val="none"/>
+        </w:rPr>
+        <w:t>hree separate white squares house each of the three letters</w:t>
+      </w:r>
+      <w:r>
+        <w:rPr>
+          <w:rFonts w:ascii="Times New Roman" w:eastAsia="Times New Roman" w:hAnsi="Times New Roman" w:cs="Times New Roman"/>
+          <w:kern w:val="0"/>
+          <w:sz w:val="24"/>
+          <w:szCs w:val="24"/>
+          <w14:ligatures w14:val="none"/>
+        </w:rPr>
+        <w:t>. (From the introduction)</w:t>
+      </w:r>
+      <w:r>
+        <w:rPr>
+          <w:rFonts w:ascii="Arial" w:eastAsia="Times New Roman" w:hAnsi="Arial" w:cs="Arial"/>
+          <w:color w:val="000000"/>
+          <w:kern w:val="0"/>
+          <w:sz w:val="21"/>
+          <w:szCs w:val="21"/>
+          <w14:ligatures w14:val="none"/>
+        </w:rPr>
+        <w:br/>
+      </w:r>
+      <w:r>
+        <w:rPr>
+          <w:rFonts w:ascii="Arial" w:eastAsia="Times New Roman" w:hAnsi="Arial" w:cs="Arial"/>
+          <w:color w:val="000000"/>
+          <w:kern w:val="0"/>
+          <w:sz w:val="21"/>
+          <w:szCs w:val="21"/>
+          <w14:ligatures w14:val="none"/>
+        </w:rPr>
+        <w:t>The books are housed in a glass-fonted cases.</w:t>
+      </w:r>
+    </w:p>
+    <w:p>
+      <w:pPr>
+        <w:jc w:val="left"/>
+        <w:rPr>
+          <w:rFonts w:ascii="Arial" w:eastAsia="Times New Roman" w:hAnsi="Arial" w:cs="Arial"/>
+          <w:color w:val="000000"/>
+          <w:kern w:val="0"/>
+          <w:sz w:val="21"/>
+          <w:szCs w:val="21"/>
+          <w14:ligatures w14:val="none"/>
+        </w:rPr>
+      </w:pPr>
+      <w:r>
+        <w:rPr>
+          <w:rFonts w:ascii="Arial" w:eastAsia="Times New Roman" w:hAnsi="Arial" w:cs="Arial"/>
+          <w:b/>
+          <w:bCs/>
+          <w:color w:val="000000"/>
+          <w:kern w:val="0"/>
+          <w:sz w:val="21"/>
+          <w:szCs w:val="21"/>
+          <w14:ligatures w14:val="none"/>
+        </w:rPr>
+        <w:t>diagonal</w:t>
+      </w:r>
+      <w:r>
+        <w:rPr>
+          <w:rFonts w:ascii="Arial" w:eastAsia="Times New Roman" w:hAnsi="Arial" w:cs="Arial"/>
+          <w:color w:val="000000"/>
+          <w:kern w:val="0"/>
+          <w:sz w:val="21"/>
+          <w:szCs w:val="21"/>
+          <w14:ligatures w14:val="none"/>
+        </w:rPr>
+        <w:t xml:space="preserve"> /</w:t>
+      </w:r>
+      <w:r>
+        <w:rPr>
+          <w:rFonts w:ascii="GWIPA" w:eastAsia="Times New Roman" w:hAnsi="GWIPA" w:cs="Arial"/>
+          <w:color w:val="000000"/>
+          <w:kern w:val="0"/>
+          <w:sz w:val="21"/>
+          <w:szCs w:val="21"/>
+          <w14:ligatures w14:val="none"/>
+        </w:rPr>
+        <w:t>daI'QgEnEl</w:t>
+      </w:r>
+      <w:r>
+        <w:rPr>
+          <w:rFonts w:ascii="Arial" w:eastAsia="Times New Roman" w:hAnsi="Arial" w:cs="Arial"/>
+          <w:color w:val="000000"/>
+          <w:kern w:val="0"/>
+          <w:sz w:val="21"/>
+          <w:szCs w:val="21"/>
+          <w14:ligatures w14:val="none"/>
+        </w:rPr>
+        <w:t xml:space="preserve">/ adj. </w:t>
+      </w:r>
+      <w:r>
+        <w:rPr>
+          <w:rFonts w:ascii="Arial" w:eastAsia="Times New Roman" w:hAnsi="Arial" w:cs="Arial"/>
+          <w:color w:val="000000"/>
+          <w:kern w:val="0"/>
+          <w:sz w:val="21"/>
+          <w:szCs w:val="21"/>
+          <w14:ligatures w14:val="none"/>
+        </w:rPr>
+        <w:br/>
+        <w:t>(of a straight line)at an angle; joining two opposite sides of something at an angle.</w:t>
+      </w:r>
+      <w:r>
+        <w:rPr>
+          <w:rFonts w:ascii="Arial" w:eastAsia="Times New Roman" w:hAnsi="Arial" w:cs="Arial"/>
+          <w:color w:val="000000"/>
+          <w:kern w:val="0"/>
+          <w:sz w:val="21"/>
+          <w:szCs w:val="21"/>
+          <w14:ligatures w14:val="none"/>
+        </w:rPr>
+        <w:br/>
+      </w:r>
+      <w:r>
+        <w:rPr>
+          <w:rFonts w:ascii="Arial" w:eastAsia="Times New Roman" w:hAnsi="Arial" w:cs="Arial"/>
+          <w:color w:val="000000"/>
+          <w:kern w:val="0"/>
+          <w:sz w:val="21"/>
+          <w:szCs w:val="21"/>
+          <w14:ligatures w14:val="none"/>
+        </w:rPr>
+        <w:lastRenderedPageBreak/>
+        <w:t xml:space="preserve">e.g. </w:t>
+      </w:r>
+      <w:r>
+        <w:rPr>
+          <w:rFonts w:ascii="Arial" w:eastAsia="Times New Roman" w:hAnsi="Arial" w:cs="Arial"/>
+          <w:color w:val="000000"/>
+          <w:kern w:val="0"/>
+          <w:sz w:val="21"/>
+          <w:szCs w:val="21"/>
+          <w14:ligatures w14:val="none"/>
+        </w:rPr>
+        <w:t>diagonal stripes</w:t>
+      </w:r>
+    </w:p>
+    <w:p>
+      <w:pPr>
+        <w:jc w:val="left"/>
+        <w:rPr>
+          <w:rFonts w:ascii="Arial" w:eastAsia="Times New Roman" w:hAnsi="Arial" w:cs="Arial"/>
+          <w:color w:val="000000"/>
+          <w:kern w:val="0"/>
+          <w:sz w:val="21"/>
+          <w:szCs w:val="21"/>
+          <w14:ligatures w14:val="none"/>
+        </w:rPr>
+      </w:pPr>
+      <w:r>
+        <w:rPr>
+          <w:rFonts w:ascii="Arial" w:eastAsia="Times New Roman" w:hAnsi="Arial" w:cs="Arial"/>
+          <w:b/>
+          <w:bCs/>
+          <w:color w:val="000000"/>
+          <w:kern w:val="0"/>
+          <w:sz w:val="21"/>
+          <w:szCs w:val="21"/>
+          <w14:ligatures w14:val="none"/>
+        </w:rPr>
+        <w:t>pantomime</w:t>
+      </w:r>
+      <w:r>
+        <w:rPr>
+          <w:rFonts w:ascii="Arial" w:eastAsia="Times New Roman" w:hAnsi="Arial" w:cs="Arial"/>
+          <w:color w:val="000000"/>
+          <w:kern w:val="0"/>
+          <w:sz w:val="21"/>
+          <w:szCs w:val="21"/>
+          <w14:ligatures w14:val="none"/>
+        </w:rPr>
+        <w:t xml:space="preserve"> /</w:t>
+      </w:r>
+      <w:r>
+        <w:rPr>
+          <w:rFonts w:ascii="GWIPA" w:eastAsia="Times New Roman" w:hAnsi="GWIPA" w:cs="Arial"/>
+          <w:color w:val="000000"/>
+          <w:kern w:val="0"/>
+          <w:sz w:val="21"/>
+          <w:szCs w:val="21"/>
+          <w14:ligatures w14:val="none"/>
+        </w:rPr>
+        <w:t>'pQtEmaIm</w:t>
+      </w:r>
+      <w:r>
+        <w:rPr>
+          <w:rFonts w:ascii="Arial" w:eastAsia="Times New Roman" w:hAnsi="Arial" w:cs="Arial"/>
+          <w:color w:val="000000"/>
+          <w:kern w:val="0"/>
+          <w:sz w:val="21"/>
+          <w:szCs w:val="21"/>
+          <w14:ligatures w14:val="none"/>
+        </w:rPr>
+        <w:t xml:space="preserve">/ n. C. (informal </w:t>
+      </w:r>
+      <w:r>
+        <w:rPr>
+          <w:rFonts w:ascii="Arial" w:eastAsia="Times New Roman" w:hAnsi="Arial" w:cs="Arial"/>
+          <w:b/>
+          <w:bCs/>
+          <w:color w:val="000000"/>
+          <w:kern w:val="0"/>
+          <w:sz w:val="21"/>
+          <w:szCs w:val="21"/>
+          <w14:ligatures w14:val="none"/>
+        </w:rPr>
+        <w:t>panto</w:t>
+      </w:r>
+      <w:r>
+        <w:rPr>
+          <w:rFonts w:ascii="Arial" w:eastAsia="Times New Roman" w:hAnsi="Arial" w:cs="Arial"/>
+          <w:color w:val="000000"/>
+          <w:kern w:val="0"/>
+          <w:sz w:val="21"/>
+          <w:szCs w:val="21"/>
+          <w14:ligatures w14:val="none"/>
+        </w:rPr>
+        <w:t>)</w:t>
+      </w:r>
+      <w:r>
+        <w:rPr>
+          <w:rFonts w:ascii="Arial" w:eastAsia="Times New Roman" w:hAnsi="Arial" w:cs="Arial"/>
+          <w:color w:val="000000"/>
+          <w:kern w:val="0"/>
+          <w:sz w:val="21"/>
+          <w:szCs w:val="21"/>
+          <w14:ligatures w14:val="none"/>
+        </w:rPr>
+        <w:br/>
+        <w:t>(in Britain) a type of play with music, dancing and jokes, that is based on a fairy tale and is usually performed at Christmas.</w:t>
+      </w:r>
+      <w:r>
+        <w:rPr>
+          <w:rFonts w:ascii="Arial" w:eastAsia="Times New Roman" w:hAnsi="Arial" w:cs="Arial"/>
+          <w:color w:val="000000"/>
+          <w:kern w:val="0"/>
+          <w:sz w:val="21"/>
+          <w:szCs w:val="21"/>
+          <w14:ligatures w14:val="none"/>
+        </w:rPr>
+        <w:br/>
+      </w:r>
+      <w:r>
+        <w:rPr>
+          <w:rFonts w:ascii="Arial" w:eastAsia="Times New Roman" w:hAnsi="Arial" w:cs="Arial"/>
+          <w:color w:val="000000"/>
+          <w:kern w:val="0"/>
+          <w:sz w:val="21"/>
+          <w:szCs w:val="21"/>
+          <w14:ligatures w14:val="none"/>
+        </w:rPr>
+        <w:t xml:space="preserve">e.g. </w:t>
+      </w:r>
+      <w:r>
+        <w:rPr>
+          <w:rFonts w:ascii="Arial" w:eastAsia="Times New Roman" w:hAnsi="Arial" w:cs="Arial"/>
+          <w:color w:val="000000"/>
+          <w:kern w:val="0"/>
+          <w:sz w:val="21"/>
+          <w:szCs w:val="21"/>
+          <w14:ligatures w14:val="none"/>
+        </w:rPr>
+        <w:t>We took chidren to a pantomime.</w:t>
+      </w:r>
+    </w:p>
+    <w:p>
+      <w:pPr>
+        <w:jc w:val="left"/>
+        <w:rPr>
+          <w:rFonts w:ascii="Arial" w:eastAsia="Times New Roman" w:hAnsi="Arial" w:cs="Arial"/>
+          <w:color w:val="000000"/>
+          <w:kern w:val="0"/>
+          <w:sz w:val="21"/>
+          <w:szCs w:val="21"/>
+          <w14:ligatures w14:val="none"/>
+        </w:rPr>
+      </w:pPr>
+      <w:r>
+        <w:rPr>
+          <w:rFonts w:ascii="Arial" w:eastAsia="Times New Roman" w:hAnsi="Arial" w:cs="Arial"/>
+          <w:b/>
+          <w:bCs/>
+          <w:color w:val="000000"/>
+          <w:kern w:val="0"/>
+          <w:sz w:val="21"/>
+          <w:szCs w:val="21"/>
+          <w14:ligatures w14:val="none"/>
+        </w:rPr>
+        <w:t>phonic</w:t>
+      </w:r>
+      <w:r>
+        <w:rPr>
+          <w:rFonts w:ascii="Arial" w:eastAsia="Times New Roman" w:hAnsi="Arial" w:cs="Arial"/>
+          <w:color w:val="000000"/>
+          <w:kern w:val="0"/>
+          <w:sz w:val="21"/>
+          <w:szCs w:val="21"/>
+          <w14:ligatures w14:val="none"/>
+        </w:rPr>
+        <w:t xml:space="preserve"> /</w:t>
+      </w:r>
+      <w:r>
+        <w:rPr>
+          <w:rFonts w:ascii="GWIPA" w:eastAsia="Times New Roman" w:hAnsi="GWIPA" w:cs="Arial"/>
+          <w:color w:val="000000"/>
+          <w:kern w:val="0"/>
+          <w:sz w:val="21"/>
+          <w:szCs w:val="21"/>
+          <w14:ligatures w14:val="none"/>
+        </w:rPr>
+        <w:t>'fOnIk</w:t>
+      </w:r>
+      <w:r>
+        <w:rPr>
+          <w:rFonts w:ascii="Arial" w:eastAsia="Times New Roman" w:hAnsi="Arial" w:cs="Arial"/>
+          <w:color w:val="000000"/>
+          <w:kern w:val="0"/>
+          <w:sz w:val="21"/>
+          <w:szCs w:val="21"/>
+          <w14:ligatures w14:val="none"/>
+        </w:rPr>
+        <w:t xml:space="preserve">/ adj. </w:t>
+      </w:r>
+      <w:r>
+        <w:rPr>
+          <w:rFonts w:ascii="Arial" w:eastAsia="Times New Roman" w:hAnsi="Arial" w:cs="Arial"/>
+          <w:color w:val="000000"/>
+          <w:kern w:val="0"/>
+          <w:sz w:val="21"/>
+          <w:szCs w:val="21"/>
+          <w14:ligatures w14:val="none"/>
+        </w:rPr>
+        <w:br/>
+        <w:t>relating to sound; relating to sounds made in speech.</w:t>
+      </w:r>
+    </w:p>
+    <w:p>
+      <w:pPr>
+        <w:jc w:val="left"/>
+        <w:rPr>
+          <w:rFonts w:ascii="Arial" w:eastAsia="Times New Roman" w:hAnsi="Arial" w:cs="Arial"/>
+          <w:color w:val="000000"/>
+          <w:kern w:val="0"/>
+          <w:sz w:val="21"/>
+          <w:szCs w:val="21"/>
+          <w14:ligatures w14:val="none"/>
+        </w:rPr>
+      </w:pPr>
+      <w:r>
+        <w:rPr>
+          <w:rFonts w:ascii="Arial" w:eastAsia="Times New Roman" w:hAnsi="Arial" w:cs="Arial"/>
+          <w:b/>
+          <w:bCs/>
+          <w:color w:val="000000"/>
+          <w:kern w:val="0"/>
+          <w:sz w:val="21"/>
+          <w:szCs w:val="21"/>
+          <w14:ligatures w14:val="none"/>
+        </w:rPr>
+        <w:t>chipper</w:t>
+      </w:r>
+      <w:r>
+        <w:rPr>
+          <w:rFonts w:ascii="Arial" w:eastAsia="Times New Roman" w:hAnsi="Arial" w:cs="Arial"/>
+          <w:color w:val="000000"/>
+          <w:kern w:val="0"/>
+          <w:sz w:val="21"/>
+          <w:szCs w:val="21"/>
+          <w14:ligatures w14:val="none"/>
+        </w:rPr>
+        <w:t xml:space="preserve"> [n.]</w:t>
+      </w:r>
+      <w:r>
+        <w:rPr>
+          <w:rFonts w:ascii="Arial" w:eastAsia="Times New Roman" w:hAnsi="Arial" w:cs="Arial"/>
+          <w:color w:val="000000"/>
+          <w:kern w:val="0"/>
+          <w:sz w:val="21"/>
+          <w:szCs w:val="21"/>
+          <w14:ligatures w14:val="none"/>
+        </w:rPr>
+        <w:br/>
+        <w:t>a machine which cuts wood into small pieces.</w:t>
+      </w:r>
+    </w:p>
+    <w:p>
+      <w:pPr>
+        <w:jc w:val="left"/>
+        <w:rPr>
+          <w:rFonts w:ascii="Arial" w:eastAsia="Times New Roman" w:hAnsi="Arial" w:cs="Arial"/>
+          <w:sz w:val="21"/>
+          <w:szCs w:val="21"/>
+        </w:rPr>
+      </w:pPr>
+      <w:r>
+        <w:rPr>
+          <w:rFonts w:ascii="Arial" w:eastAsia="Times New Roman" w:hAnsi="Arial" w:cs="Arial"/>
+          <w:b/>
+          <w:bCs/>
+          <w:color w:val="000000"/>
+          <w:kern w:val="0"/>
+          <w:sz w:val="21"/>
+          <w:szCs w:val="21"/>
+          <w14:ligatures w14:val="none"/>
+        </w:rPr>
+        <w:t>conjure</w:t>
+      </w:r>
+      <w:r>
+        <w:rPr>
+          <w:rFonts w:ascii="Arial" w:eastAsia="Times New Roman" w:hAnsi="Arial" w:cs="Arial"/>
+          <w:color w:val="000000"/>
+          <w:kern w:val="0"/>
+          <w:sz w:val="21"/>
+          <w:szCs w:val="21"/>
+          <w14:ligatures w14:val="none"/>
+        </w:rPr>
+        <w:t xml:space="preserve"> /</w:t>
+      </w:r>
+      <w:r>
+        <w:rPr>
+          <w:rFonts w:ascii="GWIPA" w:eastAsia="Times New Roman" w:hAnsi="GWIPA" w:cs="Arial"/>
+          <w:color w:val="000000"/>
+          <w:kern w:val="0"/>
+          <w:sz w:val="21"/>
+          <w:szCs w:val="21"/>
+          <w14:ligatures w14:val="none"/>
+        </w:rPr>
+        <w:t>'kVndZE</w:t>
+      </w:r>
+      <w:r>
+        <w:rPr>
+          <w:rFonts w:ascii="Arial" w:eastAsia="Times New Roman" w:hAnsi="Arial" w:cs="Arial"/>
+          <w:color w:val="000000"/>
+          <w:kern w:val="0"/>
+          <w:sz w:val="21"/>
+          <w:szCs w:val="21"/>
+          <w14:ligatures w14:val="none"/>
+        </w:rPr>
+        <w:t>/vi.</w:t>
+      </w:r>
+      <w:r>
+        <w:rPr>
+          <w:rFonts w:ascii="Arial" w:eastAsia="Times New Roman" w:hAnsi="Arial" w:cs="Arial"/>
+          <w:color w:val="000000"/>
+          <w:kern w:val="0"/>
+          <w:sz w:val="21"/>
+          <w:szCs w:val="21"/>
+          <w14:ligatures w14:val="none"/>
+        </w:rPr>
+        <w:br/>
+      </w:r>
+      <w:r>
+        <w:rPr>
+          <w:rFonts w:ascii="Arial" w:eastAsia="Times New Roman" w:hAnsi="Arial" w:cs="Arial"/>
+          <w:b/>
+          <w:bCs/>
+          <w:color w:val="000000"/>
+          <w:kern w:val="0"/>
+          <w:sz w:val="21"/>
+          <w:szCs w:val="21"/>
+          <w14:ligatures w14:val="none"/>
+        </w:rPr>
+        <w:t>conjure up</w:t>
+      </w:r>
+      <w:r>
+        <w:rPr>
+          <w:rFonts w:ascii="Arial" w:eastAsia="Times New Roman" w:hAnsi="Arial" w:cs="Arial"/>
+          <w:sz w:val="21"/>
+          <w:szCs w:val="21"/>
+        </w:rPr>
+        <w:t xml:space="preserve"> : (phrasal verb) to make something appear as a picture in you mind.</w:t>
+      </w:r>
+      <w:r>
+        <w:rPr>
+          <w:rFonts w:ascii="Arial" w:eastAsia="Times New Roman" w:hAnsi="Arial" w:cs="Arial"/>
+          <w:sz w:val="21"/>
+          <w:szCs w:val="21"/>
+        </w:rPr>
+        <w:br/>
+        <w:t>That smell always conjure up memories of holidays in France.</w:t>
+      </w:r>
+    </w:p>
+    <w:p>
+      <w:pPr>
+        <w:jc w:val="left"/>
+        <w:rPr>
+          <w:rFonts w:ascii="Arial" w:eastAsia="Times New Roman" w:hAnsi="Arial" w:cs="Arial"/>
+          <w:sz w:val="21"/>
+          <w:szCs w:val="21"/>
+        </w:rPr>
+      </w:pPr>
+      <w:r>
+        <w:rPr>
+          <w:rFonts w:ascii="Arial" w:eastAsia="Times New Roman" w:hAnsi="Arial" w:cs="Arial"/>
+          <w:b/>
+          <w:bCs/>
+          <w:sz w:val="21"/>
+          <w:szCs w:val="21"/>
+        </w:rPr>
+        <w:t>advent</w:t>
+      </w:r>
+      <w:r>
+        <w:rPr>
+          <w:rFonts w:ascii="Arial" w:eastAsia="Times New Roman" w:hAnsi="Arial" w:cs="Arial"/>
+          <w:sz w:val="21"/>
+          <w:szCs w:val="21"/>
+        </w:rPr>
+        <w:t xml:space="preserve"> /</w:t>
+      </w:r>
+      <w:r>
+        <w:rPr>
+          <w:rFonts w:ascii="GWIPA" w:eastAsia="Times New Roman" w:hAnsi="GWIPA" w:cs="Arial"/>
+          <w:sz w:val="21"/>
+          <w:szCs w:val="21"/>
+        </w:rPr>
+        <w:t>'Qdvent</w:t>
+      </w:r>
+      <w:r>
+        <w:rPr>
+          <w:rFonts w:ascii="Arial" w:eastAsia="Times New Roman" w:hAnsi="Arial" w:cs="Arial"/>
+          <w:sz w:val="21"/>
+          <w:szCs w:val="21"/>
+        </w:rPr>
+        <w:t xml:space="preserve">/ n. </w:t>
+      </w:r>
+      <w:r>
+        <w:rPr>
+          <w:rFonts w:ascii="Arial" w:eastAsia="Times New Roman" w:hAnsi="Arial" w:cs="Arial"/>
+          <w:sz w:val="21"/>
+          <w:szCs w:val="21"/>
+        </w:rPr>
+        <w:br/>
+        <w:t>(in Christian religiont) the period of approximately four weeks before Christmas.</w:t>
+      </w:r>
+    </w:p>
+    <w:p>
+      <w:pPr>
+        <w:jc w:val="left"/>
+        <w:rPr>
+          <w:rFonts w:ascii="Arial" w:eastAsia="Times New Roman" w:hAnsi="Arial" w:cs="Arial"/>
+          <w:sz w:val="21"/>
+          <w:szCs w:val="21"/>
+        </w:rPr>
+      </w:pPr>
+      <w:r>
+        <w:rPr>
+          <w:rFonts w:ascii="Arial" w:eastAsia="Times New Roman" w:hAnsi="Arial" w:cs="Arial"/>
+          <w:b/>
+          <w:bCs/>
+          <w:sz w:val="21"/>
+          <w:szCs w:val="21"/>
+        </w:rPr>
+        <w:t>braille</w:t>
+      </w:r>
+      <w:r>
+        <w:rPr>
+          <w:rFonts w:ascii="Arial" w:eastAsia="Times New Roman" w:hAnsi="Arial" w:cs="Arial"/>
+          <w:sz w:val="21"/>
+          <w:szCs w:val="21"/>
+        </w:rPr>
+        <w:t xml:space="preserve"> /</w:t>
+      </w:r>
+      <w:r>
+        <w:rPr>
+          <w:rFonts w:ascii="GWIPA" w:eastAsia="Times New Roman" w:hAnsi="GWIPA" w:cs="Arial"/>
+          <w:sz w:val="21"/>
+          <w:szCs w:val="21"/>
+        </w:rPr>
+        <w:t>breIl</w:t>
+      </w:r>
+      <w:r>
+        <w:rPr>
+          <w:rFonts w:ascii="Arial" w:eastAsia="Times New Roman" w:hAnsi="Arial" w:cs="Arial"/>
+          <w:sz w:val="21"/>
+          <w:szCs w:val="21"/>
+        </w:rPr>
+        <w:t>/ U.</w:t>
+      </w:r>
+      <w:r>
+        <w:rPr>
+          <w:rFonts w:ascii="Arial" w:eastAsia="Times New Roman" w:hAnsi="Arial" w:cs="Arial"/>
+          <w:sz w:val="21"/>
+          <w:szCs w:val="21"/>
+        </w:rPr>
+        <w:t xml:space="preserve"> (Breille, a blind Franch)</w:t>
+      </w:r>
+      <w:r>
+        <w:rPr>
+          <w:rFonts w:ascii="Arial" w:eastAsia="Times New Roman" w:hAnsi="Arial" w:cs="Arial"/>
+          <w:sz w:val="21"/>
+          <w:szCs w:val="21"/>
+        </w:rPr>
+        <w:br/>
+      </w:r>
+      <w:r>
+        <w:rPr>
+          <w:rFonts w:ascii="Arial" w:eastAsia="Times New Roman" w:hAnsi="Arial" w:cs="Arial"/>
+          <w:sz w:val="21"/>
+          <w:szCs w:val="21"/>
+        </w:rPr>
+        <w:t>a system of printing for blind people.</w:t>
+      </w:r>
+    </w:p>
+    <w:p>
+      <w:pPr>
+        <w:jc w:val="left"/>
+        <w:rPr>
+          <w:rFonts w:ascii="Arial" w:eastAsia="Times New Roman" w:hAnsi="Arial" w:cs="Arial"/>
+          <w:sz w:val="21"/>
+          <w:szCs w:val="21"/>
+        </w:rPr>
+      </w:pPr>
+      <w:r>
+        <w:rPr>
+          <w:rFonts w:ascii="Arial" w:eastAsia="Times New Roman" w:hAnsi="Arial" w:cs="Arial"/>
+          <w:b/>
+          <w:bCs/>
+          <w:sz w:val="21"/>
+          <w:szCs w:val="21"/>
+        </w:rPr>
+        <w:t>perception</w:t>
+      </w:r>
+      <w:r>
+        <w:rPr>
+          <w:rFonts w:ascii="Arial" w:eastAsia="Times New Roman" w:hAnsi="Arial" w:cs="Arial"/>
+          <w:sz w:val="21"/>
+          <w:szCs w:val="21"/>
+        </w:rPr>
+        <w:t xml:space="preserve"> [U.] </w:t>
+      </w:r>
+      <w:r>
+        <w:rPr>
+          <w:rFonts w:ascii="Arial" w:eastAsia="Times New Roman" w:hAnsi="Arial" w:cs="Arial"/>
+          <w:sz w:val="21"/>
+          <w:szCs w:val="21"/>
+        </w:rPr>
+        <w:br/>
+        <w:t>the way that you notice things, especially with the senses.</w:t>
+      </w:r>
+      <w:r>
+        <w:rPr>
+          <w:rFonts w:ascii="Arial" w:eastAsia="Times New Roman" w:hAnsi="Arial" w:cs="Arial"/>
+          <w:sz w:val="21"/>
+          <w:szCs w:val="21"/>
+        </w:rPr>
+        <w:br/>
+        <w:t xml:space="preserve">e.g. visual percetion. </w:t>
+      </w:r>
+    </w:p>
+    <w:p>
+      <w:pPr>
+        <w:jc w:val="left"/>
+        <w:rPr>
+          <w:rFonts w:ascii="Arial" w:eastAsia="Times New Roman" w:hAnsi="Arial" w:cs="Arial"/>
+          <w:sz w:val="21"/>
+          <w:szCs w:val="21"/>
+        </w:rPr>
+      </w:pPr>
+      <w:r>
+        <w:rPr>
+          <w:rFonts w:ascii="Arial" w:eastAsia="Times New Roman" w:hAnsi="Arial" w:cs="Arial"/>
+          <w:b/>
+          <w:bCs/>
+          <w:sz w:val="21"/>
+          <w:szCs w:val="21"/>
+        </w:rPr>
+        <w:t>tactile</w:t>
+      </w:r>
+      <w:r>
+        <w:rPr>
+          <w:rFonts w:ascii="Arial" w:eastAsia="Times New Roman" w:hAnsi="Arial" w:cs="Arial"/>
+          <w:sz w:val="21"/>
+          <w:szCs w:val="21"/>
+        </w:rPr>
+        <w:t xml:space="preserve"> /</w:t>
+      </w:r>
+      <w:r>
+        <w:rPr>
+          <w:rFonts w:ascii="GWIPA" w:eastAsia="Times New Roman" w:hAnsi="GWIPA" w:cs="Arial"/>
+          <w:sz w:val="21"/>
+          <w:szCs w:val="21"/>
+        </w:rPr>
+        <w:t>'tQktaIl</w:t>
+      </w:r>
+      <w:r>
+        <w:rPr>
+          <w:rFonts w:ascii="Arial" w:eastAsia="Times New Roman" w:hAnsi="Arial" w:cs="Arial"/>
+          <w:sz w:val="21"/>
+          <w:szCs w:val="21"/>
+        </w:rPr>
+        <w:t xml:space="preserve">/ adj. </w:t>
+      </w:r>
+      <w:r>
+        <w:rPr>
+          <w:rFonts w:ascii="Arial" w:eastAsia="Times New Roman" w:hAnsi="Arial" w:cs="Arial"/>
+          <w:sz w:val="21"/>
+          <w:szCs w:val="21"/>
+        </w:rPr>
+        <w:br/>
+        <w:t>connected with the sense of touch; using your sense of touch</w:t>
+      </w:r>
+      <w:r>
+        <w:rPr>
+          <w:rFonts w:ascii="Arial" w:eastAsia="Times New Roman" w:hAnsi="Arial" w:cs="Arial"/>
+          <w:sz w:val="21"/>
+          <w:szCs w:val="21"/>
+        </w:rPr>
+        <w:br/>
+        <w:t>e.g. visual and tactile communication.</w:t>
+      </w:r>
+      <w:r>
+        <w:rPr>
+          <w:rFonts w:ascii="Arial" w:eastAsia="Times New Roman" w:hAnsi="Arial" w:cs="Arial"/>
+          <w:sz w:val="21"/>
+          <w:szCs w:val="21"/>
+        </w:rPr>
+        <w:br/>
+        <w:t>tactile fabric (= pleasant to touch)</w:t>
+      </w:r>
+    </w:p>
+    <w:p>
+      <w:pPr>
+        <w:jc w:val="left"/>
+        <w:rPr>
+          <w:rFonts w:ascii="Arial" w:eastAsia="Times New Roman" w:hAnsi="Arial" w:cs="Arial"/>
+          <w:sz w:val="21"/>
+          <w:szCs w:val="21"/>
+        </w:rPr>
+      </w:pPr>
+      <w:r>
+        <w:rPr>
+          <w:rFonts w:ascii="Arial" w:eastAsia="Times New Roman" w:hAnsi="Arial" w:cs="Arial"/>
+          <w:b/>
+          <w:bCs/>
+          <w:sz w:val="21"/>
+          <w:szCs w:val="21"/>
+        </w:rPr>
+        <w:t>potpourri</w:t>
+      </w:r>
+      <w:r>
+        <w:rPr>
+          <w:rFonts w:ascii="Arial" w:eastAsia="Times New Roman" w:hAnsi="Arial" w:cs="Arial"/>
+          <w:sz w:val="21"/>
+          <w:szCs w:val="21"/>
+        </w:rPr>
+        <w:t xml:space="preserve"> /</w:t>
+      </w:r>
+      <w:r>
+        <w:rPr>
+          <w:rFonts w:ascii="GWIPA" w:eastAsia="Times New Roman" w:hAnsi="GWIPA" w:cs="Arial"/>
+          <w:sz w:val="21"/>
+          <w:szCs w:val="21"/>
+        </w:rPr>
+        <w:t>;pEupU'Ri:</w:t>
+      </w:r>
+      <w:r>
+        <w:rPr>
+          <w:rFonts w:ascii="Arial" w:eastAsia="Times New Roman" w:hAnsi="Arial" w:cs="Arial"/>
+          <w:sz w:val="21"/>
+          <w:szCs w:val="21"/>
+        </w:rPr>
+        <w:t>/ n.U. (from French)</w:t>
+      </w:r>
+      <w:r>
+        <w:rPr>
+          <w:rFonts w:ascii="Arial" w:eastAsia="Times New Roman" w:hAnsi="Arial" w:cs="Arial"/>
+          <w:sz w:val="21"/>
+          <w:szCs w:val="21"/>
+        </w:rPr>
+        <w:br/>
+        <w:t>a mixture of dried flowers and leaves used for making a room smells pleasant.</w:t>
+      </w:r>
+    </w:p>
+    <w:p>
+      <w:pPr>
+        <w:jc w:val="left"/>
+        <w:rPr>
+          <w:rFonts w:ascii="Arial" w:eastAsia="Times New Roman" w:hAnsi="Arial" w:cs="Arial"/>
+          <w:sz w:val="21"/>
+          <w:szCs w:val="21"/>
+        </w:rPr>
+      </w:pPr>
+      <w:r>
+        <w:rPr>
+          <w:rFonts w:ascii="Arial" w:eastAsia="Times New Roman" w:hAnsi="Arial" w:cs="Arial"/>
+          <w:b/>
+          <w:bCs/>
+          <w:sz w:val="21"/>
+          <w:szCs w:val="21"/>
+        </w:rPr>
+        <w:t>chapel</w:t>
+      </w:r>
+      <w:r>
+        <w:rPr>
+          <w:rFonts w:ascii="Arial" w:eastAsia="Times New Roman" w:hAnsi="Arial" w:cs="Arial"/>
+          <w:sz w:val="21"/>
+          <w:szCs w:val="21"/>
+        </w:rPr>
+        <w:t xml:space="preserve"> /</w:t>
+      </w:r>
+      <w:r>
+        <w:rPr>
+          <w:rFonts w:ascii="GWIPA" w:eastAsia="Times New Roman" w:hAnsi="GWIPA" w:cs="Arial"/>
+          <w:sz w:val="21"/>
+          <w:szCs w:val="21"/>
+        </w:rPr>
+        <w:t>'tSQpl</w:t>
+      </w:r>
+      <w:r>
+        <w:rPr>
+          <w:rFonts w:ascii="Arial" w:eastAsia="Times New Roman" w:hAnsi="Arial" w:cs="Arial"/>
+          <w:sz w:val="21"/>
+          <w:szCs w:val="21"/>
+        </w:rPr>
+        <w:t>/</w:t>
+      </w:r>
+      <w:r>
+        <w:rPr>
+          <w:rFonts w:ascii="Arial" w:eastAsia="Times New Roman" w:hAnsi="Arial" w:cs="Arial"/>
+          <w:sz w:val="21"/>
+          <w:szCs w:val="21"/>
+        </w:rPr>
+        <w:t xml:space="preserve"> n.</w:t>
+      </w:r>
+      <w:r>
+        <w:rPr>
+          <w:rFonts w:ascii="Arial" w:eastAsia="Times New Roman" w:hAnsi="Arial" w:cs="Arial"/>
+          <w:sz w:val="21"/>
+          <w:szCs w:val="21"/>
+        </w:rPr>
+        <w:br/>
+        <w:t>a small building or a room for Christian worship in a school, prison, large private house, etc.</w:t>
+      </w:r>
+      <w:r>
+        <w:rPr>
+          <w:rFonts w:ascii="Arial" w:eastAsia="Times New Roman" w:hAnsi="Arial" w:cs="Arial"/>
+          <w:sz w:val="21"/>
+          <w:szCs w:val="21"/>
+        </w:rPr>
+        <w:br/>
+        <w:t>e.g. a college chapel.</w:t>
+      </w:r>
+    </w:p>
+    <w:p>
+      <w:pPr>
+        <w:jc w:val="left"/>
+        <w:rPr>
+          <w:rFonts w:ascii="Arial" w:eastAsia="Times New Roman" w:hAnsi="Arial" w:cs="Arial"/>
+          <w:sz w:val="21"/>
+          <w:szCs w:val="21"/>
+        </w:rPr>
+      </w:pPr>
+      <w:r>
+        <w:rPr>
+          <w:rFonts w:ascii="Arial" w:eastAsia="Times New Roman" w:hAnsi="Arial" w:cs="Arial"/>
+          <w:b/>
+          <w:bCs/>
+          <w:sz w:val="21"/>
+          <w:szCs w:val="21"/>
+        </w:rPr>
+        <w:t>crowning</w:t>
+      </w:r>
+      <w:r>
+        <w:rPr>
+          <w:rFonts w:ascii="Arial" w:eastAsia="Times New Roman" w:hAnsi="Arial" w:cs="Arial"/>
+          <w:sz w:val="21"/>
+          <w:szCs w:val="21"/>
+        </w:rPr>
+        <w:t xml:space="preserve"> [adj.]</w:t>
+      </w:r>
+      <w:r>
+        <w:rPr>
+          <w:rFonts w:ascii="Arial" w:eastAsia="Times New Roman" w:hAnsi="Arial" w:cs="Arial"/>
+          <w:sz w:val="21"/>
+          <w:szCs w:val="21"/>
+        </w:rPr>
+        <w:br/>
+        <w:t>making something perfect or complete</w:t>
+      </w:r>
+      <w:r>
+        <w:rPr>
+          <w:rFonts w:ascii="Arial" w:eastAsia="Times New Roman" w:hAnsi="Arial" w:cs="Arial"/>
+          <w:sz w:val="21"/>
+          <w:szCs w:val="21"/>
+        </w:rPr>
+        <w:br/>
+        <w:t>e.g. Is this a sort of crowning part of Christmas at college?</w:t>
+      </w:r>
+    </w:p>
+    <w:p>
+      <w:pPr>
+        <w:jc w:val="left"/>
+        <w:rPr>
+          <w:rFonts w:ascii="Arial" w:eastAsia="Times New Roman" w:hAnsi="Arial" w:cs="Arial"/>
+          <w:sz w:val="21"/>
+          <w:szCs w:val="21"/>
+        </w:rPr>
+      </w:pPr>
+      <w:r>
+        <w:rPr>
+          <w:rFonts w:ascii="Arial" w:eastAsia="Times New Roman" w:hAnsi="Arial" w:cs="Arial"/>
+          <w:b/>
+          <w:bCs/>
+          <w:sz w:val="21"/>
+          <w:szCs w:val="21"/>
+        </w:rPr>
+        <w:t>collective</w:t>
+      </w:r>
+      <w:r>
+        <w:rPr>
+          <w:rFonts w:ascii="Arial" w:eastAsia="Times New Roman" w:hAnsi="Arial" w:cs="Arial"/>
+          <w:sz w:val="21"/>
+          <w:szCs w:val="21"/>
+        </w:rPr>
+        <w:t xml:space="preserve"> [adj.]</w:t>
+      </w:r>
+      <w:r>
+        <w:rPr>
+          <w:rFonts w:ascii="Arial" w:eastAsia="Times New Roman" w:hAnsi="Arial" w:cs="Arial"/>
+          <w:sz w:val="21"/>
+          <w:szCs w:val="21"/>
+        </w:rPr>
+        <w:br/>
+        <w:t>done or shared by all members of a group of people.</w:t>
+      </w:r>
+      <w:r>
+        <w:rPr>
+          <w:rFonts w:ascii="Arial" w:eastAsia="Times New Roman" w:hAnsi="Arial" w:cs="Arial"/>
+          <w:sz w:val="21"/>
+          <w:szCs w:val="21"/>
+        </w:rPr>
+        <w:br/>
+      </w:r>
+      <w:r>
+        <w:t xml:space="preserve">e.g. </w:t>
+      </w:r>
+      <w:r>
+        <w:t xml:space="preserve">Could we do a </w:t>
+      </w:r>
+      <w:r>
+        <w:t>collective</w:t>
+      </w:r>
+      <w:r>
+        <w:t xml:space="preserve"> Merry Christmas everyone</w:t>
+      </w:r>
+      <w:r>
+        <w:t>?</w:t>
+      </w:r>
+    </w:p>
+    <w:p>
+      <w:pPr>
+        <w:jc w:val="left"/>
+        <w:rPr>
+          <w:rFonts w:ascii="Arial" w:eastAsia="Times New Roman" w:hAnsi="Arial" w:cs="Arial"/>
+          <w:sz w:val="21"/>
+          <w:szCs w:val="21"/>
+        </w:rPr>
+      </w:pPr>
+      <w:r>
+        <w:rPr>
+          <w:rFonts w:ascii="Arial" w:eastAsia="Times New Roman" w:hAnsi="Arial" w:cs="Arial"/>
+          <w:sz w:val="21"/>
+          <w:szCs w:val="21"/>
+        </w:rPr>
+        <w:t xml:space="preserve"> </w:t>
       </w:r>
     </w:p>
     <w:sectPr>
@@ -2058,4 +3406,16 @@
     </a:ext>
   </a:extLst>
 </a:theme>
+</file>
+
+<file path=customXml/item1.xml><?xml version="1.0" encoding="utf-8"?>
+<b:Sources xmlns:b="http://schemas.openxmlformats.org/officeDocument/2006/bibliography" xmlns="http://schemas.openxmlformats.org/officeDocument/2006/bibliography" SelectedStyle="\APASixthEditionOfficeOnline.xsl" StyleName="APA" Version="6"/>
+</file>
+
+<file path=customXml/itemProps1.xml><?xml version="1.0" encoding="utf-8"?>
+<ds:datastoreItem xmlns:ds="http://schemas.openxmlformats.org/officeDocument/2006/customXml" ds:itemID="{5A740E63-D7D8-4B5D-9752-205CA47F0A0F}">
+  <ds:schemaRefs>
+    <ds:schemaRef ds:uri="http://schemas.openxmlformats.org/officeDocument/2006/bibliography"/>
+  </ds:schemaRefs>
+</ds:datastoreItem>
 </file>
</xml_diff>

<commit_message>
add essay on Chinese new year
</commit_message>
<xml_diff>
--- a/BBC Learning English/Notes on Learning BBC course.docx
+++ b/BBC Learning English/Notes on Learning BBC course.docx
@@ -1333,6 +1333,43 @@
           <w:szCs w:val="21"/>
           <w14:ligatures w14:val="none"/>
         </w:rPr>
+        <w:t xml:space="preserve">mainstream school : </w:t>
+      </w:r>
+      <w:r>
+        <w:rPr>
+          <w:rFonts w:ascii="Arial" w:eastAsia="Times New Roman" w:hAnsi="Arial" w:cs="Arial"/>
+          <w:color w:val="000000"/>
+          <w:kern w:val="0"/>
+          <w:sz w:val="21"/>
+          <w:szCs w:val="21"/>
+          <w14:ligatures w14:val="none"/>
+        </w:rPr>
+        <w:t>normal school</w:t>
+      </w:r>
+    </w:p>
+    <w:p>
+      <w:pPr>
+        <w:jc w:val="left"/>
+        <w:rPr>
+          <w:rFonts w:ascii="Arial" w:eastAsia="Times New Roman" w:hAnsi="Arial" w:cs="Arial"/>
+          <w:color w:val="000000"/>
+          <w:kern w:val="0"/>
+          <w:sz w:val="21"/>
+          <w:szCs w:val="21"/>
+          <w14:ligatures w14:val="none"/>
+        </w:rPr>
+      </w:pPr>
+      <w:r>
+        <w:rPr>
+          <w:rFonts w:ascii="Arial" w:eastAsia="Times New Roman" w:hAnsi="Arial" w:cs="Arial"/>
+          <w:b/>
+          <w:bCs/>
+          <w:color w:val="000000"/>
+          <w:kern w:val="0"/>
+          <w:sz w:val="21"/>
+          <w:szCs w:val="21"/>
+          <w14:ligatures w14:val="none"/>
+        </w:rPr>
         <w:t>festival</w:t>
       </w:r>
       <w:r>
@@ -1651,6 +1688,7 @@
           <w:szCs w:val="21"/>
           <w14:ligatures w14:val="none"/>
         </w:rPr>
+        <w:lastRenderedPageBreak/>
         <w:t>diagonal</w:t>
       </w:r>
       <w:r>
@@ -1718,848 +1756,959 @@
           <w:szCs w:val="21"/>
           <w14:ligatures w14:val="none"/>
         </w:rPr>
+        <w:t xml:space="preserve">e.g. </w:t>
+      </w:r>
+      <w:r>
+        <w:rPr>
+          <w:rFonts w:ascii="Arial" w:eastAsia="Times New Roman" w:hAnsi="Arial" w:cs="Arial"/>
+          <w:color w:val="000000"/>
+          <w:kern w:val="0"/>
+          <w:sz w:val="21"/>
+          <w:szCs w:val="21"/>
+          <w14:ligatures w14:val="none"/>
+        </w:rPr>
+        <w:t>diagonal stripes</w:t>
+      </w:r>
+    </w:p>
+    <w:p>
+      <w:pPr>
+        <w:jc w:val="left"/>
+        <w:rPr>
+          <w:rFonts w:ascii="Arial" w:eastAsia="Times New Roman" w:hAnsi="Arial" w:cs="Arial"/>
+          <w:color w:val="000000"/>
+          <w:kern w:val="0"/>
+          <w:sz w:val="21"/>
+          <w:szCs w:val="21"/>
+          <w14:ligatures w14:val="none"/>
+        </w:rPr>
+      </w:pPr>
+      <w:r>
+        <w:rPr>
+          <w:rFonts w:ascii="Arial" w:eastAsia="Times New Roman" w:hAnsi="Arial" w:cs="Arial"/>
+          <w:b/>
+          <w:bCs/>
+          <w:color w:val="000000"/>
+          <w:kern w:val="0"/>
+          <w:sz w:val="21"/>
+          <w:szCs w:val="21"/>
+          <w14:ligatures w14:val="none"/>
+        </w:rPr>
+        <w:t>pantomime</w:t>
+      </w:r>
+      <w:r>
+        <w:rPr>
+          <w:rFonts w:ascii="Arial" w:eastAsia="Times New Roman" w:hAnsi="Arial" w:cs="Arial"/>
+          <w:color w:val="000000"/>
+          <w:kern w:val="0"/>
+          <w:sz w:val="21"/>
+          <w:szCs w:val="21"/>
+          <w14:ligatures w14:val="none"/>
+        </w:rPr>
+        <w:t xml:space="preserve"> /</w:t>
+      </w:r>
+      <w:r>
+        <w:rPr>
+          <w:rFonts w:ascii="GWIPA" w:eastAsia="Times New Roman" w:hAnsi="GWIPA" w:cs="Arial"/>
+          <w:color w:val="000000"/>
+          <w:kern w:val="0"/>
+          <w:sz w:val="21"/>
+          <w:szCs w:val="21"/>
+          <w14:ligatures w14:val="none"/>
+        </w:rPr>
+        <w:t>'pQtEmaIm</w:t>
+      </w:r>
+      <w:r>
+        <w:rPr>
+          <w:rFonts w:ascii="Arial" w:eastAsia="Times New Roman" w:hAnsi="Arial" w:cs="Arial"/>
+          <w:color w:val="000000"/>
+          <w:kern w:val="0"/>
+          <w:sz w:val="21"/>
+          <w:szCs w:val="21"/>
+          <w14:ligatures w14:val="none"/>
+        </w:rPr>
+        <w:t xml:space="preserve">/ n. C. (informal </w:t>
+      </w:r>
+      <w:r>
+        <w:rPr>
+          <w:rFonts w:ascii="Arial" w:eastAsia="Times New Roman" w:hAnsi="Arial" w:cs="Arial"/>
+          <w:b/>
+          <w:bCs/>
+          <w:color w:val="000000"/>
+          <w:kern w:val="0"/>
+          <w:sz w:val="21"/>
+          <w:szCs w:val="21"/>
+          <w14:ligatures w14:val="none"/>
+        </w:rPr>
+        <w:t>panto</w:t>
+      </w:r>
+      <w:r>
+        <w:rPr>
+          <w:rFonts w:ascii="Arial" w:eastAsia="Times New Roman" w:hAnsi="Arial" w:cs="Arial"/>
+          <w:color w:val="000000"/>
+          <w:kern w:val="0"/>
+          <w:sz w:val="21"/>
+          <w:szCs w:val="21"/>
+          <w14:ligatures w14:val="none"/>
+        </w:rPr>
+        <w:t>)</w:t>
+      </w:r>
+      <w:r>
+        <w:rPr>
+          <w:rFonts w:ascii="Arial" w:eastAsia="Times New Roman" w:hAnsi="Arial" w:cs="Arial"/>
+          <w:color w:val="000000"/>
+          <w:kern w:val="0"/>
+          <w:sz w:val="21"/>
+          <w:szCs w:val="21"/>
+          <w14:ligatures w14:val="none"/>
+        </w:rPr>
+        <w:br/>
+        <w:t>(in Britain) a type of play with music, dancing and jokes, that is based on a fairy tale and is usually performed at Christmas.</w:t>
+      </w:r>
+      <w:r>
+        <w:rPr>
+          <w:rFonts w:ascii="Arial" w:eastAsia="Times New Roman" w:hAnsi="Arial" w:cs="Arial"/>
+          <w:color w:val="000000"/>
+          <w:kern w:val="0"/>
+          <w:sz w:val="21"/>
+          <w:szCs w:val="21"/>
+          <w14:ligatures w14:val="none"/>
+        </w:rPr>
+        <w:br/>
+      </w:r>
+      <w:r>
+        <w:rPr>
+          <w:rFonts w:ascii="Arial" w:eastAsia="Times New Roman" w:hAnsi="Arial" w:cs="Arial"/>
+          <w:color w:val="000000"/>
+          <w:kern w:val="0"/>
+          <w:sz w:val="21"/>
+          <w:szCs w:val="21"/>
+          <w14:ligatures w14:val="none"/>
+        </w:rPr>
+        <w:t xml:space="preserve">e.g. </w:t>
+      </w:r>
+      <w:r>
+        <w:rPr>
+          <w:rFonts w:ascii="Arial" w:eastAsia="Times New Roman" w:hAnsi="Arial" w:cs="Arial"/>
+          <w:color w:val="000000"/>
+          <w:kern w:val="0"/>
+          <w:sz w:val="21"/>
+          <w:szCs w:val="21"/>
+          <w14:ligatures w14:val="none"/>
+        </w:rPr>
+        <w:t>We took chidren to a pantomime.</w:t>
+      </w:r>
+    </w:p>
+    <w:p>
+      <w:pPr>
+        <w:jc w:val="left"/>
+        <w:rPr>
+          <w:rFonts w:ascii="Arial" w:eastAsia="Times New Roman" w:hAnsi="Arial" w:cs="Arial"/>
+          <w:color w:val="000000"/>
+          <w:kern w:val="0"/>
+          <w:sz w:val="21"/>
+          <w:szCs w:val="21"/>
+          <w14:ligatures w14:val="none"/>
+        </w:rPr>
+      </w:pPr>
+      <w:r>
+        <w:rPr>
+          <w:rFonts w:ascii="Arial" w:eastAsia="Times New Roman" w:hAnsi="Arial" w:cs="Arial"/>
+          <w:b/>
+          <w:bCs/>
+          <w:color w:val="000000"/>
+          <w:kern w:val="0"/>
+          <w:sz w:val="21"/>
+          <w:szCs w:val="21"/>
+          <w14:ligatures w14:val="none"/>
+        </w:rPr>
+        <w:t>phonic</w:t>
+      </w:r>
+      <w:r>
+        <w:rPr>
+          <w:rFonts w:ascii="Arial" w:eastAsia="Times New Roman" w:hAnsi="Arial" w:cs="Arial"/>
+          <w:color w:val="000000"/>
+          <w:kern w:val="0"/>
+          <w:sz w:val="21"/>
+          <w:szCs w:val="21"/>
+          <w14:ligatures w14:val="none"/>
+        </w:rPr>
+        <w:t xml:space="preserve"> /</w:t>
+      </w:r>
+      <w:r>
+        <w:rPr>
+          <w:rFonts w:ascii="GWIPA" w:eastAsia="Times New Roman" w:hAnsi="GWIPA" w:cs="Arial"/>
+          <w:color w:val="000000"/>
+          <w:kern w:val="0"/>
+          <w:sz w:val="21"/>
+          <w:szCs w:val="21"/>
+          <w14:ligatures w14:val="none"/>
+        </w:rPr>
+        <w:t>'fOnIk</w:t>
+      </w:r>
+      <w:r>
+        <w:rPr>
+          <w:rFonts w:ascii="Arial" w:eastAsia="Times New Roman" w:hAnsi="Arial" w:cs="Arial"/>
+          <w:color w:val="000000"/>
+          <w:kern w:val="0"/>
+          <w:sz w:val="21"/>
+          <w:szCs w:val="21"/>
+          <w14:ligatures w14:val="none"/>
+        </w:rPr>
+        <w:t xml:space="preserve">/ adj. </w:t>
+      </w:r>
+      <w:r>
+        <w:rPr>
+          <w:rFonts w:ascii="Arial" w:eastAsia="Times New Roman" w:hAnsi="Arial" w:cs="Arial"/>
+          <w:color w:val="000000"/>
+          <w:kern w:val="0"/>
+          <w:sz w:val="21"/>
+          <w:szCs w:val="21"/>
+          <w14:ligatures w14:val="none"/>
+        </w:rPr>
+        <w:br/>
+        <w:t>relating to sound; relating to sounds made in speech.</w:t>
+      </w:r>
+    </w:p>
+    <w:p>
+      <w:pPr>
+        <w:jc w:val="left"/>
+        <w:rPr>
+          <w:rFonts w:ascii="Arial" w:eastAsia="Times New Roman" w:hAnsi="Arial" w:cs="Arial"/>
+          <w:color w:val="000000"/>
+          <w:kern w:val="0"/>
+          <w:sz w:val="21"/>
+          <w:szCs w:val="21"/>
+          <w14:ligatures w14:val="none"/>
+        </w:rPr>
+      </w:pPr>
+      <w:r>
+        <w:rPr>
+          <w:rFonts w:ascii="Arial" w:eastAsia="Times New Roman" w:hAnsi="Arial" w:cs="Arial"/>
+          <w:b/>
+          <w:bCs/>
+          <w:color w:val="000000"/>
+          <w:kern w:val="0"/>
+          <w:sz w:val="21"/>
+          <w:szCs w:val="21"/>
+          <w14:ligatures w14:val="none"/>
+        </w:rPr>
+        <w:t>chipper</w:t>
+      </w:r>
+      <w:r>
+        <w:rPr>
+          <w:rFonts w:ascii="Arial" w:eastAsia="Times New Roman" w:hAnsi="Arial" w:cs="Arial"/>
+          <w:color w:val="000000"/>
+          <w:kern w:val="0"/>
+          <w:sz w:val="21"/>
+          <w:szCs w:val="21"/>
+          <w14:ligatures w14:val="none"/>
+        </w:rPr>
+        <w:t xml:space="preserve"> [n.]</w:t>
+      </w:r>
+      <w:r>
+        <w:rPr>
+          <w:rFonts w:ascii="Arial" w:eastAsia="Times New Roman" w:hAnsi="Arial" w:cs="Arial"/>
+          <w:color w:val="000000"/>
+          <w:kern w:val="0"/>
+          <w:sz w:val="21"/>
+          <w:szCs w:val="21"/>
+          <w14:ligatures w14:val="none"/>
+        </w:rPr>
+        <w:br/>
+        <w:t>a machine which cuts wood into small pieces.</w:t>
+      </w:r>
+    </w:p>
+    <w:p>
+      <w:pPr>
+        <w:jc w:val="left"/>
+        <w:rPr>
+          <w:rFonts w:ascii="Arial" w:eastAsia="Times New Roman" w:hAnsi="Arial" w:cs="Arial"/>
+          <w:sz w:val="21"/>
+          <w:szCs w:val="21"/>
+        </w:rPr>
+      </w:pPr>
+      <w:r>
+        <w:rPr>
+          <w:rFonts w:ascii="Arial" w:eastAsia="Times New Roman" w:hAnsi="Arial" w:cs="Arial"/>
+          <w:b/>
+          <w:bCs/>
+          <w:color w:val="000000"/>
+          <w:kern w:val="0"/>
+          <w:sz w:val="21"/>
+          <w:szCs w:val="21"/>
+          <w14:ligatures w14:val="none"/>
+        </w:rPr>
+        <w:t>conjure</w:t>
+      </w:r>
+      <w:r>
+        <w:rPr>
+          <w:rFonts w:ascii="Arial" w:eastAsia="Times New Roman" w:hAnsi="Arial" w:cs="Arial"/>
+          <w:color w:val="000000"/>
+          <w:kern w:val="0"/>
+          <w:sz w:val="21"/>
+          <w:szCs w:val="21"/>
+          <w14:ligatures w14:val="none"/>
+        </w:rPr>
+        <w:t xml:space="preserve"> /</w:t>
+      </w:r>
+      <w:r>
+        <w:rPr>
+          <w:rFonts w:ascii="GWIPA" w:eastAsia="Times New Roman" w:hAnsi="GWIPA" w:cs="Arial"/>
+          <w:color w:val="000000"/>
+          <w:kern w:val="0"/>
+          <w:sz w:val="21"/>
+          <w:szCs w:val="21"/>
+          <w14:ligatures w14:val="none"/>
+        </w:rPr>
+        <w:t>'kVndZE</w:t>
+      </w:r>
+      <w:r>
+        <w:rPr>
+          <w:rFonts w:ascii="Arial" w:eastAsia="Times New Roman" w:hAnsi="Arial" w:cs="Arial"/>
+          <w:color w:val="000000"/>
+          <w:kern w:val="0"/>
+          <w:sz w:val="21"/>
+          <w:szCs w:val="21"/>
+          <w14:ligatures w14:val="none"/>
+        </w:rPr>
+        <w:t>/vi.</w:t>
+      </w:r>
+      <w:r>
+        <w:rPr>
+          <w:rFonts w:ascii="Arial" w:eastAsia="Times New Roman" w:hAnsi="Arial" w:cs="Arial"/>
+          <w:color w:val="000000"/>
+          <w:kern w:val="0"/>
+          <w:sz w:val="21"/>
+          <w:szCs w:val="21"/>
+          <w14:ligatures w14:val="none"/>
+        </w:rPr>
+        <w:br/>
+      </w:r>
+      <w:r>
+        <w:rPr>
+          <w:rFonts w:ascii="Arial" w:eastAsia="Times New Roman" w:hAnsi="Arial" w:cs="Arial"/>
+          <w:b/>
+          <w:bCs/>
+          <w:color w:val="000000"/>
+          <w:kern w:val="0"/>
+          <w:sz w:val="21"/>
+          <w:szCs w:val="21"/>
+          <w14:ligatures w14:val="none"/>
+        </w:rPr>
+        <w:t>conjure up</w:t>
+      </w:r>
+      <w:r>
+        <w:rPr>
+          <w:rFonts w:ascii="Arial" w:eastAsia="Times New Roman" w:hAnsi="Arial" w:cs="Arial"/>
+          <w:sz w:val="21"/>
+          <w:szCs w:val="21"/>
+        </w:rPr>
+        <w:t xml:space="preserve"> : (phrasal verb) to make something appear as a picture in you mind.</w:t>
+      </w:r>
+      <w:r>
+        <w:rPr>
+          <w:rFonts w:ascii="Arial" w:eastAsia="Times New Roman" w:hAnsi="Arial" w:cs="Arial"/>
+          <w:sz w:val="21"/>
+          <w:szCs w:val="21"/>
+        </w:rPr>
+        <w:br/>
+        <w:t>That smell always conjure up memories of holidays in France.</w:t>
+      </w:r>
+    </w:p>
+    <w:p>
+      <w:pPr>
+        <w:jc w:val="left"/>
+        <w:rPr>
+          <w:rFonts w:ascii="Arial" w:eastAsia="Times New Roman" w:hAnsi="Arial" w:cs="Arial"/>
+          <w:sz w:val="21"/>
+          <w:szCs w:val="21"/>
+        </w:rPr>
+      </w:pPr>
+      <w:r>
+        <w:rPr>
+          <w:rFonts w:ascii="Arial" w:eastAsia="Times New Roman" w:hAnsi="Arial" w:cs="Arial"/>
+          <w:b/>
+          <w:bCs/>
+          <w:sz w:val="21"/>
+          <w:szCs w:val="21"/>
+        </w:rPr>
+        <w:t>advent</w:t>
+      </w:r>
+      <w:r>
+        <w:rPr>
+          <w:rFonts w:ascii="Arial" w:eastAsia="Times New Roman" w:hAnsi="Arial" w:cs="Arial"/>
+          <w:sz w:val="21"/>
+          <w:szCs w:val="21"/>
+        </w:rPr>
+        <w:t xml:space="preserve"> /</w:t>
+      </w:r>
+      <w:r>
+        <w:rPr>
+          <w:rFonts w:ascii="GWIPA" w:eastAsia="Times New Roman" w:hAnsi="GWIPA" w:cs="Arial"/>
+          <w:sz w:val="21"/>
+          <w:szCs w:val="21"/>
+        </w:rPr>
+        <w:t>'Qdvent</w:t>
+      </w:r>
+      <w:r>
+        <w:rPr>
+          <w:rFonts w:ascii="Arial" w:eastAsia="Times New Roman" w:hAnsi="Arial" w:cs="Arial"/>
+          <w:sz w:val="21"/>
+          <w:szCs w:val="21"/>
+        </w:rPr>
+        <w:t xml:space="preserve">/ n. </w:t>
+      </w:r>
+      <w:r>
+        <w:rPr>
+          <w:rFonts w:ascii="Arial" w:eastAsia="Times New Roman" w:hAnsi="Arial" w:cs="Arial"/>
+          <w:sz w:val="21"/>
+          <w:szCs w:val="21"/>
+        </w:rPr>
+        <w:br/>
+        <w:t>(in Christian religiont) the period of approximately four weeks before Christmas.</w:t>
+      </w:r>
+    </w:p>
+    <w:p>
+      <w:pPr>
+        <w:jc w:val="left"/>
+        <w:rPr>
+          <w:rFonts w:ascii="Arial" w:eastAsia="Times New Roman" w:hAnsi="Arial" w:cs="Arial"/>
+          <w:sz w:val="21"/>
+          <w:szCs w:val="21"/>
+        </w:rPr>
+      </w:pPr>
+      <w:r>
+        <w:rPr>
+          <w:rFonts w:ascii="Arial" w:eastAsia="Times New Roman" w:hAnsi="Arial" w:cs="Arial"/>
+          <w:b/>
+          <w:bCs/>
+          <w:sz w:val="21"/>
+          <w:szCs w:val="21"/>
+        </w:rPr>
+        <w:t>braille</w:t>
+      </w:r>
+      <w:r>
+        <w:rPr>
+          <w:rFonts w:ascii="Arial" w:eastAsia="Times New Roman" w:hAnsi="Arial" w:cs="Arial"/>
+          <w:sz w:val="21"/>
+          <w:szCs w:val="21"/>
+        </w:rPr>
+        <w:t xml:space="preserve"> /</w:t>
+      </w:r>
+      <w:r>
+        <w:rPr>
+          <w:rFonts w:ascii="GWIPA" w:eastAsia="Times New Roman" w:hAnsi="GWIPA" w:cs="Arial"/>
+          <w:sz w:val="21"/>
+          <w:szCs w:val="21"/>
+        </w:rPr>
+        <w:t>breIl</w:t>
+      </w:r>
+      <w:r>
+        <w:rPr>
+          <w:rFonts w:ascii="Arial" w:eastAsia="Times New Roman" w:hAnsi="Arial" w:cs="Arial"/>
+          <w:sz w:val="21"/>
+          <w:szCs w:val="21"/>
+        </w:rPr>
+        <w:t>/ U.</w:t>
+      </w:r>
+      <w:r>
+        <w:rPr>
+          <w:rFonts w:ascii="Arial" w:eastAsia="Times New Roman" w:hAnsi="Arial" w:cs="Arial"/>
+          <w:sz w:val="21"/>
+          <w:szCs w:val="21"/>
+        </w:rPr>
+        <w:t xml:space="preserve"> (Breille, a blind Franch)</w:t>
+      </w:r>
+      <w:r>
+        <w:rPr>
+          <w:rFonts w:ascii="Arial" w:eastAsia="Times New Roman" w:hAnsi="Arial" w:cs="Arial"/>
+          <w:sz w:val="21"/>
+          <w:szCs w:val="21"/>
+        </w:rPr>
+        <w:br/>
+      </w:r>
+      <w:r>
+        <w:rPr>
+          <w:rFonts w:ascii="Arial" w:eastAsia="Times New Roman" w:hAnsi="Arial" w:cs="Arial"/>
+          <w:sz w:val="21"/>
+          <w:szCs w:val="21"/>
+        </w:rPr>
+        <w:t>a system of printing for blind people.</w:t>
+      </w:r>
+    </w:p>
+    <w:p>
+      <w:pPr>
+        <w:jc w:val="left"/>
+        <w:rPr>
+          <w:rFonts w:ascii="Arial" w:eastAsia="Times New Roman" w:hAnsi="Arial" w:cs="Arial"/>
+          <w:sz w:val="21"/>
+          <w:szCs w:val="21"/>
+        </w:rPr>
+      </w:pPr>
+      <w:r>
+        <w:rPr>
+          <w:rFonts w:ascii="Arial" w:eastAsia="Times New Roman" w:hAnsi="Arial" w:cs="Arial"/>
+          <w:b/>
+          <w:bCs/>
+          <w:sz w:val="21"/>
+          <w:szCs w:val="21"/>
+        </w:rPr>
+        <w:t>brailler</w:t>
+      </w:r>
+      <w:r>
+        <w:rPr>
+          <w:rFonts w:ascii="Arial" w:eastAsia="Times New Roman" w:hAnsi="Arial" w:cs="Arial"/>
+          <w:sz w:val="21"/>
+          <w:szCs w:val="21"/>
+        </w:rPr>
+        <w:t xml:space="preserve"> [C.] a mechanical device for writing brealle</w:t>
+      </w:r>
+      <w:r>
+        <w:rPr>
+          <w:rFonts w:ascii="Arial" w:eastAsia="Times New Roman" w:hAnsi="Arial" w:cs="Arial"/>
+          <w:sz w:val="21"/>
+          <w:szCs w:val="21"/>
+        </w:rPr>
+        <w:t>.</w:t>
+      </w:r>
+    </w:p>
+    <w:p>
+      <w:pPr>
+        <w:jc w:val="left"/>
+        <w:rPr>
+          <w:rFonts w:ascii="Arial" w:eastAsia="Times New Roman" w:hAnsi="Arial" w:cs="Arial"/>
+          <w:sz w:val="21"/>
+          <w:szCs w:val="21"/>
+        </w:rPr>
+      </w:pPr>
+      <w:r>
+        <w:rPr>
+          <w:rFonts w:ascii="Arial" w:eastAsia="Times New Roman" w:hAnsi="Arial" w:cs="Arial"/>
+          <w:b/>
+          <w:bCs/>
+          <w:sz w:val="21"/>
+          <w:szCs w:val="21"/>
+        </w:rPr>
+        <w:t>perception</w:t>
+      </w:r>
+      <w:r>
+        <w:rPr>
+          <w:rFonts w:ascii="Arial" w:eastAsia="Times New Roman" w:hAnsi="Arial" w:cs="Arial"/>
+          <w:sz w:val="21"/>
+          <w:szCs w:val="21"/>
+        </w:rPr>
+        <w:t xml:space="preserve"> [U.] </w:t>
+      </w:r>
+      <w:r>
+        <w:rPr>
+          <w:rFonts w:ascii="Arial" w:eastAsia="Times New Roman" w:hAnsi="Arial" w:cs="Arial"/>
+          <w:sz w:val="21"/>
+          <w:szCs w:val="21"/>
+        </w:rPr>
+        <w:br/>
+        <w:t>the way that you notice things, especially with the senses.</w:t>
+      </w:r>
+      <w:r>
+        <w:rPr>
+          <w:rFonts w:ascii="Arial" w:eastAsia="Times New Roman" w:hAnsi="Arial" w:cs="Arial"/>
+          <w:sz w:val="21"/>
+          <w:szCs w:val="21"/>
+        </w:rPr>
+        <w:br/>
+        <w:t xml:space="preserve">e.g. visual percetion. </w:t>
+      </w:r>
+    </w:p>
+    <w:p>
+      <w:pPr>
+        <w:jc w:val="left"/>
+        <w:rPr>
+          <w:rFonts w:ascii="Arial" w:eastAsia="Times New Roman" w:hAnsi="Arial" w:cs="Arial"/>
+          <w:sz w:val="21"/>
+          <w:szCs w:val="21"/>
+        </w:rPr>
+      </w:pPr>
+      <w:r>
+        <w:rPr>
+          <w:rFonts w:ascii="Arial" w:eastAsia="Times New Roman" w:hAnsi="Arial" w:cs="Arial"/>
+          <w:b/>
+          <w:bCs/>
+          <w:sz w:val="21"/>
+          <w:szCs w:val="21"/>
+        </w:rPr>
+        <w:t>poke</w:t>
+      </w:r>
+      <w:r>
+        <w:rPr>
+          <w:rFonts w:ascii="Arial" w:eastAsia="Times New Roman" w:hAnsi="Arial" w:cs="Arial"/>
+          <w:sz w:val="21"/>
+          <w:szCs w:val="21"/>
+        </w:rPr>
+        <w:t xml:space="preserve"> /</w:t>
+      </w:r>
+      <w:r>
+        <w:rPr>
+          <w:rFonts w:ascii="GWIPA" w:eastAsia="Times New Roman" w:hAnsi="GWIPA" w:cs="Arial"/>
+          <w:sz w:val="21"/>
+          <w:szCs w:val="21"/>
+        </w:rPr>
+        <w:t>pEuk</w:t>
+      </w:r>
+      <w:r>
+        <w:rPr>
+          <w:rFonts w:ascii="Arial" w:eastAsia="Times New Roman" w:hAnsi="Arial" w:cs="Arial"/>
+          <w:sz w:val="21"/>
+          <w:szCs w:val="21"/>
+        </w:rPr>
+        <w:t>/ vt. to push your fingers or another object into somebody or something.</w:t>
+      </w:r>
+      <w:r>
+        <w:rPr>
+          <w:rFonts w:ascii="Arial" w:eastAsia="Times New Roman" w:hAnsi="Arial" w:cs="Arial"/>
+          <w:sz w:val="21"/>
+          <w:szCs w:val="21"/>
+        </w:rPr>
+        <w:br/>
+        <w:t>She poke him  in the ribs with her elbow.</w:t>
+      </w:r>
+    </w:p>
+    <w:p>
+      <w:pPr>
+        <w:jc w:val="left"/>
+        <w:rPr>
+          <w:rFonts w:ascii="Arial" w:eastAsia="Times New Roman" w:hAnsi="Arial" w:cs="Arial"/>
+          <w:sz w:val="21"/>
+          <w:szCs w:val="21"/>
+        </w:rPr>
+      </w:pPr>
+      <w:r>
+        <w:rPr>
+          <w:rFonts w:ascii="Arial" w:eastAsia="Times New Roman" w:hAnsi="Arial" w:cs="Arial"/>
+          <w:b/>
+          <w:bCs/>
+          <w:sz w:val="21"/>
+          <w:szCs w:val="21"/>
+        </w:rPr>
+        <w:t>tactile</w:t>
+      </w:r>
+      <w:r>
+        <w:rPr>
+          <w:rFonts w:ascii="Arial" w:eastAsia="Times New Roman" w:hAnsi="Arial" w:cs="Arial"/>
+          <w:sz w:val="21"/>
+          <w:szCs w:val="21"/>
+        </w:rPr>
+        <w:t xml:space="preserve"> /</w:t>
+      </w:r>
+      <w:r>
+        <w:rPr>
+          <w:rFonts w:ascii="GWIPA" w:eastAsia="Times New Roman" w:hAnsi="GWIPA" w:cs="Arial"/>
+          <w:sz w:val="21"/>
+          <w:szCs w:val="21"/>
+        </w:rPr>
+        <w:t>'tQktaIl</w:t>
+      </w:r>
+      <w:r>
+        <w:rPr>
+          <w:rFonts w:ascii="Arial" w:eastAsia="Times New Roman" w:hAnsi="Arial" w:cs="Arial"/>
+          <w:sz w:val="21"/>
+          <w:szCs w:val="21"/>
+        </w:rPr>
+        <w:t xml:space="preserve">/ adj. </w:t>
+      </w:r>
+      <w:r>
+        <w:rPr>
+          <w:rFonts w:ascii="Arial" w:eastAsia="Times New Roman" w:hAnsi="Arial" w:cs="Arial"/>
+          <w:sz w:val="21"/>
+          <w:szCs w:val="21"/>
+        </w:rPr>
+        <w:br/>
+        <w:t>connected with the sense of touch; using your sense of touch</w:t>
+      </w:r>
+      <w:r>
+        <w:rPr>
+          <w:rFonts w:ascii="Arial" w:eastAsia="Times New Roman" w:hAnsi="Arial" w:cs="Arial"/>
+          <w:sz w:val="21"/>
+          <w:szCs w:val="21"/>
+        </w:rPr>
+        <w:br/>
+        <w:t>e.g. visual and tactile communication.</w:t>
+      </w:r>
+      <w:r>
+        <w:rPr>
+          <w:rFonts w:ascii="Arial" w:eastAsia="Times New Roman" w:hAnsi="Arial" w:cs="Arial"/>
+          <w:sz w:val="21"/>
+          <w:szCs w:val="21"/>
+        </w:rPr>
+        <w:br/>
+        <w:t>tactile fabric (= pleasant to touch)</w:t>
+      </w:r>
+    </w:p>
+    <w:p>
+      <w:pPr>
+        <w:jc w:val="left"/>
+        <w:rPr>
+          <w:rFonts w:ascii="Arial" w:eastAsia="Times New Roman" w:hAnsi="Arial" w:cs="Arial"/>
+          <w:sz w:val="21"/>
+          <w:szCs w:val="21"/>
+        </w:rPr>
+      </w:pPr>
+      <w:r>
+        <w:rPr>
+          <w:rFonts w:ascii="Arial" w:eastAsia="Times New Roman" w:hAnsi="Arial" w:cs="Arial"/>
+          <w:b/>
+          <w:bCs/>
+          <w:sz w:val="21"/>
+          <w:szCs w:val="21"/>
+        </w:rPr>
+        <w:t>potpourri</w:t>
+      </w:r>
+      <w:r>
+        <w:rPr>
+          <w:rFonts w:ascii="Arial" w:eastAsia="Times New Roman" w:hAnsi="Arial" w:cs="Arial"/>
+          <w:sz w:val="21"/>
+          <w:szCs w:val="21"/>
+        </w:rPr>
+        <w:t xml:space="preserve"> /</w:t>
+      </w:r>
+      <w:r>
+        <w:rPr>
+          <w:rFonts w:ascii="GWIPA" w:eastAsia="Times New Roman" w:hAnsi="GWIPA" w:cs="Arial"/>
+          <w:sz w:val="21"/>
+          <w:szCs w:val="21"/>
+        </w:rPr>
+        <w:t>;pEupU'Ri:</w:t>
+      </w:r>
+      <w:r>
+        <w:rPr>
+          <w:rFonts w:ascii="Arial" w:eastAsia="Times New Roman" w:hAnsi="Arial" w:cs="Arial"/>
+          <w:sz w:val="21"/>
+          <w:szCs w:val="21"/>
+        </w:rPr>
+        <w:t>/ n.U. (from French)</w:t>
+      </w:r>
+      <w:r>
+        <w:rPr>
+          <w:rFonts w:ascii="Arial" w:eastAsia="Times New Roman" w:hAnsi="Arial" w:cs="Arial"/>
+          <w:sz w:val="21"/>
+          <w:szCs w:val="21"/>
+        </w:rPr>
+        <w:br/>
+        <w:t>a mixture of dried flowers and leaves used for making a room smells pleasant.</w:t>
+      </w:r>
+    </w:p>
+    <w:p>
+      <w:pPr>
+        <w:jc w:val="left"/>
+        <w:rPr>
+          <w:rFonts w:ascii="Arial" w:eastAsia="Times New Roman" w:hAnsi="Arial" w:cs="Arial"/>
+          <w:sz w:val="21"/>
+          <w:szCs w:val="21"/>
+        </w:rPr>
+      </w:pPr>
+      <w:r>
+        <w:rPr>
+          <w:rFonts w:ascii="Arial" w:eastAsia="Times New Roman" w:hAnsi="Arial" w:cs="Arial"/>
+          <w:b/>
+          <w:bCs/>
+          <w:sz w:val="21"/>
+          <w:szCs w:val="21"/>
+        </w:rPr>
+        <w:t>chapel</w:t>
+      </w:r>
+      <w:r>
+        <w:rPr>
+          <w:rFonts w:ascii="Arial" w:eastAsia="Times New Roman" w:hAnsi="Arial" w:cs="Arial"/>
+          <w:sz w:val="21"/>
+          <w:szCs w:val="21"/>
+        </w:rPr>
+        <w:t xml:space="preserve"> /</w:t>
+      </w:r>
+      <w:r>
+        <w:rPr>
+          <w:rFonts w:ascii="GWIPA" w:eastAsia="Times New Roman" w:hAnsi="GWIPA" w:cs="Arial"/>
+          <w:sz w:val="21"/>
+          <w:szCs w:val="21"/>
+        </w:rPr>
+        <w:t>'tSQpl</w:t>
+      </w:r>
+      <w:r>
+        <w:rPr>
+          <w:rFonts w:ascii="Arial" w:eastAsia="Times New Roman" w:hAnsi="Arial" w:cs="Arial"/>
+          <w:sz w:val="21"/>
+          <w:szCs w:val="21"/>
+        </w:rPr>
+        <w:t>/</w:t>
+      </w:r>
+      <w:r>
+        <w:rPr>
+          <w:rFonts w:ascii="Arial" w:eastAsia="Times New Roman" w:hAnsi="Arial" w:cs="Arial"/>
+          <w:sz w:val="21"/>
+          <w:szCs w:val="21"/>
+        </w:rPr>
+        <w:t xml:space="preserve"> n.</w:t>
+      </w:r>
+      <w:r>
+        <w:rPr>
+          <w:rFonts w:ascii="Arial" w:eastAsia="Times New Roman" w:hAnsi="Arial" w:cs="Arial"/>
+          <w:sz w:val="21"/>
+          <w:szCs w:val="21"/>
+        </w:rPr>
+        <w:br/>
+        <w:t>a small building or a room for Christian worship in a school, prison, large private house, etc.</w:t>
+      </w:r>
+      <w:r>
+        <w:rPr>
+          <w:rFonts w:ascii="Arial" w:eastAsia="Times New Roman" w:hAnsi="Arial" w:cs="Arial"/>
+          <w:sz w:val="21"/>
+          <w:szCs w:val="21"/>
+        </w:rPr>
+        <w:br/>
+        <w:t>e.g. a college chapel.</w:t>
+      </w:r>
+    </w:p>
+    <w:p>
+      <w:pPr>
+        <w:jc w:val="left"/>
+        <w:rPr>
+          <w:rFonts w:ascii="Arial" w:eastAsia="Times New Roman" w:hAnsi="Arial" w:cs="Arial"/>
+          <w:sz w:val="21"/>
+          <w:szCs w:val="21"/>
+        </w:rPr>
+      </w:pPr>
+      <w:r>
+        <w:rPr>
+          <w:rFonts w:ascii="Arial" w:eastAsia="Times New Roman" w:hAnsi="Arial" w:cs="Arial"/>
+          <w:b/>
+          <w:bCs/>
+          <w:sz w:val="21"/>
+          <w:szCs w:val="21"/>
+        </w:rPr>
+        <w:t>ringmaster</w:t>
+      </w:r>
+      <w:r>
+        <w:rPr>
+          <w:rFonts w:ascii="Arial" w:eastAsia="Times New Roman" w:hAnsi="Arial" w:cs="Arial"/>
+          <w:sz w:val="21"/>
+          <w:szCs w:val="21"/>
+        </w:rPr>
+        <w:t xml:space="preserve"> [n.] </w:t>
+      </w:r>
+    </w:p>
+    <w:p>
+      <w:pPr>
+        <w:jc w:val="left"/>
+        <w:rPr>
+          <w:rFonts w:ascii="Arial" w:eastAsia="Times New Roman" w:hAnsi="Arial" w:cs="Arial"/>
+          <w:sz w:val="21"/>
+          <w:szCs w:val="21"/>
+        </w:rPr>
+      </w:pPr>
+      <w:r>
+        <w:rPr>
+          <w:rFonts w:ascii="Arial" w:eastAsia="Times New Roman" w:hAnsi="Arial" w:cs="Arial"/>
+          <w:b/>
+          <w:bCs/>
+          <w:sz w:val="21"/>
+          <w:szCs w:val="21"/>
+        </w:rPr>
+        <w:t>crowning</w:t>
+      </w:r>
+      <w:r>
+        <w:rPr>
+          <w:rFonts w:ascii="Arial" w:eastAsia="Times New Roman" w:hAnsi="Arial" w:cs="Arial"/>
+          <w:sz w:val="21"/>
+          <w:szCs w:val="21"/>
+        </w:rPr>
+        <w:t xml:space="preserve"> [adj.]</w:t>
+      </w:r>
+      <w:r>
+        <w:rPr>
+          <w:rFonts w:ascii="Arial" w:eastAsia="Times New Roman" w:hAnsi="Arial" w:cs="Arial"/>
+          <w:sz w:val="21"/>
+          <w:szCs w:val="21"/>
+        </w:rPr>
+        <w:br/>
+        <w:t>making something perfect or complete</w:t>
+      </w:r>
+      <w:r>
+        <w:rPr>
+          <w:rFonts w:ascii="Arial" w:eastAsia="Times New Roman" w:hAnsi="Arial" w:cs="Arial"/>
+          <w:sz w:val="21"/>
+          <w:szCs w:val="21"/>
+        </w:rPr>
+        <w:br/>
+        <w:t>e.g. Is this a sort of crowning part of Christmas at college?</w:t>
+      </w:r>
+    </w:p>
+    <w:p>
+      <w:pPr>
+        <w:jc w:val="left"/>
+        <w:rPr>
+          <w:rFonts w:ascii="Arial" w:eastAsia="Times New Roman" w:hAnsi="Arial" w:cs="Arial"/>
+          <w:sz w:val="21"/>
+          <w:szCs w:val="21"/>
+        </w:rPr>
+      </w:pPr>
+      <w:r>
+        <w:rPr>
+          <w:rFonts w:ascii="Arial" w:eastAsia="Times New Roman" w:hAnsi="Arial" w:cs="Arial"/>
+          <w:b/>
+          <w:bCs/>
+          <w:sz w:val="21"/>
+          <w:szCs w:val="21"/>
+        </w:rPr>
+        <w:t>collective</w:t>
+      </w:r>
+      <w:r>
+        <w:rPr>
+          <w:rFonts w:ascii="Arial" w:eastAsia="Times New Roman" w:hAnsi="Arial" w:cs="Arial"/>
+          <w:sz w:val="21"/>
+          <w:szCs w:val="21"/>
+        </w:rPr>
+        <w:t xml:space="preserve"> [adj.]</w:t>
+      </w:r>
+      <w:r>
+        <w:rPr>
+          <w:rFonts w:ascii="Arial" w:eastAsia="Times New Roman" w:hAnsi="Arial" w:cs="Arial"/>
+          <w:sz w:val="21"/>
+          <w:szCs w:val="21"/>
+        </w:rPr>
+        <w:br/>
+        <w:t>done or shared by all members of a group of people.</w:t>
+      </w:r>
+      <w:r>
+        <w:rPr>
+          <w:rFonts w:ascii="Arial" w:eastAsia="Times New Roman" w:hAnsi="Arial" w:cs="Arial"/>
+          <w:sz w:val="21"/>
+          <w:szCs w:val="21"/>
+        </w:rPr>
+        <w:br/>
+      </w:r>
+      <w:r>
+        <w:t xml:space="preserve">e.g. Could we do a </w:t>
+      </w:r>
+      <w:r>
+        <w:t>collective</w:t>
+      </w:r>
+      <w:r>
+        <w:t xml:space="preserve"> Merry Christmas everyone?</w:t>
+      </w:r>
+    </w:p>
+    <w:p>
+      <w:pPr>
+        <w:jc w:val="left"/>
+        <w:rPr>
+          <w:rFonts w:ascii="Arial" w:eastAsia="Times New Roman" w:hAnsi="Arial" w:cs="Arial"/>
+          <w:sz w:val="21"/>
+          <w:szCs w:val="21"/>
+        </w:rPr>
+      </w:pPr>
+      <w:r>
+        <w:rPr>
+          <w:rFonts w:ascii="Arial" w:eastAsia="Times New Roman" w:hAnsi="Arial" w:cs="Arial"/>
+          <w:sz w:val="21"/>
+          <w:szCs w:val="21"/>
+        </w:rPr>
         <w:lastRenderedPageBreak/>
-        <w:t xml:space="preserve">e.g. </w:t>
-      </w:r>
-      <w:r>
-        <w:rPr>
-          <w:rFonts w:ascii="Arial" w:eastAsia="Times New Roman" w:hAnsi="Arial" w:cs="Arial"/>
-          <w:color w:val="000000"/>
-          <w:kern w:val="0"/>
-          <w:sz w:val="21"/>
-          <w:szCs w:val="21"/>
-          <w14:ligatures w14:val="none"/>
-        </w:rPr>
-        <w:t>diagonal stripes</w:t>
-      </w:r>
-    </w:p>
-    <w:p>
-      <w:pPr>
-        <w:jc w:val="left"/>
-        <w:rPr>
-          <w:rFonts w:ascii="Arial" w:eastAsia="Times New Roman" w:hAnsi="Arial" w:cs="Arial"/>
-          <w:color w:val="000000"/>
-          <w:kern w:val="0"/>
-          <w:sz w:val="21"/>
-          <w:szCs w:val="21"/>
-          <w14:ligatures w14:val="none"/>
-        </w:rPr>
-      </w:pPr>
-      <w:r>
-        <w:rPr>
-          <w:rFonts w:ascii="Arial" w:eastAsia="Times New Roman" w:hAnsi="Arial" w:cs="Arial"/>
-          <w:b/>
-          <w:bCs/>
-          <w:color w:val="000000"/>
-          <w:kern w:val="0"/>
-          <w:sz w:val="21"/>
-          <w:szCs w:val="21"/>
-          <w14:ligatures w14:val="none"/>
-        </w:rPr>
-        <w:t>pantomime</w:t>
-      </w:r>
-      <w:r>
-        <w:rPr>
-          <w:rFonts w:ascii="Arial" w:eastAsia="Times New Roman" w:hAnsi="Arial" w:cs="Arial"/>
-          <w:color w:val="000000"/>
-          <w:kern w:val="0"/>
-          <w:sz w:val="21"/>
-          <w:szCs w:val="21"/>
-          <w14:ligatures w14:val="none"/>
-        </w:rPr>
-        <w:t xml:space="preserve"> /</w:t>
-      </w:r>
-      <w:r>
-        <w:rPr>
-          <w:rFonts w:ascii="GWIPA" w:eastAsia="Times New Roman" w:hAnsi="GWIPA" w:cs="Arial"/>
-          <w:color w:val="000000"/>
-          <w:kern w:val="0"/>
-          <w:sz w:val="21"/>
-          <w:szCs w:val="21"/>
-          <w14:ligatures w14:val="none"/>
-        </w:rPr>
-        <w:t>'pQtEmaIm</w:t>
-      </w:r>
-      <w:r>
-        <w:rPr>
-          <w:rFonts w:ascii="Arial" w:eastAsia="Times New Roman" w:hAnsi="Arial" w:cs="Arial"/>
-          <w:color w:val="000000"/>
-          <w:kern w:val="0"/>
-          <w:sz w:val="21"/>
-          <w:szCs w:val="21"/>
-          <w14:ligatures w14:val="none"/>
-        </w:rPr>
-        <w:t xml:space="preserve">/ n. C. (informal </w:t>
-      </w:r>
-      <w:r>
-        <w:rPr>
-          <w:rFonts w:ascii="Arial" w:eastAsia="Times New Roman" w:hAnsi="Arial" w:cs="Arial"/>
-          <w:b/>
-          <w:bCs/>
-          <w:color w:val="000000"/>
-          <w:kern w:val="0"/>
-          <w:sz w:val="21"/>
-          <w:szCs w:val="21"/>
-          <w14:ligatures w14:val="none"/>
-        </w:rPr>
-        <w:t>panto</w:t>
-      </w:r>
-      <w:r>
-        <w:rPr>
-          <w:rFonts w:ascii="Arial" w:eastAsia="Times New Roman" w:hAnsi="Arial" w:cs="Arial"/>
-          <w:color w:val="000000"/>
-          <w:kern w:val="0"/>
-          <w:sz w:val="21"/>
-          <w:szCs w:val="21"/>
-          <w14:ligatures w14:val="none"/>
-        </w:rPr>
-        <w:t>)</w:t>
-      </w:r>
-      <w:r>
-        <w:rPr>
-          <w:rFonts w:ascii="Arial" w:eastAsia="Times New Roman" w:hAnsi="Arial" w:cs="Arial"/>
-          <w:color w:val="000000"/>
-          <w:kern w:val="0"/>
-          <w:sz w:val="21"/>
-          <w:szCs w:val="21"/>
-          <w14:ligatures w14:val="none"/>
-        </w:rPr>
-        <w:br/>
-        <w:t>(in Britain) a type of play with music, dancing and jokes, that is based on a fairy tale and is usually performed at Christmas.</w:t>
-      </w:r>
-      <w:r>
-        <w:rPr>
-          <w:rFonts w:ascii="Arial" w:eastAsia="Times New Roman" w:hAnsi="Arial" w:cs="Arial"/>
-          <w:color w:val="000000"/>
-          <w:kern w:val="0"/>
-          <w:sz w:val="21"/>
-          <w:szCs w:val="21"/>
-          <w14:ligatures w14:val="none"/>
-        </w:rPr>
-        <w:br/>
-      </w:r>
-      <w:r>
-        <w:rPr>
-          <w:rFonts w:ascii="Arial" w:eastAsia="Times New Roman" w:hAnsi="Arial" w:cs="Arial"/>
-          <w:color w:val="000000"/>
-          <w:kern w:val="0"/>
-          <w:sz w:val="21"/>
-          <w:szCs w:val="21"/>
-          <w14:ligatures w14:val="none"/>
-        </w:rPr>
-        <w:t xml:space="preserve">e.g. </w:t>
-      </w:r>
-      <w:r>
-        <w:rPr>
-          <w:rFonts w:ascii="Arial" w:eastAsia="Times New Roman" w:hAnsi="Arial" w:cs="Arial"/>
-          <w:color w:val="000000"/>
-          <w:kern w:val="0"/>
-          <w:sz w:val="21"/>
-          <w:szCs w:val="21"/>
-          <w14:ligatures w14:val="none"/>
-        </w:rPr>
-        <w:t>We took chidren to a pantomime.</w:t>
-      </w:r>
-    </w:p>
-    <w:p>
-      <w:pPr>
-        <w:jc w:val="left"/>
-        <w:rPr>
-          <w:rFonts w:ascii="Arial" w:eastAsia="Times New Roman" w:hAnsi="Arial" w:cs="Arial"/>
-          <w:color w:val="000000"/>
-          <w:kern w:val="0"/>
-          <w:sz w:val="21"/>
-          <w:szCs w:val="21"/>
-          <w14:ligatures w14:val="none"/>
-        </w:rPr>
-      </w:pPr>
-      <w:r>
-        <w:rPr>
-          <w:rFonts w:ascii="Arial" w:eastAsia="Times New Roman" w:hAnsi="Arial" w:cs="Arial"/>
-          <w:b/>
-          <w:bCs/>
-          <w:color w:val="000000"/>
-          <w:kern w:val="0"/>
-          <w:sz w:val="21"/>
-          <w:szCs w:val="21"/>
-          <w14:ligatures w14:val="none"/>
-        </w:rPr>
-        <w:t>phonic</w:t>
-      </w:r>
-      <w:r>
-        <w:rPr>
-          <w:rFonts w:ascii="Arial" w:eastAsia="Times New Roman" w:hAnsi="Arial" w:cs="Arial"/>
-          <w:color w:val="000000"/>
-          <w:kern w:val="0"/>
-          <w:sz w:val="21"/>
-          <w:szCs w:val="21"/>
-          <w14:ligatures w14:val="none"/>
-        </w:rPr>
-        <w:t xml:space="preserve"> /</w:t>
-      </w:r>
-      <w:r>
-        <w:rPr>
-          <w:rFonts w:ascii="GWIPA" w:eastAsia="Times New Roman" w:hAnsi="GWIPA" w:cs="Arial"/>
-          <w:color w:val="000000"/>
-          <w:kern w:val="0"/>
-          <w:sz w:val="21"/>
-          <w:szCs w:val="21"/>
-          <w14:ligatures w14:val="none"/>
-        </w:rPr>
-        <w:t>'fOnIk</w:t>
-      </w:r>
-      <w:r>
-        <w:rPr>
-          <w:rFonts w:ascii="Arial" w:eastAsia="Times New Roman" w:hAnsi="Arial" w:cs="Arial"/>
-          <w:color w:val="000000"/>
-          <w:kern w:val="0"/>
-          <w:sz w:val="21"/>
-          <w:szCs w:val="21"/>
-          <w14:ligatures w14:val="none"/>
-        </w:rPr>
-        <w:t xml:space="preserve">/ adj. </w:t>
-      </w:r>
-      <w:r>
-        <w:rPr>
-          <w:rFonts w:ascii="Arial" w:eastAsia="Times New Roman" w:hAnsi="Arial" w:cs="Arial"/>
-          <w:color w:val="000000"/>
-          <w:kern w:val="0"/>
-          <w:sz w:val="21"/>
-          <w:szCs w:val="21"/>
-          <w14:ligatures w14:val="none"/>
-        </w:rPr>
-        <w:br/>
-        <w:t>relating to sound; relating to sounds made in speech.</w:t>
-      </w:r>
-    </w:p>
-    <w:p>
-      <w:pPr>
-        <w:jc w:val="left"/>
-        <w:rPr>
-          <w:rFonts w:ascii="Arial" w:eastAsia="Times New Roman" w:hAnsi="Arial" w:cs="Arial"/>
-          <w:color w:val="000000"/>
-          <w:kern w:val="0"/>
-          <w:sz w:val="21"/>
-          <w:szCs w:val="21"/>
-          <w14:ligatures w14:val="none"/>
-        </w:rPr>
-      </w:pPr>
-      <w:r>
-        <w:rPr>
-          <w:rFonts w:ascii="Arial" w:eastAsia="Times New Roman" w:hAnsi="Arial" w:cs="Arial"/>
-          <w:b/>
-          <w:bCs/>
-          <w:color w:val="000000"/>
-          <w:kern w:val="0"/>
-          <w:sz w:val="21"/>
-          <w:szCs w:val="21"/>
-          <w14:ligatures w14:val="none"/>
-        </w:rPr>
-        <w:t>chipper</w:t>
-      </w:r>
-      <w:r>
-        <w:rPr>
-          <w:rFonts w:ascii="Arial" w:eastAsia="Times New Roman" w:hAnsi="Arial" w:cs="Arial"/>
-          <w:color w:val="000000"/>
-          <w:kern w:val="0"/>
-          <w:sz w:val="21"/>
-          <w:szCs w:val="21"/>
-          <w14:ligatures w14:val="none"/>
-        </w:rPr>
-        <w:t xml:space="preserve"> [n.]</w:t>
-      </w:r>
-      <w:r>
-        <w:rPr>
-          <w:rFonts w:ascii="Arial" w:eastAsia="Times New Roman" w:hAnsi="Arial" w:cs="Arial"/>
-          <w:color w:val="000000"/>
-          <w:kern w:val="0"/>
-          <w:sz w:val="21"/>
-          <w:szCs w:val="21"/>
-          <w14:ligatures w14:val="none"/>
-        </w:rPr>
-        <w:br/>
-        <w:t>a machine which cuts wood into small pieces.</w:t>
-      </w:r>
-    </w:p>
-    <w:p>
-      <w:pPr>
-        <w:jc w:val="left"/>
-        <w:rPr>
-          <w:rFonts w:ascii="Arial" w:eastAsia="Times New Roman" w:hAnsi="Arial" w:cs="Arial"/>
-          <w:sz w:val="21"/>
-          <w:szCs w:val="21"/>
-        </w:rPr>
-      </w:pPr>
-      <w:r>
-        <w:rPr>
-          <w:rFonts w:ascii="Arial" w:eastAsia="Times New Roman" w:hAnsi="Arial" w:cs="Arial"/>
-          <w:b/>
-          <w:bCs/>
-          <w:color w:val="000000"/>
-          <w:kern w:val="0"/>
-          <w:sz w:val="21"/>
-          <w:szCs w:val="21"/>
-          <w14:ligatures w14:val="none"/>
-        </w:rPr>
-        <w:t>conjure</w:t>
-      </w:r>
-      <w:r>
-        <w:rPr>
-          <w:rFonts w:ascii="Arial" w:eastAsia="Times New Roman" w:hAnsi="Arial" w:cs="Arial"/>
-          <w:color w:val="000000"/>
-          <w:kern w:val="0"/>
-          <w:sz w:val="21"/>
-          <w:szCs w:val="21"/>
-          <w14:ligatures w14:val="none"/>
-        </w:rPr>
-        <w:t xml:space="preserve"> /</w:t>
-      </w:r>
-      <w:r>
-        <w:rPr>
-          <w:rFonts w:ascii="GWIPA" w:eastAsia="Times New Roman" w:hAnsi="GWIPA" w:cs="Arial"/>
-          <w:color w:val="000000"/>
-          <w:kern w:val="0"/>
-          <w:sz w:val="21"/>
-          <w:szCs w:val="21"/>
-          <w14:ligatures w14:val="none"/>
-        </w:rPr>
-        <w:t>'kVndZE</w:t>
-      </w:r>
-      <w:r>
-        <w:rPr>
-          <w:rFonts w:ascii="Arial" w:eastAsia="Times New Roman" w:hAnsi="Arial" w:cs="Arial"/>
-          <w:color w:val="000000"/>
-          <w:kern w:val="0"/>
-          <w:sz w:val="21"/>
-          <w:szCs w:val="21"/>
-          <w14:ligatures w14:val="none"/>
-        </w:rPr>
-        <w:t>/vi.</w:t>
-      </w:r>
-      <w:r>
-        <w:rPr>
-          <w:rFonts w:ascii="Arial" w:eastAsia="Times New Roman" w:hAnsi="Arial" w:cs="Arial"/>
-          <w:color w:val="000000"/>
-          <w:kern w:val="0"/>
-          <w:sz w:val="21"/>
-          <w:szCs w:val="21"/>
-          <w14:ligatures w14:val="none"/>
-        </w:rPr>
-        <w:br/>
-      </w:r>
-      <w:r>
-        <w:rPr>
-          <w:rFonts w:ascii="Arial" w:eastAsia="Times New Roman" w:hAnsi="Arial" w:cs="Arial"/>
-          <w:b/>
-          <w:bCs/>
-          <w:color w:val="000000"/>
-          <w:kern w:val="0"/>
-          <w:sz w:val="21"/>
-          <w:szCs w:val="21"/>
-          <w14:ligatures w14:val="none"/>
-        </w:rPr>
-        <w:t>conjure up</w:t>
-      </w:r>
-      <w:r>
-        <w:rPr>
-          <w:rFonts w:ascii="Arial" w:eastAsia="Times New Roman" w:hAnsi="Arial" w:cs="Arial"/>
-          <w:sz w:val="21"/>
-          <w:szCs w:val="21"/>
-        </w:rPr>
-        <w:t xml:space="preserve"> : (phrasal verb) to make something appear as a picture in you mind.</w:t>
-      </w:r>
-      <w:r>
-        <w:rPr>
-          <w:rFonts w:ascii="Arial" w:eastAsia="Times New Roman" w:hAnsi="Arial" w:cs="Arial"/>
-          <w:sz w:val="21"/>
-          <w:szCs w:val="21"/>
-        </w:rPr>
-        <w:br/>
-        <w:t>That smell always conjure up memories of holidays in France.</w:t>
-      </w:r>
-    </w:p>
-    <w:p>
-      <w:pPr>
-        <w:jc w:val="left"/>
-        <w:rPr>
-          <w:rFonts w:ascii="Arial" w:eastAsia="Times New Roman" w:hAnsi="Arial" w:cs="Arial"/>
-          <w:sz w:val="21"/>
-          <w:szCs w:val="21"/>
-        </w:rPr>
-      </w:pPr>
-      <w:r>
-        <w:rPr>
-          <w:rFonts w:ascii="Arial" w:eastAsia="Times New Roman" w:hAnsi="Arial" w:cs="Arial"/>
-          <w:b/>
-          <w:bCs/>
-          <w:sz w:val="21"/>
-          <w:szCs w:val="21"/>
-        </w:rPr>
-        <w:t>advent</w:t>
-      </w:r>
-      <w:r>
-        <w:rPr>
-          <w:rFonts w:ascii="Arial" w:eastAsia="Times New Roman" w:hAnsi="Arial" w:cs="Arial"/>
-          <w:sz w:val="21"/>
-          <w:szCs w:val="21"/>
-        </w:rPr>
-        <w:t xml:space="preserve"> /</w:t>
-      </w:r>
-      <w:r>
-        <w:rPr>
-          <w:rFonts w:ascii="GWIPA" w:eastAsia="Times New Roman" w:hAnsi="GWIPA" w:cs="Arial"/>
-          <w:sz w:val="21"/>
-          <w:szCs w:val="21"/>
-        </w:rPr>
-        <w:t>'Qdvent</w:t>
-      </w:r>
-      <w:r>
-        <w:rPr>
-          <w:rFonts w:ascii="Arial" w:eastAsia="Times New Roman" w:hAnsi="Arial" w:cs="Arial"/>
-          <w:sz w:val="21"/>
-          <w:szCs w:val="21"/>
-        </w:rPr>
-        <w:t xml:space="preserve">/ n. </w:t>
-      </w:r>
-      <w:r>
-        <w:rPr>
-          <w:rFonts w:ascii="Arial" w:eastAsia="Times New Roman" w:hAnsi="Arial" w:cs="Arial"/>
-          <w:sz w:val="21"/>
-          <w:szCs w:val="21"/>
-        </w:rPr>
-        <w:br/>
-        <w:t>(in Christian religiont) the period of approximately four weeks before Christmas.</w:t>
-      </w:r>
-    </w:p>
-    <w:p>
-      <w:pPr>
-        <w:jc w:val="left"/>
-        <w:rPr>
-          <w:rFonts w:ascii="Arial" w:eastAsia="Times New Roman" w:hAnsi="Arial" w:cs="Arial"/>
-          <w:sz w:val="21"/>
-          <w:szCs w:val="21"/>
-        </w:rPr>
-      </w:pPr>
-      <w:r>
-        <w:rPr>
-          <w:rFonts w:ascii="Arial" w:eastAsia="Times New Roman" w:hAnsi="Arial" w:cs="Arial"/>
-          <w:b/>
-          <w:bCs/>
-          <w:sz w:val="21"/>
-          <w:szCs w:val="21"/>
-        </w:rPr>
-        <w:t>braille</w:t>
-      </w:r>
-      <w:r>
-        <w:rPr>
-          <w:rFonts w:ascii="Arial" w:eastAsia="Times New Roman" w:hAnsi="Arial" w:cs="Arial"/>
-          <w:sz w:val="21"/>
-          <w:szCs w:val="21"/>
-        </w:rPr>
-        <w:t xml:space="preserve"> /</w:t>
-      </w:r>
-      <w:r>
-        <w:rPr>
-          <w:rFonts w:ascii="GWIPA" w:eastAsia="Times New Roman" w:hAnsi="GWIPA" w:cs="Arial"/>
-          <w:sz w:val="21"/>
-          <w:szCs w:val="21"/>
-        </w:rPr>
-        <w:t>breIl</w:t>
-      </w:r>
-      <w:r>
-        <w:rPr>
-          <w:rFonts w:ascii="Arial" w:eastAsia="Times New Roman" w:hAnsi="Arial" w:cs="Arial"/>
-          <w:sz w:val="21"/>
-          <w:szCs w:val="21"/>
-        </w:rPr>
-        <w:t>/ U.</w:t>
-      </w:r>
-      <w:r>
-        <w:rPr>
-          <w:rFonts w:ascii="Arial" w:eastAsia="Times New Roman" w:hAnsi="Arial" w:cs="Arial"/>
-          <w:sz w:val="21"/>
-          <w:szCs w:val="21"/>
-        </w:rPr>
-        <w:t xml:space="preserve"> (Breille, a blind Franch)</w:t>
-      </w:r>
-      <w:r>
-        <w:rPr>
-          <w:rFonts w:ascii="Arial" w:eastAsia="Times New Roman" w:hAnsi="Arial" w:cs="Arial"/>
-          <w:sz w:val="21"/>
-          <w:szCs w:val="21"/>
-        </w:rPr>
-        <w:br/>
-      </w:r>
-      <w:r>
-        <w:rPr>
-          <w:rFonts w:ascii="Arial" w:eastAsia="Times New Roman" w:hAnsi="Arial" w:cs="Arial"/>
-          <w:sz w:val="21"/>
-          <w:szCs w:val="21"/>
-        </w:rPr>
-        <w:t>a system of printing for blind people.</w:t>
-      </w:r>
-    </w:p>
-    <w:p>
-      <w:pPr>
-        <w:jc w:val="left"/>
-        <w:rPr>
-          <w:rFonts w:ascii="Arial" w:eastAsia="Times New Roman" w:hAnsi="Arial" w:cs="Arial"/>
-          <w:sz w:val="21"/>
-          <w:szCs w:val="21"/>
-        </w:rPr>
-      </w:pPr>
-      <w:r>
-        <w:rPr>
-          <w:rFonts w:ascii="Arial" w:eastAsia="Times New Roman" w:hAnsi="Arial" w:cs="Arial"/>
-          <w:b/>
-          <w:bCs/>
-          <w:sz w:val="21"/>
-          <w:szCs w:val="21"/>
-        </w:rPr>
-        <w:t>perception</w:t>
-      </w:r>
-      <w:r>
-        <w:rPr>
-          <w:rFonts w:ascii="Arial" w:eastAsia="Times New Roman" w:hAnsi="Arial" w:cs="Arial"/>
-          <w:sz w:val="21"/>
-          <w:szCs w:val="21"/>
-        </w:rPr>
-        <w:t xml:space="preserve"> [U.] </w:t>
-      </w:r>
-      <w:r>
-        <w:rPr>
-          <w:rFonts w:ascii="Arial" w:eastAsia="Times New Roman" w:hAnsi="Arial" w:cs="Arial"/>
-          <w:sz w:val="21"/>
-          <w:szCs w:val="21"/>
-        </w:rPr>
-        <w:br/>
-        <w:t>the way that you notice things, especially with the senses.</w:t>
-      </w:r>
-      <w:r>
-        <w:rPr>
-          <w:rFonts w:ascii="Arial" w:eastAsia="Times New Roman" w:hAnsi="Arial" w:cs="Arial"/>
-          <w:sz w:val="21"/>
-          <w:szCs w:val="21"/>
-        </w:rPr>
-        <w:br/>
-        <w:t xml:space="preserve">e.g. visual percetion. </w:t>
-      </w:r>
-    </w:p>
-    <w:p>
-      <w:pPr>
-        <w:jc w:val="left"/>
-        <w:rPr>
-          <w:rFonts w:ascii="Arial" w:eastAsia="Times New Roman" w:hAnsi="Arial" w:cs="Arial"/>
-          <w:sz w:val="21"/>
-          <w:szCs w:val="21"/>
-        </w:rPr>
-      </w:pPr>
-      <w:r>
-        <w:rPr>
-          <w:rFonts w:ascii="Arial" w:eastAsia="Times New Roman" w:hAnsi="Arial" w:cs="Arial"/>
-          <w:b/>
-          <w:bCs/>
-          <w:sz w:val="21"/>
-          <w:szCs w:val="21"/>
-        </w:rPr>
-        <w:t>tactile</w:t>
-      </w:r>
-      <w:r>
-        <w:rPr>
-          <w:rFonts w:ascii="Arial" w:eastAsia="Times New Roman" w:hAnsi="Arial" w:cs="Arial"/>
-          <w:sz w:val="21"/>
-          <w:szCs w:val="21"/>
-        </w:rPr>
-        <w:t xml:space="preserve"> /</w:t>
-      </w:r>
-      <w:r>
-        <w:rPr>
-          <w:rFonts w:ascii="GWIPA" w:eastAsia="Times New Roman" w:hAnsi="GWIPA" w:cs="Arial"/>
-          <w:sz w:val="21"/>
-          <w:szCs w:val="21"/>
-        </w:rPr>
-        <w:t>'tQktaIl</w:t>
-      </w:r>
-      <w:r>
-        <w:rPr>
-          <w:rFonts w:ascii="Arial" w:eastAsia="Times New Roman" w:hAnsi="Arial" w:cs="Arial"/>
-          <w:sz w:val="21"/>
-          <w:szCs w:val="21"/>
-        </w:rPr>
-        <w:t xml:space="preserve">/ adj. </w:t>
-      </w:r>
-      <w:r>
-        <w:rPr>
-          <w:rFonts w:ascii="Arial" w:eastAsia="Times New Roman" w:hAnsi="Arial" w:cs="Arial"/>
-          <w:sz w:val="21"/>
-          <w:szCs w:val="21"/>
-        </w:rPr>
-        <w:br/>
-        <w:t>connected with the sense of touch; using your sense of touch</w:t>
-      </w:r>
-      <w:r>
-        <w:rPr>
-          <w:rFonts w:ascii="Arial" w:eastAsia="Times New Roman" w:hAnsi="Arial" w:cs="Arial"/>
-          <w:sz w:val="21"/>
-          <w:szCs w:val="21"/>
-        </w:rPr>
-        <w:br/>
-        <w:t>e.g. visual and tactile communication.</w:t>
-      </w:r>
-      <w:r>
-        <w:rPr>
-          <w:rFonts w:ascii="Arial" w:eastAsia="Times New Roman" w:hAnsi="Arial" w:cs="Arial"/>
-          <w:sz w:val="21"/>
-          <w:szCs w:val="21"/>
-        </w:rPr>
-        <w:br/>
-        <w:t>tactile fabric (= pleasant to touch)</w:t>
-      </w:r>
-    </w:p>
-    <w:p>
-      <w:pPr>
-        <w:jc w:val="left"/>
-        <w:rPr>
-          <w:rFonts w:ascii="Arial" w:eastAsia="Times New Roman" w:hAnsi="Arial" w:cs="Arial"/>
-          <w:sz w:val="21"/>
-          <w:szCs w:val="21"/>
-        </w:rPr>
-      </w:pPr>
-      <w:r>
-        <w:rPr>
-          <w:rFonts w:ascii="Arial" w:eastAsia="Times New Roman" w:hAnsi="Arial" w:cs="Arial"/>
-          <w:b/>
-          <w:bCs/>
-          <w:sz w:val="21"/>
-          <w:szCs w:val="21"/>
-        </w:rPr>
-        <w:t>potpourri</w:t>
-      </w:r>
-      <w:r>
-        <w:rPr>
-          <w:rFonts w:ascii="Arial" w:eastAsia="Times New Roman" w:hAnsi="Arial" w:cs="Arial"/>
-          <w:sz w:val="21"/>
-          <w:szCs w:val="21"/>
-        </w:rPr>
-        <w:t xml:space="preserve"> /</w:t>
-      </w:r>
-      <w:r>
-        <w:rPr>
-          <w:rFonts w:ascii="GWIPA" w:eastAsia="Times New Roman" w:hAnsi="GWIPA" w:cs="Arial"/>
-          <w:sz w:val="21"/>
-          <w:szCs w:val="21"/>
-        </w:rPr>
-        <w:t>;pEupU'Ri:</w:t>
-      </w:r>
-      <w:r>
-        <w:rPr>
-          <w:rFonts w:ascii="Arial" w:eastAsia="Times New Roman" w:hAnsi="Arial" w:cs="Arial"/>
-          <w:sz w:val="21"/>
-          <w:szCs w:val="21"/>
-        </w:rPr>
-        <w:t>/ n.U. (from French)</w:t>
-      </w:r>
-      <w:r>
-        <w:rPr>
-          <w:rFonts w:ascii="Arial" w:eastAsia="Times New Roman" w:hAnsi="Arial" w:cs="Arial"/>
-          <w:sz w:val="21"/>
-          <w:szCs w:val="21"/>
-        </w:rPr>
-        <w:br/>
-        <w:t>a mixture of dried flowers and leaves used for making a room smells pleasant.</w:t>
-      </w:r>
-    </w:p>
-    <w:p>
-      <w:pPr>
-        <w:jc w:val="left"/>
-        <w:rPr>
-          <w:rFonts w:ascii="Arial" w:eastAsia="Times New Roman" w:hAnsi="Arial" w:cs="Arial"/>
-          <w:sz w:val="21"/>
-          <w:szCs w:val="21"/>
-        </w:rPr>
-      </w:pPr>
-      <w:r>
-        <w:rPr>
-          <w:rFonts w:ascii="Arial" w:eastAsia="Times New Roman" w:hAnsi="Arial" w:cs="Arial"/>
-          <w:b/>
-          <w:bCs/>
-          <w:sz w:val="21"/>
-          <w:szCs w:val="21"/>
-        </w:rPr>
-        <w:t>chapel</w:t>
-      </w:r>
-      <w:r>
-        <w:rPr>
-          <w:rFonts w:ascii="Arial" w:eastAsia="Times New Roman" w:hAnsi="Arial" w:cs="Arial"/>
-          <w:sz w:val="21"/>
-          <w:szCs w:val="21"/>
-        </w:rPr>
-        <w:t xml:space="preserve"> /</w:t>
-      </w:r>
-      <w:r>
-        <w:rPr>
-          <w:rFonts w:ascii="GWIPA" w:eastAsia="Times New Roman" w:hAnsi="GWIPA" w:cs="Arial"/>
-          <w:sz w:val="21"/>
-          <w:szCs w:val="21"/>
-        </w:rPr>
-        <w:t>'tSQpl</w:t>
-      </w:r>
-      <w:r>
-        <w:rPr>
-          <w:rFonts w:ascii="Arial" w:eastAsia="Times New Roman" w:hAnsi="Arial" w:cs="Arial"/>
-          <w:sz w:val="21"/>
-          <w:szCs w:val="21"/>
-        </w:rPr>
-        <w:t>/</w:t>
-      </w:r>
-      <w:r>
-        <w:rPr>
-          <w:rFonts w:ascii="Arial" w:eastAsia="Times New Roman" w:hAnsi="Arial" w:cs="Arial"/>
-          <w:sz w:val="21"/>
-          <w:szCs w:val="21"/>
-        </w:rPr>
-        <w:t xml:space="preserve"> n.</w:t>
-      </w:r>
-      <w:r>
-        <w:rPr>
-          <w:rFonts w:ascii="Arial" w:eastAsia="Times New Roman" w:hAnsi="Arial" w:cs="Arial"/>
-          <w:sz w:val="21"/>
-          <w:szCs w:val="21"/>
-        </w:rPr>
-        <w:br/>
-        <w:t>a small building or a room for Christian worship in a school, prison, large private house, etc.</w:t>
-      </w:r>
-      <w:r>
-        <w:rPr>
-          <w:rFonts w:ascii="Arial" w:eastAsia="Times New Roman" w:hAnsi="Arial" w:cs="Arial"/>
-          <w:sz w:val="21"/>
-          <w:szCs w:val="21"/>
-        </w:rPr>
-        <w:br/>
-        <w:t>e.g. a college chapel.</w:t>
-      </w:r>
-    </w:p>
-    <w:p>
-      <w:pPr>
-        <w:jc w:val="left"/>
-        <w:rPr>
-          <w:rFonts w:ascii="Arial" w:eastAsia="Times New Roman" w:hAnsi="Arial" w:cs="Arial"/>
-          <w:sz w:val="21"/>
-          <w:szCs w:val="21"/>
-        </w:rPr>
-      </w:pPr>
-      <w:r>
-        <w:rPr>
-          <w:rFonts w:ascii="Arial" w:eastAsia="Times New Roman" w:hAnsi="Arial" w:cs="Arial"/>
-          <w:b/>
-          <w:bCs/>
-          <w:sz w:val="21"/>
-          <w:szCs w:val="21"/>
-        </w:rPr>
-        <w:t>crowning</w:t>
-      </w:r>
-      <w:r>
-        <w:rPr>
-          <w:rFonts w:ascii="Arial" w:eastAsia="Times New Roman" w:hAnsi="Arial" w:cs="Arial"/>
-          <w:sz w:val="21"/>
-          <w:szCs w:val="21"/>
-        </w:rPr>
-        <w:t xml:space="preserve"> [adj.]</w:t>
-      </w:r>
-      <w:r>
-        <w:rPr>
-          <w:rFonts w:ascii="Arial" w:eastAsia="Times New Roman" w:hAnsi="Arial" w:cs="Arial"/>
-          <w:sz w:val="21"/>
-          <w:szCs w:val="21"/>
-        </w:rPr>
-        <w:br/>
-        <w:t>making something perfect or complete</w:t>
-      </w:r>
-      <w:r>
-        <w:rPr>
-          <w:rFonts w:ascii="Arial" w:eastAsia="Times New Roman" w:hAnsi="Arial" w:cs="Arial"/>
-          <w:sz w:val="21"/>
-          <w:szCs w:val="21"/>
-        </w:rPr>
-        <w:br/>
-        <w:t>e.g. Is this a sort of crowning part of Christmas at college?</w:t>
-      </w:r>
-    </w:p>
-    <w:p>
-      <w:pPr>
-        <w:jc w:val="left"/>
-        <w:rPr>
-          <w:rFonts w:ascii="Arial" w:eastAsia="Times New Roman" w:hAnsi="Arial" w:cs="Arial"/>
-          <w:sz w:val="21"/>
-          <w:szCs w:val="21"/>
-        </w:rPr>
-      </w:pPr>
-      <w:r>
-        <w:rPr>
-          <w:rFonts w:ascii="Arial" w:eastAsia="Times New Roman" w:hAnsi="Arial" w:cs="Arial"/>
-          <w:b/>
-          <w:bCs/>
-          <w:sz w:val="21"/>
-          <w:szCs w:val="21"/>
-        </w:rPr>
-        <w:t>collective</w:t>
-      </w:r>
-      <w:r>
-        <w:rPr>
-          <w:rFonts w:ascii="Arial" w:eastAsia="Times New Roman" w:hAnsi="Arial" w:cs="Arial"/>
-          <w:sz w:val="21"/>
-          <w:szCs w:val="21"/>
-        </w:rPr>
-        <w:t xml:space="preserve"> [adj.]</w:t>
-      </w:r>
-      <w:r>
-        <w:rPr>
-          <w:rFonts w:ascii="Arial" w:eastAsia="Times New Roman" w:hAnsi="Arial" w:cs="Arial"/>
-          <w:sz w:val="21"/>
-          <w:szCs w:val="21"/>
-        </w:rPr>
-        <w:br/>
-        <w:t>done or shared by all members of a group of people.</w:t>
-      </w:r>
-      <w:r>
-        <w:rPr>
-          <w:rFonts w:ascii="Arial" w:eastAsia="Times New Roman" w:hAnsi="Arial" w:cs="Arial"/>
-          <w:sz w:val="21"/>
-          <w:szCs w:val="21"/>
-        </w:rPr>
-        <w:br/>
-      </w:r>
-      <w:r>
-        <w:t xml:space="preserve">e.g. </w:t>
-      </w:r>
-      <w:r>
-        <w:t xml:space="preserve">Could we do a </w:t>
-      </w:r>
-      <w:r>
-        <w:t>collective</w:t>
-      </w:r>
-      <w:r>
-        <w:t xml:space="preserve"> Merry Christmas everyone</w:t>
-      </w:r>
-      <w:r>
-        <w:t>?</w:t>
-      </w:r>
-    </w:p>
-    <w:p>
-      <w:pPr>
-        <w:jc w:val="left"/>
-        <w:rPr>
-          <w:rFonts w:ascii="Arial" w:eastAsia="Times New Roman" w:hAnsi="Arial" w:cs="Arial"/>
-          <w:sz w:val="21"/>
-          <w:szCs w:val="21"/>
-        </w:rPr>
-      </w:pPr>
-      <w:r>
-        <w:rPr>
-          <w:rFonts w:ascii="Arial" w:eastAsia="Times New Roman" w:hAnsi="Arial" w:cs="Arial"/>
-          <w:sz w:val="21"/>
-          <w:szCs w:val="21"/>
-        </w:rPr>
         <w:t xml:space="preserve"> </w:t>
       </w:r>
     </w:p>

</xml_diff>

<commit_message>
update note on English
</commit_message>
<xml_diff>
--- a/BBC Learning English/Notes on Learning BBC course.docx
+++ b/BBC Learning English/Notes on Learning BBC course.docx
@@ -2696,20 +2696,1424 @@
     <w:p>
       <w:pPr>
         <w:jc w:val="left"/>
-        <w:rPr>
-          <w:rFonts w:ascii="Arial" w:eastAsia="Times New Roman" w:hAnsi="Arial" w:cs="Arial"/>
-          <w:sz w:val="21"/>
-          <w:szCs w:val="21"/>
-        </w:rPr>
-      </w:pPr>
-      <w:r>
-        <w:rPr>
-          <w:rFonts w:ascii="Arial" w:eastAsia="Times New Roman" w:hAnsi="Arial" w:cs="Arial"/>
-          <w:sz w:val="21"/>
-          <w:szCs w:val="21"/>
+        <w:outlineLvl w:val="0"/>
+        <w:rPr>
+          <w:rFonts w:ascii="Arial" w:hAnsi="Arial" w:cs="Arial"/>
+          <w:b/>
+          <w:bCs/>
+          <w:sz w:val="24"/>
+          <w:szCs w:val="24"/>
+        </w:rPr>
+      </w:pPr>
+      <w:r>
+        <w:rPr>
+          <w:rFonts w:ascii="Arial" w:hAnsi="Arial" w:cs="Arial"/>
+          <w:b/>
+          <w:bCs/>
+          <w:sz w:val="24"/>
+          <w:szCs w:val="24"/>
         </w:rPr>
         <w:lastRenderedPageBreak/>
+        <w:t>4,</w:t>
+      </w:r>
+      <w:r>
+        <w:rPr>
+          <w:rFonts w:ascii="Arial" w:hAnsi="Arial" w:cs="Arial"/>
+          <w:b/>
+          <w:bCs/>
+          <w:sz w:val="24"/>
+          <w:szCs w:val="24"/>
+        </w:rPr>
         <w:t xml:space="preserve"> </w:t>
+      </w:r>
+      <w:r>
+        <w:rPr>
+          <w:rFonts w:ascii="Arial" w:hAnsi="Arial" w:cs="Arial"/>
+          <w:b/>
+          <w:bCs/>
+          <w:sz w:val="24"/>
+          <w:szCs w:val="24"/>
+        </w:rPr>
+        <w:t>How Accessible is X?</w:t>
+      </w:r>
+    </w:p>
+    <w:p>
+      <w:pPr>
+        <w:jc w:val="left"/>
+        <w:rPr>
+          <w:rFonts w:ascii="Arial" w:hAnsi="Arial" w:cs="Arial"/>
+          <w:sz w:val="24"/>
+          <w:szCs w:val="24"/>
+        </w:rPr>
+      </w:pPr>
+      <w:r>
+        <w:rPr>
+          <w:rFonts w:ascii="Arial" w:hAnsi="Arial" w:cs="Arial"/>
+          <w:b/>
+          <w:bCs/>
+          <w:sz w:val="24"/>
+          <w:szCs w:val="24"/>
+        </w:rPr>
+        <w:t xml:space="preserve">extract </w:t>
+      </w:r>
+      <w:r>
+        <w:rPr>
+          <w:rFonts w:ascii="Arial" w:hAnsi="Arial" w:cs="Arial"/>
+          <w:b/>
+          <w:bCs/>
+          <w:sz w:val="24"/>
+          <w:szCs w:val="24"/>
+        </w:rPr>
+        <w:br/>
+      </w:r>
+      <w:r>
+        <w:rPr>
+          <w:rFonts w:ascii="Arial" w:hAnsi="Arial" w:cs="Arial"/>
+          <w:sz w:val="24"/>
+          <w:szCs w:val="24"/>
+        </w:rPr>
+        <w:t>[n.] a short message from a book, a piece of musice, etc. that gives you an idea of what the whole thing is like.</w:t>
+      </w:r>
+      <w:r>
+        <w:rPr>
+          <w:rFonts w:ascii="Arial" w:hAnsi="Arial" w:cs="Arial"/>
+          <w:sz w:val="24"/>
+          <w:szCs w:val="24"/>
+        </w:rPr>
+        <w:br/>
+        <w:t xml:space="preserve">[vt.] </w:t>
+      </w:r>
+      <w:r>
+        <w:rPr>
+          <w:rFonts w:ascii="Arial" w:hAnsi="Arial" w:cs="Arial"/>
+          <w:sz w:val="24"/>
+          <w:szCs w:val="24"/>
+        </w:rPr>
+        <w:br/>
+      </w:r>
+      <w:r>
+        <w:rPr>
+          <w:rFonts w:ascii="Arial" w:hAnsi="Arial" w:cs="Arial"/>
+          <w:sz w:val="24"/>
+          <w:szCs w:val="24"/>
+        </w:rPr>
+        <w:t>1, (fromal, specialist) to take or pull somethint out, especially when this needs force or effort.</w:t>
+      </w:r>
+      <w:r>
+        <w:rPr>
+          <w:rFonts w:ascii="Arial" w:hAnsi="Arial" w:cs="Arial"/>
+          <w:sz w:val="24"/>
+          <w:szCs w:val="24"/>
+        </w:rPr>
+        <w:br/>
+        <w:t>The stone whell crushes it into pulp, which is then pressed to extract the oil.</w:t>
+      </w:r>
+      <w:r>
+        <w:rPr>
+          <w:rFonts w:ascii="Arial" w:hAnsi="Arial" w:cs="Arial"/>
+          <w:sz w:val="24"/>
+          <w:szCs w:val="24"/>
+        </w:rPr>
+        <w:br/>
+        <w:t>2, to remove or obtain substance from something</w:t>
+      </w:r>
+      <w:r>
+        <w:rPr>
+          <w:rFonts w:ascii="Arial" w:hAnsi="Arial" w:cs="Arial"/>
+          <w:sz w:val="24"/>
+          <w:szCs w:val="24"/>
+        </w:rPr>
+        <w:br/>
+        <w:t>a machine that extracts the excess moisture from the air.</w:t>
+      </w:r>
+    </w:p>
+    <w:p>
+      <w:pPr>
+        <w:jc w:val="left"/>
+        <w:rPr>
+          <w:rFonts w:ascii="Arial" w:hAnsi="Arial" w:cs="Arial"/>
+          <w:sz w:val="24"/>
+          <w:szCs w:val="24"/>
+        </w:rPr>
+      </w:pPr>
+      <w:r>
+        <w:rPr>
+          <w:rFonts w:ascii="Arial" w:hAnsi="Arial" w:cs="Arial"/>
+          <w:b/>
+          <w:bCs/>
+          <w:sz w:val="24"/>
+          <w:szCs w:val="24"/>
+        </w:rPr>
+        <w:t xml:space="preserve">reinstate </w:t>
+      </w:r>
+      <w:r>
+        <w:rPr>
+          <w:rFonts w:ascii="Arial" w:hAnsi="Arial" w:cs="Arial"/>
+          <w:sz w:val="24"/>
+          <w:szCs w:val="24"/>
+        </w:rPr>
+        <w:br/>
+        <w:t>[vt.] to give back a job or position that has been taken away from somebody.</w:t>
+      </w:r>
+      <w:r>
+        <w:rPr>
+          <w:rFonts w:ascii="Arial" w:hAnsi="Arial" w:cs="Arial"/>
+          <w:sz w:val="24"/>
+          <w:szCs w:val="24"/>
+        </w:rPr>
+        <w:br/>
+        <w:t>I urge you to reinstate the Twitter’s accessibility team.</w:t>
+      </w:r>
+    </w:p>
+    <w:p>
+      <w:pPr>
+        <w:jc w:val="left"/>
+        <w:rPr>
+          <w:rFonts w:ascii="Arial" w:hAnsi="Arial" w:cs="Arial"/>
+          <w:sz w:val="24"/>
+          <w:szCs w:val="24"/>
+        </w:rPr>
+      </w:pPr>
+      <w:r>
+        <w:rPr>
+          <w:rFonts w:ascii="Arial" w:hAnsi="Arial" w:cs="Arial"/>
+          <w:b/>
+          <w:bCs/>
+          <w:sz w:val="24"/>
+          <w:szCs w:val="24"/>
+        </w:rPr>
+        <w:t>address</w:t>
+      </w:r>
+      <w:r>
+        <w:rPr>
+          <w:rFonts w:ascii="Arial" w:hAnsi="Arial" w:cs="Arial"/>
+          <w:sz w:val="24"/>
+          <w:szCs w:val="24"/>
+        </w:rPr>
+        <w:br/>
+        <w:t>[vt.]</w:t>
+      </w:r>
+      <w:r>
+        <w:rPr>
+          <w:rFonts w:ascii="Arial" w:hAnsi="Arial" w:cs="Arial"/>
+          <w:sz w:val="24"/>
+          <w:szCs w:val="24"/>
+        </w:rPr>
+        <w:br/>
+        <w:t xml:space="preserve">1, to write on an envelope, etc. the name and address of the person. </w:t>
+      </w:r>
+      <w:r>
+        <w:rPr>
+          <w:rFonts w:ascii="Arial" w:hAnsi="Arial" w:cs="Arial"/>
+          <w:sz w:val="24"/>
+          <w:szCs w:val="24"/>
+        </w:rPr>
+        <w:br/>
+        <w:t>2, to make a formal speech to a group of people</w:t>
+      </w:r>
+      <w:r>
+        <w:rPr>
+          <w:rFonts w:ascii="Arial" w:hAnsi="Arial" w:cs="Arial"/>
+          <w:sz w:val="24"/>
+          <w:szCs w:val="24"/>
+        </w:rPr>
+        <w:br/>
+        <w:t>The president was asked to address the assembly.</w:t>
+      </w:r>
+      <w:r>
+        <w:rPr>
+          <w:rFonts w:ascii="Arial" w:hAnsi="Arial" w:cs="Arial"/>
+          <w:sz w:val="24"/>
+          <w:szCs w:val="24"/>
+        </w:rPr>
+        <w:br/>
+        <w:t>3, to say something directly to somebody</w:t>
+      </w:r>
+      <w:r>
+        <w:rPr>
+          <w:rFonts w:ascii="Arial" w:hAnsi="Arial" w:cs="Arial"/>
+          <w:sz w:val="24"/>
+          <w:szCs w:val="24"/>
+        </w:rPr>
+        <w:br/>
+        <w:t>I was surprised when he addressed me in Egnlish.</w:t>
+      </w:r>
+      <w:r>
+        <w:rPr>
+          <w:rFonts w:ascii="Arial" w:hAnsi="Arial" w:cs="Arial"/>
+          <w:sz w:val="24"/>
+          <w:szCs w:val="24"/>
+        </w:rPr>
+        <w:br/>
+      </w:r>
+      <w:r>
+        <w:rPr>
+          <w:rFonts w:ascii="Arial" w:hAnsi="Arial" w:cs="Arial"/>
+          <w:b/>
+          <w:bCs/>
+          <w:sz w:val="24"/>
+          <w:szCs w:val="24"/>
+        </w:rPr>
+        <w:t>address the points</w:t>
+      </w:r>
+      <w:r>
+        <w:rPr>
+          <w:rFonts w:ascii="Arial" w:hAnsi="Arial" w:cs="Arial"/>
+          <w:sz w:val="24"/>
+          <w:szCs w:val="24"/>
+        </w:rPr>
+        <w:t>:  to respond directly to a particular topic or an issue</w:t>
+      </w:r>
+      <w:r>
+        <w:rPr>
+          <w:rFonts w:ascii="Arial" w:hAnsi="Arial" w:cs="Arial"/>
+          <w:sz w:val="24"/>
+          <w:szCs w:val="24"/>
+        </w:rPr>
+        <w:br/>
+      </w:r>
+      <w:r>
+        <w:rPr>
+          <w:rFonts w:ascii="Arial" w:hAnsi="Arial" w:cs="Arial"/>
+          <w:b/>
+          <w:bCs/>
+          <w:sz w:val="24"/>
+          <w:szCs w:val="24"/>
+        </w:rPr>
+        <w:t>address somebody (as something)</w:t>
+      </w:r>
+      <w:r>
+        <w:rPr>
+          <w:rFonts w:ascii="Arial" w:hAnsi="Arial" w:cs="Arial"/>
+          <w:b/>
+          <w:bCs/>
+          <w:sz w:val="24"/>
+          <w:szCs w:val="24"/>
+        </w:rPr>
+        <w:t xml:space="preserve">: </w:t>
+      </w:r>
+      <w:r>
+        <w:rPr>
+          <w:rFonts w:ascii="Arial" w:hAnsi="Arial" w:cs="Arial"/>
+          <w:sz w:val="24"/>
+          <w:szCs w:val="24"/>
+        </w:rPr>
+        <w:t>t</w:t>
+      </w:r>
+      <w:r>
+        <w:rPr>
+          <w:rFonts w:ascii="Arial" w:hAnsi="Arial" w:cs="Arial"/>
+          <w:sz w:val="24"/>
+          <w:szCs w:val="24"/>
+        </w:rPr>
+        <w:t xml:space="preserve">o use a particular name or title for somebody when you speak or write to them. </w:t>
+      </w:r>
+      <w:r>
+        <w:rPr>
+          <w:rFonts w:ascii="Arial" w:hAnsi="Arial" w:cs="Arial"/>
+          <w:sz w:val="24"/>
+          <w:szCs w:val="24"/>
+        </w:rPr>
+        <w:br/>
+        <w:t>The judge shoulde be addressed as “Your Hornour”.</w:t>
+      </w:r>
+    </w:p>
+    <w:p>
+      <w:pPr>
+        <w:jc w:val="left"/>
+        <w:rPr>
+          <w:rFonts w:ascii="Arial" w:hAnsi="Arial" w:cs="Arial"/>
+          <w:sz w:val="24"/>
+          <w:szCs w:val="24"/>
+        </w:rPr>
+      </w:pPr>
+      <w:r>
+        <w:rPr>
+          <w:rFonts w:ascii="Arial" w:hAnsi="Arial" w:cs="Arial"/>
+          <w:b/>
+          <w:bCs/>
+          <w:sz w:val="24"/>
+          <w:szCs w:val="24"/>
+        </w:rPr>
+        <w:t>spell out</w:t>
+      </w:r>
+      <w:r>
+        <w:rPr>
+          <w:rFonts w:ascii="Arial" w:hAnsi="Arial" w:cs="Arial"/>
+          <w:b/>
+          <w:bCs/>
+          <w:sz w:val="24"/>
+          <w:szCs w:val="24"/>
+        </w:rPr>
+        <w:br/>
+      </w:r>
+      <w:r>
+        <w:rPr>
+          <w:rFonts w:ascii="Arial" w:hAnsi="Arial" w:cs="Arial"/>
+          <w:sz w:val="24"/>
+          <w:szCs w:val="24"/>
+        </w:rPr>
+        <w:t xml:space="preserve">1, </w:t>
+      </w:r>
+      <w:r>
+        <w:rPr>
+          <w:rFonts w:ascii="Arial" w:hAnsi="Arial" w:cs="Arial"/>
+          <w:sz w:val="24"/>
+          <w:szCs w:val="24"/>
+        </w:rPr>
+        <w:t>to</w:t>
+      </w:r>
+      <w:r>
+        <w:rPr>
+          <w:rFonts w:ascii="Arial" w:hAnsi="Arial" w:cs="Arial"/>
+          <w:sz w:val="24"/>
+          <w:szCs w:val="24"/>
+        </w:rPr>
+        <w:t xml:space="preserve"> explain something in a clear, simple way.</w:t>
+      </w:r>
+      <w:r>
+        <w:rPr>
+          <w:rFonts w:ascii="Arial" w:hAnsi="Arial" w:cs="Arial"/>
+          <w:sz w:val="24"/>
+          <w:szCs w:val="24"/>
+        </w:rPr>
+        <w:br/>
+        <w:t>Could you spell out the implications of it?</w:t>
+      </w:r>
+      <w:r>
+        <w:rPr>
+          <w:rFonts w:ascii="Arial" w:hAnsi="Arial" w:cs="Arial"/>
+          <w:sz w:val="24"/>
+          <w:szCs w:val="24"/>
+        </w:rPr>
+        <w:br/>
+      </w:r>
+      <w:r>
+        <w:rPr>
+          <w:rFonts w:ascii="Arial" w:hAnsi="Arial" w:cs="Arial"/>
+          <w:b/>
+          <w:bCs/>
+          <w:sz w:val="24"/>
+          <w:szCs w:val="24"/>
+        </w:rPr>
+        <w:t>spell out why, what, etc.</w:t>
+      </w:r>
+      <w:r>
+        <w:rPr>
+          <w:rFonts w:ascii="Arial" w:hAnsi="Arial" w:cs="Arial"/>
+          <w:sz w:val="24"/>
+          <w:szCs w:val="24"/>
+        </w:rPr>
+        <w:br/>
+        <w:t>2, to say or write the letters of a word in a right order.</w:t>
+      </w:r>
+    </w:p>
+    <w:p>
+      <w:pPr>
+        <w:jc w:val="left"/>
+        <w:rPr>
+          <w:rFonts w:ascii="Arial" w:hAnsi="Arial" w:cs="Arial"/>
+          <w:sz w:val="24"/>
+          <w:szCs w:val="24"/>
+        </w:rPr>
+      </w:pPr>
+      <w:r>
+        <w:rPr>
+          <w:rFonts w:ascii="Arial" w:hAnsi="Arial" w:cs="Arial"/>
+          <w:b/>
+          <w:bCs/>
+          <w:sz w:val="24"/>
+          <w:szCs w:val="24"/>
+        </w:rPr>
+        <w:t>implication</w:t>
+      </w:r>
+      <w:r>
+        <w:rPr>
+          <w:rFonts w:ascii="Arial" w:hAnsi="Arial" w:cs="Arial"/>
+          <w:sz w:val="24"/>
+          <w:szCs w:val="24"/>
+        </w:rPr>
+        <w:t xml:space="preserve"> [n.C.plural]</w:t>
+      </w:r>
+      <w:r>
+        <w:rPr>
+          <w:rFonts w:ascii="Arial" w:hAnsi="Arial" w:cs="Arial"/>
+          <w:sz w:val="24"/>
+          <w:szCs w:val="24"/>
+        </w:rPr>
+        <w:br/>
+        <w:t>see “</w:t>
+      </w:r>
+      <w:r>
+        <w:rPr>
+          <w:rFonts w:ascii="Arial" w:hAnsi="Arial" w:cs="Arial"/>
+          <w:sz w:val="24"/>
+          <w:szCs w:val="24"/>
+        </w:rPr>
+        <w:t>Categories of Collocations and Words</w:t>
+      </w:r>
+      <w:r>
+        <w:rPr>
+          <w:rFonts w:ascii="Arial" w:hAnsi="Arial" w:cs="Arial"/>
+          <w:sz w:val="24"/>
+          <w:szCs w:val="24"/>
+        </w:rPr>
+        <w:t>”</w:t>
+      </w:r>
+    </w:p>
+    <w:p>
+      <w:pPr>
+        <w:jc w:val="left"/>
+        <w:rPr>
+          <w:rFonts w:ascii="Arial" w:hAnsi="Arial" w:cs="Arial"/>
+          <w:sz w:val="24"/>
+          <w:szCs w:val="24"/>
+        </w:rPr>
+      </w:pPr>
+      <w:r>
+        <w:rPr>
+          <w:rFonts w:ascii="Arial" w:hAnsi="Arial" w:cs="Arial"/>
+          <w:b/>
+          <w:bCs/>
+          <w:sz w:val="24"/>
+          <w:szCs w:val="24"/>
+        </w:rPr>
+        <w:t>dispense</w:t>
+      </w:r>
+      <w:r>
+        <w:rPr>
+          <w:rFonts w:ascii="Arial" w:hAnsi="Arial" w:cs="Arial"/>
+          <w:sz w:val="24"/>
+          <w:szCs w:val="24"/>
+        </w:rPr>
+        <w:t xml:space="preserve"> [vt.]</w:t>
+      </w:r>
+      <w:r>
+        <w:rPr>
+          <w:rFonts w:ascii="Arial" w:hAnsi="Arial" w:cs="Arial"/>
+          <w:sz w:val="24"/>
+          <w:szCs w:val="24"/>
+        </w:rPr>
+        <w:br/>
+      </w:r>
+      <w:r>
+        <w:rPr>
+          <w:rFonts w:ascii="Arial" w:hAnsi="Arial" w:cs="Arial"/>
+          <w:sz w:val="24"/>
+          <w:szCs w:val="24"/>
+        </w:rPr>
+        <w:t>1,</w:t>
+      </w:r>
+      <w:r>
+        <w:rPr>
+          <w:rFonts w:ascii="Arial" w:hAnsi="Arial" w:cs="Arial"/>
+          <w:sz w:val="24"/>
+          <w:szCs w:val="24"/>
+        </w:rPr>
+        <w:t>(f</w:t>
+      </w:r>
+      <w:r>
+        <w:rPr>
+          <w:rFonts w:ascii="Arial" w:hAnsi="Arial" w:cs="Arial"/>
+          <w:sz w:val="24"/>
+          <w:szCs w:val="24"/>
+        </w:rPr>
+        <w:t>or</w:t>
+      </w:r>
+      <w:r>
+        <w:rPr>
+          <w:rFonts w:ascii="Arial" w:hAnsi="Arial" w:cs="Arial"/>
+          <w:sz w:val="24"/>
+          <w:szCs w:val="24"/>
+        </w:rPr>
+        <w:t>ma</w:t>
+      </w:r>
+      <w:r>
+        <w:rPr>
+          <w:rFonts w:ascii="Arial" w:hAnsi="Arial" w:cs="Arial"/>
+          <w:sz w:val="24"/>
+          <w:szCs w:val="24"/>
+        </w:rPr>
+        <w:t>l</w:t>
+      </w:r>
+      <w:r>
+        <w:rPr>
+          <w:rFonts w:ascii="Arial" w:hAnsi="Arial" w:cs="Arial"/>
+          <w:sz w:val="24"/>
+          <w:szCs w:val="24"/>
+        </w:rPr>
+        <w:t>) to give out something to people</w:t>
+      </w:r>
+      <w:r>
+        <w:rPr>
+          <w:rFonts w:ascii="Arial" w:hAnsi="Arial" w:cs="Arial"/>
+          <w:sz w:val="24"/>
+          <w:szCs w:val="24"/>
+        </w:rPr>
+        <w:br/>
+        <w:t>The machine dispenses a range of drinks and snacks.</w:t>
+      </w:r>
+      <w:r>
+        <w:rPr>
+          <w:rFonts w:ascii="Arial" w:hAnsi="Arial" w:cs="Arial"/>
+          <w:sz w:val="24"/>
+          <w:szCs w:val="24"/>
+        </w:rPr>
+        <w:br/>
+        <w:t>2, (formal) to provide something, especially a service, to people.</w:t>
+      </w:r>
+      <w:r>
+        <w:rPr>
+          <w:rFonts w:ascii="Arial" w:hAnsi="Arial" w:cs="Arial"/>
+          <w:sz w:val="24"/>
+          <w:szCs w:val="24"/>
+        </w:rPr>
+        <w:br/>
+        <w:t>The organization dispense free health care to the poor.</w:t>
+      </w:r>
+    </w:p>
+    <w:p>
+      <w:pPr>
+        <w:jc w:val="left"/>
+        <w:rPr>
+          <w:rFonts w:ascii="Arial" w:hAnsi="Arial" w:cs="Arial"/>
+          <w:sz w:val="24"/>
+          <w:szCs w:val="24"/>
+        </w:rPr>
+      </w:pPr>
+      <w:r>
+        <w:rPr>
+          <w:rFonts w:ascii="Arial" w:hAnsi="Arial" w:cs="Arial"/>
+          <w:b/>
+          <w:bCs/>
+          <w:sz w:val="24"/>
+          <w:szCs w:val="24"/>
+        </w:rPr>
+        <w:t>scam</w:t>
+      </w:r>
+      <w:r>
+        <w:rPr>
+          <w:rFonts w:ascii="Arial" w:hAnsi="Arial" w:cs="Arial"/>
+          <w:sz w:val="24"/>
+          <w:szCs w:val="24"/>
+        </w:rPr>
+        <w:t xml:space="preserve"> /</w:t>
+      </w:r>
+      <w:r>
+        <w:rPr>
+          <w:rFonts w:ascii="GWIPA" w:hAnsi="GWIPA" w:cs="Arial"/>
+          <w:sz w:val="24"/>
+          <w:szCs w:val="24"/>
+        </w:rPr>
+        <w:t>skQm</w:t>
+      </w:r>
+      <w:r>
+        <w:rPr>
+          <w:rFonts w:ascii="Arial" w:hAnsi="Arial" w:cs="Arial"/>
+          <w:sz w:val="24"/>
+          <w:szCs w:val="24"/>
+        </w:rPr>
+        <w:t xml:space="preserve">/ </w:t>
+      </w:r>
+      <w:r>
+        <w:rPr>
+          <w:rFonts w:ascii="Arial" w:hAnsi="Arial" w:cs="Arial"/>
+          <w:sz w:val="24"/>
+          <w:szCs w:val="24"/>
+        </w:rPr>
+        <w:br/>
+        <w:t>(informal) a clever or dishonest plan or making money</w:t>
+      </w:r>
+      <w:r>
+        <w:rPr>
+          <w:rFonts w:ascii="Arial" w:hAnsi="Arial" w:cs="Arial"/>
+          <w:sz w:val="24"/>
+          <w:szCs w:val="24"/>
+        </w:rPr>
+        <w:br/>
+        <w:t>an insurance sca</w:t>
+      </w:r>
+      <w:r>
+        <w:rPr>
+          <w:rFonts w:ascii="Arial" w:hAnsi="Arial" w:cs="Arial"/>
+          <w:sz w:val="24"/>
+          <w:szCs w:val="24"/>
+        </w:rPr>
+        <w:t>m.</w:t>
+      </w:r>
+    </w:p>
+    <w:p>
+      <w:pPr>
+        <w:jc w:val="left"/>
+        <w:rPr>
+          <w:rFonts w:ascii="Arial" w:hAnsi="Arial" w:cs="Arial"/>
+          <w:sz w:val="24"/>
+          <w:szCs w:val="24"/>
+        </w:rPr>
+      </w:pPr>
+      <w:r>
+        <w:rPr>
+          <w:rFonts w:ascii="Arial" w:hAnsi="Arial" w:cs="Arial"/>
+          <w:b/>
+          <w:bCs/>
+          <w:sz w:val="24"/>
+          <w:szCs w:val="24"/>
+        </w:rPr>
+        <w:t>fallout</w:t>
+      </w:r>
+      <w:r>
+        <w:rPr>
+          <w:rFonts w:ascii="Arial" w:hAnsi="Arial" w:cs="Arial"/>
+          <w:sz w:val="24"/>
+          <w:szCs w:val="24"/>
+        </w:rPr>
+        <w:t xml:space="preserve"> [n.]</w:t>
+      </w:r>
+      <w:r>
+        <w:rPr>
+          <w:rFonts w:ascii="Arial" w:hAnsi="Arial" w:cs="Arial"/>
+          <w:sz w:val="24"/>
+          <w:szCs w:val="24"/>
+        </w:rPr>
+        <w:br/>
+        <w:t>the bad results of a situation or an action</w:t>
+      </w:r>
+      <w:r>
+        <w:rPr>
+          <w:rFonts w:ascii="Arial" w:hAnsi="Arial" w:cs="Arial"/>
+          <w:sz w:val="24"/>
+          <w:szCs w:val="24"/>
+        </w:rPr>
+        <w:t>.</w:t>
+      </w:r>
+      <w:r>
+        <w:rPr>
+          <w:rFonts w:ascii="Arial" w:hAnsi="Arial" w:cs="Arial"/>
+          <w:sz w:val="24"/>
+          <w:szCs w:val="24"/>
+        </w:rPr>
+        <w:br/>
+      </w:r>
+      <w:r>
+        <w:rPr>
+          <w:rFonts w:ascii="Arial" w:hAnsi="Arial" w:cs="Arial"/>
+          <w:sz w:val="24"/>
+          <w:szCs w:val="24"/>
+        </w:rPr>
+        <w:t xml:space="preserve">e.g. </w:t>
+      </w:r>
+      <w:r>
+        <w:rPr>
+          <w:rFonts w:ascii="Arial" w:hAnsi="Arial" w:cs="Arial"/>
+          <w:sz w:val="24"/>
+          <w:szCs w:val="24"/>
+        </w:rPr>
+        <w:t>the political fallout of current crisis.</w:t>
+      </w:r>
+    </w:p>
+    <w:p>
+      <w:pPr>
+        <w:jc w:val="left"/>
+        <w:rPr>
+          <w:rFonts w:ascii="Arial" w:hAnsi="Arial" w:cs="Arial"/>
+          <w:sz w:val="24"/>
+          <w:szCs w:val="24"/>
+        </w:rPr>
+      </w:pPr>
+    </w:p>
+    <w:p>
+      <w:pPr>
+        <w:jc w:val="left"/>
+        <w:rPr>
+          <w:rFonts w:ascii="Arial" w:hAnsi="Arial" w:cs="Arial"/>
+          <w:sz w:val="24"/>
+          <w:szCs w:val="24"/>
+        </w:rPr>
+      </w:pPr>
+      <w:r>
+        <w:rPr>
+          <w:rFonts w:ascii="Arial" w:hAnsi="Arial" w:cs="Arial"/>
+          <w:b/>
+          <w:bCs/>
+          <w:sz w:val="24"/>
+          <w:szCs w:val="24"/>
+        </w:rPr>
+        <w:t>clutter</w:t>
+      </w:r>
+      <w:r>
+        <w:rPr>
+          <w:rFonts w:ascii="Arial" w:hAnsi="Arial" w:cs="Arial"/>
+          <w:sz w:val="24"/>
+          <w:szCs w:val="24"/>
+        </w:rPr>
+        <w:t xml:space="preserve"> [vt.] to fill a place with too many things, so that it is untidy.</w:t>
+      </w:r>
+      <w:r>
+        <w:rPr>
+          <w:rFonts w:ascii="Arial" w:hAnsi="Arial" w:cs="Arial"/>
+          <w:sz w:val="24"/>
+          <w:szCs w:val="24"/>
+        </w:rPr>
+        <w:br/>
+        <w:t>Don’t clutter the page with too many digrams.</w:t>
+      </w:r>
+    </w:p>
+    <w:p>
+      <w:pPr>
+        <w:jc w:val="left"/>
+        <w:rPr>
+          <w:rFonts w:ascii="Arial" w:hAnsi="Arial" w:cs="Arial"/>
+          <w:sz w:val="24"/>
+          <w:szCs w:val="24"/>
+        </w:rPr>
+      </w:pPr>
+      <w:r>
+        <w:rPr>
+          <w:rFonts w:ascii="Arial" w:hAnsi="Arial" w:cs="Arial"/>
+          <w:b/>
+          <w:bCs/>
+          <w:sz w:val="24"/>
+          <w:szCs w:val="24"/>
+        </w:rPr>
+        <w:t>strip</w:t>
+      </w:r>
+      <w:r>
+        <w:rPr>
+          <w:rFonts w:ascii="Arial" w:hAnsi="Arial" w:cs="Arial"/>
+          <w:sz w:val="24"/>
+          <w:szCs w:val="24"/>
+        </w:rPr>
+        <w:t xml:space="preserve"> [vt.]</w:t>
+      </w:r>
+      <w:r>
+        <w:rPr>
+          <w:rFonts w:ascii="Arial" w:hAnsi="Arial" w:cs="Arial"/>
+          <w:sz w:val="24"/>
+          <w:szCs w:val="24"/>
+        </w:rPr>
+        <w:br/>
+        <w:t>to remove a layer of something so that it is completely exposed.</w:t>
+      </w:r>
+      <w:r>
+        <w:rPr>
+          <w:rFonts w:ascii="Arial" w:hAnsi="Arial" w:cs="Arial"/>
+          <w:sz w:val="24"/>
+          <w:szCs w:val="24"/>
+        </w:rPr>
+        <w:br/>
+        <w:t>Deer had strip all the bark off the tree.</w:t>
+      </w:r>
+    </w:p>
+    <w:p>
+      <w:pPr>
+        <w:jc w:val="left"/>
+        <w:rPr>
+          <w:rFonts w:ascii="Arial" w:hAnsi="Arial" w:cs="Arial"/>
+          <w:sz w:val="24"/>
+          <w:szCs w:val="24"/>
+        </w:rPr>
+      </w:pPr>
+      <w:r>
+        <w:rPr>
+          <w:rFonts w:ascii="Arial" w:hAnsi="Arial" w:cs="Arial"/>
+          <w:b/>
+          <w:bCs/>
+          <w:sz w:val="24"/>
+          <w:szCs w:val="24"/>
+        </w:rPr>
+        <w:t>lure</w:t>
+      </w:r>
+      <w:r>
+        <w:rPr>
+          <w:rFonts w:ascii="Arial" w:hAnsi="Arial" w:cs="Arial"/>
+          <w:sz w:val="24"/>
+          <w:szCs w:val="24"/>
+        </w:rPr>
+        <w:t xml:space="preserve"> [vt.]</w:t>
+      </w:r>
+      <w:r>
+        <w:rPr>
+          <w:rFonts w:ascii="Arial" w:hAnsi="Arial" w:cs="Arial"/>
+          <w:sz w:val="24"/>
+          <w:szCs w:val="24"/>
+        </w:rPr>
+        <w:br/>
+        <w:t>(lure somebody +adv./prep.) to persuade or trick somebody to go somethere or to do something by primosing them a reward.</w:t>
+      </w:r>
+      <w:r>
+        <w:rPr>
+          <w:rFonts w:ascii="Arial" w:hAnsi="Arial" w:cs="Arial"/>
+          <w:sz w:val="24"/>
+          <w:szCs w:val="24"/>
+        </w:rPr>
+        <w:br/>
+      </w:r>
+      <w:r>
+        <w:rPr>
+          <w:rFonts w:ascii="Arial" w:hAnsi="Arial" w:cs="Arial"/>
+          <w:sz w:val="24"/>
+          <w:szCs w:val="24"/>
+        </w:rPr>
+        <w:t>The child was lured to car but managed to escape.</w:t>
+      </w:r>
+    </w:p>
+    <w:p>
+      <w:pPr>
+        <w:jc w:val="left"/>
+        <w:rPr>
+          <w:rFonts w:ascii="Arial" w:hAnsi="Arial" w:cs="Arial"/>
+          <w:sz w:val="24"/>
+          <w:szCs w:val="24"/>
+        </w:rPr>
+      </w:pPr>
+      <w:r>
+        <w:rPr>
+          <w:rFonts w:ascii="Arial" w:hAnsi="Arial" w:cs="Arial"/>
+          <w:b/>
+          <w:bCs/>
+          <w:sz w:val="24"/>
+          <w:szCs w:val="24"/>
+        </w:rPr>
+        <w:t>viral</w:t>
+      </w:r>
+      <w:r>
+        <w:rPr>
+          <w:rFonts w:ascii="Arial" w:hAnsi="Arial" w:cs="Arial"/>
+          <w:sz w:val="24"/>
+          <w:szCs w:val="24"/>
+        </w:rPr>
+        <w:t xml:space="preserve"> /</w:t>
+      </w:r>
+      <w:r>
+        <w:rPr>
+          <w:rFonts w:ascii="GWIPA" w:hAnsi="GWIPA" w:cs="Arial"/>
+          <w:sz w:val="24"/>
+          <w:szCs w:val="24"/>
+        </w:rPr>
+        <w:t>'vaIrEl</w:t>
+      </w:r>
+      <w:r>
+        <w:rPr>
+          <w:rFonts w:ascii="Arial" w:hAnsi="Arial" w:cs="Arial"/>
+          <w:sz w:val="24"/>
+          <w:szCs w:val="24"/>
+        </w:rPr>
+        <w:t>/ adj.</w:t>
+      </w:r>
+      <w:r>
+        <w:rPr>
+          <w:rFonts w:ascii="Arial" w:hAnsi="Arial" w:cs="Arial"/>
+          <w:sz w:val="24"/>
+          <w:szCs w:val="24"/>
+        </w:rPr>
+        <w:br/>
+        <w:t>1, like or caused by a virus.</w:t>
+      </w:r>
+      <w:r>
+        <w:rPr>
+          <w:rFonts w:ascii="Arial" w:hAnsi="Arial" w:cs="Arial"/>
+          <w:sz w:val="24"/>
+          <w:szCs w:val="24"/>
+        </w:rPr>
+        <w:br/>
+        <w:t>a viral infection.</w:t>
+      </w:r>
+      <w:r>
+        <w:rPr>
+          <w:rFonts w:ascii="Arial" w:hAnsi="Arial" w:cs="Arial"/>
+          <w:sz w:val="24"/>
+          <w:szCs w:val="24"/>
+        </w:rPr>
+        <w:br/>
+        <w:t>2, used to describe a piece of information, a video, an imiage, etc. that is sent rapidly over the internet.</w:t>
+      </w:r>
+      <w:r>
+        <w:rPr>
+          <w:rFonts w:ascii="Arial" w:hAnsi="Arial" w:cs="Arial"/>
+          <w:sz w:val="24"/>
+          <w:szCs w:val="24"/>
+        </w:rPr>
+        <w:br/>
+      </w:r>
+      <w:r>
+        <w:rPr>
+          <w:rFonts w:ascii="Arial" w:hAnsi="Arial" w:cs="Arial"/>
+          <w:sz w:val="24"/>
+          <w:szCs w:val="24"/>
+        </w:rPr>
+        <w:t xml:space="preserve">e.g. </w:t>
+      </w:r>
+      <w:r>
+        <w:rPr>
+          <w:rFonts w:ascii="Arial" w:hAnsi="Arial" w:cs="Arial"/>
+          <w:sz w:val="24"/>
+          <w:szCs w:val="24"/>
+        </w:rPr>
+        <w:t xml:space="preserve">a viral email. </w:t>
+      </w:r>
+      <w:r>
+        <w:rPr>
+          <w:rFonts w:ascii="Arial" w:hAnsi="Arial" w:cs="Arial"/>
+          <w:sz w:val="24"/>
+          <w:szCs w:val="24"/>
+        </w:rPr>
+        <w:br/>
+        <w:t>(go viral)</w:t>
+      </w:r>
+      <w:r>
+        <w:rPr>
+          <w:rFonts w:ascii="Arial" w:hAnsi="Arial" w:cs="Arial"/>
+          <w:sz w:val="24"/>
+          <w:szCs w:val="24"/>
+        </w:rPr>
+        <w:t xml:space="preserve"> </w:t>
+      </w:r>
+      <w:r>
+        <w:rPr>
+          <w:rFonts w:ascii="Arial" w:hAnsi="Arial" w:cs="Arial"/>
+          <w:sz w:val="24"/>
+          <w:szCs w:val="24"/>
+        </w:rPr>
+        <w:t xml:space="preserve">Within 24 hours, the video </w:t>
+      </w:r>
+      <w:r>
+        <w:rPr>
+          <w:rFonts w:ascii="Arial" w:hAnsi="Arial" w:cs="Arial"/>
+          <w:sz w:val="24"/>
+          <w:szCs w:val="24"/>
+        </w:rPr>
+        <w:t>went viral on Youtube and Facebook.</w:t>
+      </w:r>
+    </w:p>
+    <w:p>
+      <w:pPr>
+        <w:jc w:val="left"/>
+        <w:rPr>
+          <w:rFonts w:ascii="Arial" w:hAnsi="Arial" w:cs="Arial"/>
+          <w:sz w:val="24"/>
+          <w:szCs w:val="24"/>
+        </w:rPr>
+      </w:pPr>
+      <w:r>
+        <w:rPr>
+          <w:rFonts w:ascii="Arial" w:hAnsi="Arial" w:cs="Arial"/>
+          <w:b/>
+          <w:bCs/>
+          <w:sz w:val="24"/>
+          <w:szCs w:val="24"/>
+        </w:rPr>
+        <w:t>apologetic</w:t>
+      </w:r>
+      <w:r>
+        <w:rPr>
+          <w:rFonts w:ascii="Arial" w:hAnsi="Arial" w:cs="Arial"/>
+          <w:b/>
+          <w:bCs/>
+          <w:sz w:val="24"/>
+          <w:szCs w:val="24"/>
+        </w:rPr>
+        <w:t xml:space="preserve"> </w:t>
+      </w:r>
+      <w:r>
+        <w:rPr>
+          <w:rFonts w:ascii="Arial" w:hAnsi="Arial" w:cs="Arial"/>
+          <w:sz w:val="24"/>
+          <w:szCs w:val="24"/>
+        </w:rPr>
+        <w:t>/</w:t>
+      </w:r>
+      <w:r>
+        <w:rPr>
+          <w:rFonts w:ascii="GWIPA" w:hAnsi="GWIPA" w:cs="Arial"/>
+          <w:sz w:val="24"/>
+          <w:szCs w:val="24"/>
+        </w:rPr>
+        <w:t>E;pOlE'dZetIk</w:t>
+      </w:r>
+      <w:r>
+        <w:rPr>
+          <w:rFonts w:ascii="Arial" w:hAnsi="Arial" w:cs="Arial"/>
+          <w:b/>
+          <w:bCs/>
+          <w:sz w:val="24"/>
+          <w:szCs w:val="24"/>
+        </w:rPr>
+        <w:t>/</w:t>
+      </w:r>
+      <w:r>
+        <w:rPr>
+          <w:rFonts w:ascii="Arial" w:hAnsi="Arial" w:cs="Arial"/>
+          <w:sz w:val="24"/>
+          <w:szCs w:val="24"/>
+        </w:rPr>
+        <w:t xml:space="preserve"> [adj.]  </w:t>
+      </w:r>
+      <w:r>
+        <w:rPr>
+          <w:rFonts w:ascii="Arial" w:hAnsi="Arial" w:cs="Arial"/>
+          <w:sz w:val="24"/>
+          <w:szCs w:val="24"/>
+        </w:rPr>
+        <w:t>apologize</w:t>
+      </w:r>
+      <w:r>
+        <w:rPr>
+          <w:rFonts w:ascii="Arial" w:hAnsi="Arial" w:cs="Arial"/>
+          <w:sz w:val="24"/>
+          <w:szCs w:val="24"/>
+        </w:rPr>
+        <w:t xml:space="preserve"> [v.]</w:t>
+      </w:r>
+    </w:p>
+    <w:p>
+      <w:pPr>
+        <w:jc w:val="left"/>
+        <w:rPr>
+          <w:rFonts w:ascii="Arial" w:hAnsi="Arial" w:cs="Arial"/>
+          <w:sz w:val="24"/>
+          <w:szCs w:val="24"/>
+        </w:rPr>
+      </w:pPr>
+      <w:r>
+        <w:rPr>
+          <w:rFonts w:ascii="Arial" w:hAnsi="Arial" w:cs="Arial"/>
+          <w:b/>
+          <w:bCs/>
+          <w:sz w:val="24"/>
+          <w:szCs w:val="24"/>
+        </w:rPr>
+        <w:t>forth</w:t>
+      </w:r>
+      <w:r>
+        <w:rPr>
+          <w:rFonts w:ascii="Arial" w:hAnsi="Arial" w:cs="Arial"/>
+          <w:sz w:val="24"/>
+          <w:szCs w:val="24"/>
+        </w:rPr>
+        <w:t xml:space="preserve"> [adv.] towards a place; forwards</w:t>
+      </w:r>
+      <w:r>
+        <w:rPr>
+          <w:rFonts w:ascii="Arial" w:hAnsi="Arial" w:cs="Arial"/>
+          <w:sz w:val="24"/>
+          <w:szCs w:val="24"/>
+        </w:rPr>
+        <w:br/>
+        <w:t>Water gushed forth from a hole in the rock.</w:t>
+      </w:r>
+    </w:p>
+    <w:p>
+      <w:pPr>
+        <w:jc w:val="left"/>
+        <w:rPr>
+          <w:rFonts w:ascii="Arial" w:hAnsi="Arial" w:cs="Arial"/>
+          <w:sz w:val="24"/>
+          <w:szCs w:val="24"/>
+        </w:rPr>
+      </w:pPr>
+      <w:r>
+        <w:rPr>
+          <w:rFonts w:ascii="Arial" w:hAnsi="Arial" w:cs="Arial"/>
+          <w:b/>
+          <w:bCs/>
+          <w:sz w:val="24"/>
+          <w:szCs w:val="24"/>
+        </w:rPr>
+        <w:t xml:space="preserve">ad hoc </w:t>
+      </w:r>
+      <w:r>
+        <w:rPr>
+          <w:rFonts w:ascii="Arial" w:hAnsi="Arial" w:cs="Arial"/>
+          <w:b/>
+          <w:bCs/>
+          <w:sz w:val="24"/>
+          <w:szCs w:val="24"/>
+        </w:rPr>
+        <w:t xml:space="preserve"> </w:t>
+      </w:r>
+      <w:r>
+        <w:rPr>
+          <w:rFonts w:ascii="Arial" w:hAnsi="Arial" w:cs="Arial"/>
+          <w:sz w:val="24"/>
+          <w:szCs w:val="24"/>
+        </w:rPr>
+        <w:br/>
+        <w:t>[adv.](from latin)  in a way that is arranged or  happens when necessay and is not planned in advance.</w:t>
+      </w:r>
+      <w:r>
+        <w:rPr>
+          <w:rFonts w:ascii="Arial" w:hAnsi="Arial" w:cs="Arial"/>
+          <w:sz w:val="24"/>
+          <w:szCs w:val="24"/>
+        </w:rPr>
+        <w:br/>
+        <w:t xml:space="preserve">The tirbunals operated ad hoc and were dissolved when </w:t>
+      </w:r>
+      <w:r>
+        <w:rPr>
+          <w:rFonts w:ascii="Arial" w:hAnsi="Arial" w:cs="Arial"/>
+          <w:sz w:val="24"/>
+          <w:szCs w:val="24"/>
+        </w:rPr>
+        <w:t xml:space="preserve">the </w:t>
+      </w:r>
+      <w:r>
+        <w:rPr>
+          <w:rFonts w:ascii="Arial" w:hAnsi="Arial" w:cs="Arial"/>
+          <w:sz w:val="24"/>
+          <w:szCs w:val="24"/>
+        </w:rPr>
+        <w:t>work concluded.</w:t>
+      </w:r>
+      <w:r>
+        <w:rPr>
+          <w:rFonts w:ascii="Arial" w:hAnsi="Arial" w:cs="Arial"/>
+          <w:sz w:val="24"/>
+          <w:szCs w:val="24"/>
+        </w:rPr>
+        <w:br/>
+        <w:t xml:space="preserve">[adj.] </w:t>
+      </w:r>
+      <w:r>
+        <w:rPr>
+          <w:rFonts w:ascii="Arial" w:hAnsi="Arial" w:cs="Arial"/>
+          <w:sz w:val="24"/>
+          <w:szCs w:val="24"/>
+        </w:rPr>
+        <w:t>arranged or  happens when necessay and is not planned in advance</w:t>
+      </w:r>
+      <w:r>
+        <w:rPr>
+          <w:rFonts w:ascii="Arial" w:hAnsi="Arial" w:cs="Arial"/>
+          <w:sz w:val="24"/>
+          <w:szCs w:val="24"/>
+        </w:rPr>
+        <w:br/>
+        <w:t>an ad hoc meeting.</w:t>
+      </w:r>
+    </w:p>
+    <w:p>
+      <w:pPr>
+        <w:jc w:val="left"/>
+        <w:rPr>
+          <w:rFonts w:ascii="Arial" w:hAnsi="Arial" w:cs="Arial"/>
+          <w:sz w:val="24"/>
+          <w:szCs w:val="24"/>
+        </w:rPr>
+      </w:pPr>
+      <w:r>
+        <w:rPr>
+          <w:rFonts w:ascii="Arial" w:hAnsi="Arial" w:cs="Arial"/>
+          <w:b/>
+          <w:bCs/>
+          <w:sz w:val="24"/>
+          <w:szCs w:val="24"/>
+        </w:rPr>
+        <w:t>hefty</w:t>
+      </w:r>
+      <w:r>
+        <w:rPr>
+          <w:rFonts w:ascii="Arial" w:hAnsi="Arial" w:cs="Arial"/>
+          <w:sz w:val="24"/>
+          <w:szCs w:val="24"/>
+        </w:rPr>
+        <w:br/>
+      </w:r>
+      <w:r>
+        <w:rPr>
+          <w:rFonts w:ascii="Arial" w:hAnsi="Arial" w:cs="Arial"/>
+          <w:sz w:val="24"/>
+          <w:szCs w:val="24"/>
+        </w:rPr>
+        <w:t>1,</w:t>
+      </w:r>
+      <w:r>
+        <w:rPr>
+          <w:rFonts w:ascii="Arial" w:hAnsi="Arial" w:cs="Arial"/>
+          <w:sz w:val="24"/>
+          <w:szCs w:val="24"/>
+        </w:rPr>
+        <w:t xml:space="preserve"> </w:t>
+      </w:r>
+      <w:r>
+        <w:rPr>
+          <w:rFonts w:ascii="Arial" w:hAnsi="Arial" w:cs="Arial"/>
+          <w:sz w:val="24"/>
+          <w:szCs w:val="24"/>
+        </w:rPr>
+        <w:t>(of an amount of money) large; larger than usual or expected</w:t>
+      </w:r>
+      <w:r>
+        <w:rPr>
+          <w:rFonts w:ascii="Arial" w:hAnsi="Arial" w:cs="Arial"/>
+          <w:sz w:val="24"/>
+          <w:szCs w:val="24"/>
+        </w:rPr>
+        <w:br/>
+        <w:t>2, (of a person or an object) big and heavy</w:t>
+      </w:r>
+    </w:p>
+    <w:p>
+      <w:pPr>
+        <w:jc w:val="left"/>
+        <w:rPr>
+          <w:rFonts w:ascii="Arial" w:hAnsi="Arial" w:cs="Arial"/>
+          <w:sz w:val="24"/>
+          <w:szCs w:val="24"/>
+        </w:rPr>
+      </w:pPr>
+      <w:r>
+        <w:rPr>
+          <w:rFonts w:ascii="Arial" w:hAnsi="Arial" w:cs="Arial"/>
+          <w:b/>
+          <w:bCs/>
+          <w:sz w:val="24"/>
+          <w:szCs w:val="24"/>
+        </w:rPr>
+        <w:t>commence</w:t>
+      </w:r>
+      <w:r>
+        <w:rPr>
+          <w:rFonts w:ascii="Arial" w:hAnsi="Arial" w:cs="Arial"/>
+          <w:sz w:val="24"/>
+          <w:szCs w:val="24"/>
+        </w:rPr>
+        <w:br/>
+        <w:t xml:space="preserve">[vi. </w:t>
+      </w:r>
+      <w:r>
+        <w:rPr>
+          <w:rFonts w:ascii="Arial" w:hAnsi="Arial" w:cs="Arial"/>
+          <w:sz w:val="24"/>
+          <w:szCs w:val="24"/>
+        </w:rPr>
+        <w:t>vt</w:t>
+      </w:r>
+      <w:r>
+        <w:rPr>
+          <w:rFonts w:ascii="Arial" w:hAnsi="Arial" w:cs="Arial"/>
+          <w:sz w:val="24"/>
+          <w:szCs w:val="24"/>
+        </w:rPr>
+        <w:t>.]</w:t>
+      </w:r>
+      <w:r>
+        <w:rPr>
+          <w:rFonts w:ascii="Arial" w:hAnsi="Arial" w:cs="Arial"/>
+          <w:sz w:val="24"/>
+          <w:szCs w:val="24"/>
+        </w:rPr>
+        <w:t xml:space="preserve"> (fromal)</w:t>
+      </w:r>
+      <w:r>
+        <w:rPr>
+          <w:rFonts w:ascii="Arial" w:hAnsi="Arial" w:cs="Arial"/>
+          <w:sz w:val="24"/>
+          <w:szCs w:val="24"/>
+        </w:rPr>
+        <w:t xml:space="preserve"> to begin to happen; to begin something</w:t>
+      </w:r>
+      <w:r>
+        <w:rPr>
+          <w:rFonts w:ascii="Arial" w:hAnsi="Arial" w:cs="Arial"/>
+          <w:sz w:val="24"/>
+          <w:szCs w:val="24"/>
+        </w:rPr>
+        <w:t>.</w:t>
+      </w:r>
+      <w:r>
+        <w:rPr>
+          <w:rFonts w:ascii="Arial" w:hAnsi="Arial" w:cs="Arial"/>
+          <w:sz w:val="24"/>
+          <w:szCs w:val="24"/>
+        </w:rPr>
+        <w:br/>
+      </w:r>
+      <w:r>
+        <w:rPr>
+          <w:rFonts w:ascii="Arial" w:hAnsi="Arial" w:cs="Arial"/>
+          <w:sz w:val="24"/>
+          <w:szCs w:val="24"/>
+        </w:rPr>
+        <w:t>The meeting is scheduled to commence at noon.</w:t>
+      </w:r>
+      <w:r>
+        <w:rPr>
+          <w:rFonts w:ascii="Arial" w:hAnsi="Arial" w:cs="Arial"/>
+          <w:sz w:val="24"/>
+          <w:szCs w:val="24"/>
+        </w:rPr>
+        <w:br/>
+        <w:t>She commenced her medical career in 1956.</w:t>
+      </w:r>
+    </w:p>
+    <w:p>
+      <w:pPr>
+        <w:jc w:val="left"/>
+        <w:rPr>
+          <w:rFonts w:ascii="Arial" w:hAnsi="Arial" w:cs="Arial"/>
+          <w:sz w:val="24"/>
+          <w:szCs w:val="24"/>
+        </w:rPr>
+      </w:pPr>
+      <w:r>
+        <w:rPr>
+          <w:rFonts w:ascii="Arial" w:hAnsi="Arial" w:cs="Arial"/>
+          <w:b/>
+          <w:bCs/>
+          <w:sz w:val="24"/>
+          <w:szCs w:val="24"/>
+        </w:rPr>
+        <w:t>workaround</w:t>
+      </w:r>
+      <w:r>
+        <w:rPr>
+          <w:rFonts w:ascii="Arial" w:hAnsi="Arial" w:cs="Arial"/>
+          <w:sz w:val="24"/>
+          <w:szCs w:val="24"/>
+        </w:rPr>
+        <w:t xml:space="preserve"> </w:t>
+      </w:r>
+      <w:r>
+        <w:rPr>
+          <w:rFonts w:ascii="Arial" w:hAnsi="Arial" w:cs="Arial"/>
+          <w:sz w:val="24"/>
+          <w:szCs w:val="24"/>
+        </w:rPr>
+        <w:br/>
+        <w:t xml:space="preserve">[C.] (computing) </w:t>
+      </w:r>
+      <w:r>
+        <w:rPr>
+          <w:rFonts w:ascii="Arial" w:hAnsi="Arial" w:cs="Arial"/>
+          <w:sz w:val="24"/>
+          <w:szCs w:val="24"/>
+        </w:rPr>
+        <w:t>a way of working with a piece of software in order to avoid a particular problem even thouh you do not solve th</w:t>
+      </w:r>
+      <w:r>
+        <w:rPr>
+          <w:rFonts w:ascii="Arial" w:hAnsi="Arial" w:cs="Arial"/>
+          <w:sz w:val="24"/>
+          <w:szCs w:val="24"/>
+        </w:rPr>
+        <w:t>at</w:t>
+      </w:r>
+      <w:r>
+        <w:rPr>
+          <w:rFonts w:ascii="Arial" w:hAnsi="Arial" w:cs="Arial"/>
+          <w:sz w:val="24"/>
+          <w:szCs w:val="24"/>
+        </w:rPr>
+        <w:t xml:space="preserve"> problem.</w:t>
+      </w:r>
+      <w:r>
+        <w:rPr>
+          <w:rFonts w:ascii="Arial" w:hAnsi="Arial" w:cs="Arial"/>
+          <w:sz w:val="24"/>
+          <w:szCs w:val="24"/>
+        </w:rPr>
+        <w:br/>
       </w:r>
     </w:p>
     <w:sectPr>

</xml_diff>